<commit_message>
Small change in the patterns for Team Labyrinth 2 - High Quality Code.docx, more to follow
</commit_message>
<xml_diff>
--- a/Team Labyrinth 2 - High Quality Code.docx
+++ b/Team Labyrinth 2 - High Quality Code.docx
@@ -1,12 +1,11 @@
 
 <file path=word/document.xml><?xml version="1.0" encoding="utf-8"?>
-<w:document xmlns:o="urn:schemas-microsoft-com:office:office" xmlns:r="http://schemas.openxmlformats.org/officeDocument/2006/relationships" xmlns:v="urn:schemas-microsoft-com:vml" xmlns:w="http://schemas.openxmlformats.org/wordprocessingml/2006/main" xmlns:w10="urn:schemas-microsoft-com:office:word" xmlns:wp="http://schemas.openxmlformats.org/drawingml/2006/wordprocessingDrawing">
+<w:document xmlns:wpc="http://schemas.microsoft.com/office/word/2010/wordprocessingCanvas" xmlns:mc="http://schemas.openxmlformats.org/markup-compatibility/2006" xmlns:o="urn:schemas-microsoft-com:office:office" xmlns:r="http://schemas.openxmlformats.org/officeDocument/2006/relationships" xmlns:m="http://schemas.openxmlformats.org/officeDocument/2006/math" xmlns:v="urn:schemas-microsoft-com:vml" xmlns:wp14="http://schemas.microsoft.com/office/word/2010/wordprocessingDrawing" xmlns:wp="http://schemas.openxmlformats.org/drawingml/2006/wordprocessingDrawing" xmlns:w10="urn:schemas-microsoft-com:office:word" xmlns:w="http://schemas.openxmlformats.org/wordprocessingml/2006/main" xmlns:w14="http://schemas.microsoft.com/office/word/2010/wordml" xmlns:w15="http://schemas.microsoft.com/office/word/2012/wordml" xmlns:wpg="http://schemas.microsoft.com/office/word/2010/wordprocessingGroup" xmlns:wpi="http://schemas.microsoft.com/office/word/2010/wordprocessingInk" xmlns:wne="http://schemas.microsoft.com/office/word/2006/wordml" xmlns:wps="http://schemas.microsoft.com/office/word/2010/wordprocessingShape" mc:Ignorable="w14 w15 wp14">
   <w:body>
     <w:p>
       <w:pPr>
         <w:pStyle w:val="Heading1"/>
-        <w:shd w:fill="FFFFFF" w:val="clear"/>
-        <w:spacing w:before="240" w:after="0"/>
+        <w:shd w:val="clear" w:color="auto" w:fill="FFFFFF"/>
         <w:jc w:val="center"/>
         <w:rPr>
           <w:b/>
@@ -32,7 +31,7 @@
     <w:p>
       <w:pPr>
         <w:pStyle w:val="Heading2"/>
-        <w:shd w:fill="FFFFFF" w:val="clear"/>
+        <w:shd w:val="clear" w:color="auto" w:fill="FFFFFF"/>
         <w:jc w:val="center"/>
         <w:rPr>
           <w:b/>
@@ -57,24 +56,17 @@
     </w:p>
     <w:p>
       <w:pPr>
-        <w:pStyle w:val="Normal"/>
-        <w:shd w:fill="FFFFFF" w:val="clear"/>
+        <w:shd w:val="clear" w:color="auto" w:fill="FFFFFF"/>
         <w:rPr>
           <w:b/>
           <w:bCs/>
         </w:rPr>
       </w:pPr>
-      <w:r>
-        <w:rPr>
-          <w:b/>
-          <w:bCs/>
-        </w:rPr>
-      </w:r>
     </w:p>
     <w:p>
       <w:pPr>
         <w:pStyle w:val="Heading3"/>
-        <w:shd w:fill="FFFFFF" w:val="clear"/>
+        <w:shd w:val="clear" w:color="auto" w:fill="FFFFFF"/>
         <w:jc w:val="center"/>
         <w:rPr>
           <w:b/>
@@ -99,18 +91,9 @@
         <w:t>Team Labyrinth 2</w:t>
       </w:r>
     </w:p>
-    <w:p>
-      <w:pPr>
-        <w:pStyle w:val="Normal"/>
-        <w:rPr/>
-      </w:pPr>
-      <w:r>
-        <w:rPr/>
-      </w:r>
-    </w:p>
-    <w:p>
-      <w:pPr>
-        <w:pStyle w:val="Normal"/>
+    <w:p/>
+    <w:p>
+      <w:pPr>
         <w:rPr>
           <w:b/>
           <w:sz w:val="32"/>
@@ -128,11 +111,9 @@
     </w:p>
     <w:p>
       <w:pPr>
-        <w:pStyle w:val="Normal"/>
-        <w:rPr>
-          <w:sz w:val="40"/>
-          <w:szCs w:val="40"/>
-          <w:lang w:val="en-US"/>
+        <w:rPr>
+          <w:sz w:val="40"/>
+          <w:szCs w:val="40"/>
         </w:rPr>
       </w:pPr>
       <w:r>
@@ -147,18 +128,15 @@
         <w:rPr>
           <w:sz w:val="40"/>
           <w:szCs w:val="40"/>
-          <w:lang w:val="en-US"/>
         </w:rPr>
         <w:t>username: kizisoft</w:t>
       </w:r>
     </w:p>
     <w:p>
       <w:pPr>
-        <w:pStyle w:val="Normal"/>
-        <w:rPr>
-          <w:sz w:val="40"/>
-          <w:szCs w:val="40"/>
-          <w:lang w:val="en-US"/>
+        <w:rPr>
+          <w:sz w:val="40"/>
+          <w:szCs w:val="40"/>
         </w:rPr>
       </w:pPr>
       <w:r>
@@ -173,18 +151,15 @@
         <w:rPr>
           <w:sz w:val="40"/>
           <w:szCs w:val="40"/>
-          <w:lang w:val="en-US"/>
         </w:rPr>
         <w:t xml:space="preserve"> username: iliantrifonov</w:t>
       </w:r>
     </w:p>
     <w:p>
       <w:pPr>
-        <w:pStyle w:val="Normal"/>
-        <w:rPr>
-          <w:sz w:val="40"/>
-          <w:szCs w:val="40"/>
-          <w:lang w:val="en-US"/>
+        <w:rPr>
+          <w:sz w:val="40"/>
+          <w:szCs w:val="40"/>
         </w:rPr>
       </w:pPr>
       <w:r>
@@ -199,7 +174,6 @@
         <w:rPr>
           <w:sz w:val="40"/>
           <w:szCs w:val="40"/>
-          <w:lang w:val="en-US"/>
         </w:rPr>
         <w:t xml:space="preserve"> </w:t>
       </w:r>
@@ -215,14 +189,12 @@
         <w:rPr>
           <w:sz w:val="40"/>
           <w:szCs w:val="40"/>
-          <w:lang w:val="en-US"/>
         </w:rPr>
         <w:t xml:space="preserve"> username: anilak</w:t>
       </w:r>
     </w:p>
     <w:p>
       <w:pPr>
-        <w:pStyle w:val="Normal"/>
         <w:rPr>
           <w:sz w:val="40"/>
           <w:szCs w:val="40"/>
@@ -261,7 +233,6 @@
     </w:p>
     <w:p>
       <w:pPr>
-        <w:pStyle w:val="Normal"/>
         <w:rPr>
           <w:sz w:val="40"/>
           <w:szCs w:val="40"/>
@@ -292,7 +263,6 @@
     </w:p>
     <w:p>
       <w:pPr>
-        <w:pStyle w:val="Normal"/>
         <w:rPr>
           <w:sz w:val="40"/>
           <w:szCs w:val="40"/>
@@ -304,7 +274,15 @@
           <w:szCs w:val="40"/>
           <w:lang w:val="bg-BG"/>
         </w:rPr>
-        <w:t>Тунг Лам Нгуен</w:t>
+        <w:t xml:space="preserve">Тунг </w:t>
+      </w:r>
+      <w:r>
+        <w:rPr>
+          <w:sz w:val="40"/>
+          <w:szCs w:val="40"/>
+          <w:lang w:val="bg-BG"/>
+        </w:rPr>
+        <w:t>Лам Нгуен</w:t>
       </w:r>
       <w:r>
         <w:rPr>
@@ -331,34 +309,20 @@
     </w:p>
     <w:p>
       <w:pPr>
-        <w:pStyle w:val="Normal"/>
         <w:rPr>
           <w:sz w:val="28"/>
           <w:szCs w:val="28"/>
         </w:rPr>
       </w:pPr>
-      <w:r>
+    </w:p>
+    <w:p>
+      <w:pPr>
+        <w:jc w:val="center"/>
         <w:rPr>
           <w:sz w:val="28"/>
           <w:szCs w:val="28"/>
         </w:rPr>
-      </w:r>
-    </w:p>
-    <w:p>
-      <w:pPr>
-        <w:pStyle w:val="Normal"/>
-        <w:jc w:val="center"/>
-        <w:rPr>
-          <w:sz w:val="28"/>
-          <w:szCs w:val="28"/>
-        </w:rPr>
-      </w:pPr>
-      <w:r>
-        <w:rPr>
-          <w:sz w:val="28"/>
-          <w:szCs w:val="28"/>
-        </w:rPr>
-      </w:r>
+      </w:pPr>
     </w:p>
     <w:p>
       <w:pPr>
@@ -385,19 +349,9 @@
         <w:t>Works By Assignment Description</w:t>
       </w:r>
     </w:p>
-    <w:p>
-      <w:pPr>
-        <w:pStyle w:val="Normal"/>
-        <w:rPr/>
-      </w:pPr>
-      <w:r>
-        <w:rPr/>
-      </w:r>
-    </w:p>
-    <w:p>
-      <w:pPr>
-        <w:pStyle w:val="Normal"/>
-        <w:jc w:val="left"/>
+    <w:p/>
+    <w:p>
+      <w:pPr>
         <w:rPr>
           <w:b/>
           <w:bCs/>
@@ -417,8 +371,6 @@
     </w:p>
     <w:p>
       <w:pPr>
-        <w:pStyle w:val="Normal"/>
-        <w:jc w:val="left"/>
         <w:rPr>
           <w:sz w:val="32"/>
           <w:szCs w:val="32"/>
@@ -434,42 +386,44 @@
     </w:p>
     <w:p>
       <w:pPr>
-        <w:pStyle w:val="Normal"/>
-        <w:jc w:val="left"/>
-        <w:rPr>
-          <w:sz w:val="32"/>
-          <w:szCs w:val="32"/>
-        </w:rPr>
-      </w:pPr>
-      <w:r>
-        <w:rPr>
-          <w:sz w:val="32"/>
-          <w:szCs w:val="32"/>
-        </w:rPr>
-        <w:t>Refactored all the methods to have correct behaviors and easier to maintain</w:t>
-      </w:r>
-    </w:p>
-    <w:p>
-      <w:pPr>
-        <w:pStyle w:val="Normal"/>
-        <w:jc w:val="left"/>
-        <w:rPr>
-          <w:sz w:val="32"/>
-          <w:szCs w:val="32"/>
-        </w:rPr>
-      </w:pPr>
-      <w:r>
-        <w:rPr>
-          <w:sz w:val="32"/>
-          <w:szCs w:val="32"/>
-        </w:rPr>
+        <w:rPr>
+          <w:sz w:val="32"/>
+          <w:szCs w:val="32"/>
+        </w:rPr>
+      </w:pPr>
+      <w:r>
+        <w:rPr>
+          <w:sz w:val="32"/>
+          <w:szCs w:val="32"/>
+        </w:rPr>
+        <w:t xml:space="preserve">Refactored all the </w:t>
+      </w:r>
+      <w:r>
+        <w:rPr>
+          <w:sz w:val="32"/>
+          <w:szCs w:val="32"/>
+        </w:rPr>
+        <w:t>methods to have correct behaviors and easier to maintain</w:t>
+      </w:r>
+    </w:p>
+    <w:p>
+      <w:pPr>
+        <w:rPr>
+          <w:sz w:val="32"/>
+          <w:szCs w:val="32"/>
+        </w:rPr>
+      </w:pPr>
+      <w:r>
+        <w:rPr>
+          <w:sz w:val="32"/>
+          <w:szCs w:val="32"/>
+        </w:rPr>
+        <w:lastRenderedPageBreak/>
         <w:t>Separating classes which are in common files to their own separated files</w:t>
       </w:r>
     </w:p>
     <w:p>
       <w:pPr>
-        <w:pStyle w:val="Normal"/>
-        <w:jc w:val="left"/>
         <w:rPr>
           <w:b/>
           <w:bCs/>
@@ -489,25 +443,28 @@
     </w:p>
     <w:p>
       <w:pPr>
-        <w:pStyle w:val="Normal"/>
-        <w:jc w:val="left"/>
-        <w:rPr>
-          <w:sz w:val="32"/>
-          <w:szCs w:val="32"/>
-        </w:rPr>
-      </w:pPr>
-      <w:r>
-        <w:rPr>
-          <w:sz w:val="32"/>
-          <w:szCs w:val="32"/>
-        </w:rPr>
-        <w:t>Structural patterns : bridge</w:t>
-      </w:r>
-    </w:p>
-    <w:p>
-      <w:pPr>
-        <w:pStyle w:val="Normal"/>
-        <w:jc w:val="left"/>
+        <w:rPr>
+          <w:sz w:val="32"/>
+          <w:szCs w:val="32"/>
+        </w:rPr>
+      </w:pPr>
+      <w:r>
+        <w:rPr>
+          <w:sz w:val="32"/>
+          <w:szCs w:val="32"/>
+        </w:rPr>
+        <w:t xml:space="preserve">Structural patterns : </w:t>
+      </w:r>
+      <w:r>
+        <w:rPr>
+          <w:sz w:val="32"/>
+          <w:szCs w:val="32"/>
+        </w:rPr>
+        <w:t>bridge</w:t>
+      </w:r>
+    </w:p>
+    <w:p>
+      <w:pPr>
         <w:rPr>
           <w:sz w:val="32"/>
           <w:szCs w:val="32"/>
@@ -523,25 +480,51 @@
     </w:p>
     <w:p>
       <w:pPr>
-        <w:pStyle w:val="Normal"/>
-        <w:jc w:val="left"/>
-        <w:rPr>
-          <w:sz w:val="32"/>
-          <w:szCs w:val="32"/>
-        </w:rPr>
-      </w:pPr>
-      <w:r>
-        <w:rPr>
-          <w:sz w:val="32"/>
-          <w:szCs w:val="32"/>
-        </w:rPr>
-        <w:t>Creational patterns : simple factory, singleton</w:t>
-      </w:r>
-    </w:p>
-    <w:p>
-      <w:pPr>
-        <w:pStyle w:val="Normal"/>
-        <w:jc w:val="left"/>
+        <w:rPr>
+          <w:sz w:val="32"/>
+          <w:szCs w:val="32"/>
+        </w:rPr>
+      </w:pPr>
+      <w:r>
+        <w:rPr>
+          <w:sz w:val="32"/>
+          <w:szCs w:val="32"/>
+        </w:rPr>
+        <w:t xml:space="preserve">Creational patterns : </w:t>
+      </w:r>
+      <w:r>
+        <w:rPr>
+          <w:sz w:val="32"/>
+          <w:szCs w:val="32"/>
+        </w:rPr>
+        <w:t>abstract</w:t>
+      </w:r>
+      <w:r>
+        <w:rPr>
+          <w:sz w:val="32"/>
+          <w:szCs w:val="32"/>
+        </w:rPr>
+        <w:t xml:space="preserve"> </w:t>
+      </w:r>
+      <w:r>
+        <w:rPr>
+          <w:sz w:val="32"/>
+          <w:szCs w:val="32"/>
+        </w:rPr>
+        <w:t xml:space="preserve">factory, </w:t>
+      </w:r>
+      <w:r>
+        <w:rPr>
+          <w:sz w:val="32"/>
+          <w:szCs w:val="32"/>
+        </w:rPr>
+        <w:t>singleton, prototype (ICloneable in ICell )</w:t>
+      </w:r>
+      <w:bookmarkStart w:id="0" w:name="_GoBack"/>
+      <w:bookmarkEnd w:id="0"/>
+    </w:p>
+    <w:p>
+      <w:pPr>
         <w:rPr>
           <w:b/>
           <w:bCs/>
@@ -561,8 +544,6 @@
     </w:p>
     <w:p>
       <w:pPr>
-        <w:pStyle w:val="Normal"/>
-        <w:jc w:val="left"/>
         <w:rPr>
           <w:sz w:val="32"/>
           <w:szCs w:val="32"/>
@@ -587,8 +568,6 @@
     </w:p>
     <w:p>
       <w:pPr>
-        <w:pStyle w:val="Normal"/>
-        <w:jc w:val="left"/>
         <w:rPr>
           <w:sz w:val="32"/>
           <w:szCs w:val="32"/>
@@ -613,8 +592,6 @@
     </w:p>
     <w:p>
       <w:pPr>
-        <w:pStyle w:val="Normal"/>
-        <w:jc w:val="left"/>
         <w:rPr>
           <w:sz w:val="32"/>
           <w:szCs w:val="32"/>
@@ -640,11 +617,7 @@
     </w:p>
     <w:p>
       <w:pPr>
-        <w:pStyle w:val="Normal"/>
-        <w:jc w:val="left"/>
-        <w:rPr>
-          <w:i w:val="false"/>
-          <w:iCs w:val="false"/>
+        <w:rPr>
           <w:sz w:val="32"/>
           <w:szCs w:val="32"/>
         </w:rPr>
@@ -667,21 +640,22 @@
       </w:r>
       <w:r>
         <w:rPr>
-          <w:i w:val="false"/>
-          <w:iCs w:val="false"/>
-          <w:sz w:val="32"/>
-          <w:szCs w:val="32"/>
-        </w:rPr>
-        <w:t>Working with interfaces only, so this make the code open for extension and closed for modification</w:t>
-      </w:r>
-    </w:p>
-    <w:p>
-      <w:pPr>
-        <w:pStyle w:val="Normal"/>
-        <w:jc w:val="left"/>
-        <w:rPr>
-          <w:i w:val="false"/>
-          <w:iCs w:val="false"/>
+          <w:sz w:val="32"/>
+          <w:szCs w:val="32"/>
+        </w:rPr>
+        <w:t>Working with interfaces only, so this make the</w:t>
+      </w:r>
+      <w:r>
+        <w:rPr>
+          <w:sz w:val="32"/>
+          <w:szCs w:val="32"/>
+        </w:rPr>
+        <w:t xml:space="preserve"> code open for extension and closed for modification</w:t>
+      </w:r>
+    </w:p>
+    <w:p>
+      <w:pPr>
+        <w:rPr>
           <w:sz w:val="32"/>
           <w:szCs w:val="32"/>
         </w:rPr>
@@ -704,8 +678,6 @@
       </w:r>
       <w:r>
         <w:rPr>
-          <w:i w:val="false"/>
-          <w:iCs w:val="false"/>
           <w:sz w:val="32"/>
           <w:szCs w:val="32"/>
         </w:rPr>
@@ -714,11 +686,7 @@
     </w:p>
     <w:p>
       <w:pPr>
-        <w:pStyle w:val="Normal"/>
-        <w:jc w:val="left"/>
-        <w:rPr>
-          <w:i w:val="false"/>
-          <w:iCs w:val="false"/>
+        <w:rPr>
           <w:sz w:val="32"/>
           <w:szCs w:val="32"/>
         </w:rPr>
@@ -739,7 +707,7 @@
         </w:rPr>
         <w:t xml:space="preserve">Interface </w:t>
       </w:r>
-      <w:bookmarkStart w:id="0" w:name="__DdeLink__283_1973587407"/>
+      <w:bookmarkStart w:id="1" w:name="__DdeLink__283_1973587407"/>
       <w:r>
         <w:rPr>
           <w:i/>
@@ -749,7 +717,7 @@
         </w:rPr>
         <w:t>segregation</w:t>
       </w:r>
-      <w:bookmarkEnd w:id="0"/>
+      <w:bookmarkEnd w:id="1"/>
       <w:r>
         <w:rPr>
           <w:i/>
@@ -761,18 +729,21 @@
       </w:r>
       <w:r>
         <w:rPr>
-          <w:i w:val="false"/>
-          <w:iCs w:val="false"/>
-          <w:sz w:val="32"/>
-          <w:szCs w:val="32"/>
-        </w:rPr>
-        <w:t>Separating all big interfaces into small ones, so all the interfaces have maximum 6 methods (only Ifactory has more than 6 because it produces all the objects in project)</w:t>
-      </w:r>
-    </w:p>
-    <w:p>
-      <w:pPr>
-        <w:pStyle w:val="Normal"/>
-        <w:jc w:val="left"/>
+          <w:sz w:val="32"/>
+          <w:szCs w:val="32"/>
+        </w:rPr>
+        <w:t xml:space="preserve">Separating all big interfaces into small ones, so all the interfaces </w:t>
+      </w:r>
+      <w:r>
+        <w:rPr>
+          <w:sz w:val="32"/>
+          <w:szCs w:val="32"/>
+        </w:rPr>
+        <w:t>have maximum 6 methods (only Ifactory has more than 6 because it produces all the objects in project)</w:t>
+      </w:r>
+    </w:p>
+    <w:p>
+      <w:pPr>
         <w:rPr>
           <w:sz w:val="32"/>
           <w:szCs w:val="32"/>
@@ -798,8 +769,6 @@
     </w:p>
     <w:p>
       <w:pPr>
-        <w:pStyle w:val="Normal"/>
-        <w:jc w:val="left"/>
         <w:rPr>
           <w:b/>
           <w:bCs/>
@@ -819,35 +788,20 @@
     </w:p>
     <w:p>
       <w:pPr>
-        <w:pStyle w:val="Normal"/>
-        <w:jc w:val="left"/>
-        <w:rPr>
-          <w:sz w:val="40"/>
-          <w:szCs w:val="40"/>
-        </w:rPr>
-      </w:pPr>
-      <w:r>
-        <w:rPr>
-          <w:sz w:val="40"/>
-          <w:szCs w:val="40"/>
-        </w:rPr>
-      </w:r>
-    </w:p>
-    <w:p>
-      <w:pPr>
-        <w:pStyle w:val="Normal"/>
+        <w:rPr>
+          <w:sz w:val="40"/>
+          <w:szCs w:val="40"/>
+        </w:rPr>
+      </w:pPr>
+    </w:p>
+    <w:p>
+      <w:pPr>
         <w:jc w:val="center"/>
         <w:rPr>
           <w:sz w:val="28"/>
           <w:szCs w:val="28"/>
         </w:rPr>
       </w:pPr>
-      <w:r>
-        <w:rPr>
-          <w:sz w:val="28"/>
-          <w:szCs w:val="28"/>
-        </w:rPr>
-      </w:r>
     </w:p>
     <w:p>
       <w:pPr>
@@ -871,79 +825,51 @@
           <w:szCs w:val="44"/>
           <w:u w:val="single"/>
         </w:rPr>
+        <w:lastRenderedPageBreak/>
         <w:t>GIT Repository URL</w:t>
       </w:r>
     </w:p>
-    <w:p>
-      <w:pPr>
-        <w:pStyle w:val="Normal"/>
-        <w:rPr/>
-      </w:pPr>
-      <w:bookmarkStart w:id="1" w:name="_GoBack"/>
-      <w:bookmarkStart w:id="2" w:name="_GoBack"/>
-      <w:bookmarkEnd w:id="2"/>
-      <w:r>
-        <w:rPr/>
-      </w:r>
-    </w:p>
-    <w:p>
-      <w:pPr>
-        <w:pStyle w:val="Normal"/>
+    <w:p/>
+    <w:p>
+      <w:pPr>
         <w:jc w:val="center"/>
         <w:rPr>
           <w:rStyle w:val="InternetLink"/>
           <w:b/>
           <w:sz w:val="28"/>
           <w:szCs w:val="28"/>
-          <w:lang w:val="en-US"/>
-        </w:rPr>
-      </w:pPr>
-      <w:hyperlink r:id="rId2">
+        </w:rPr>
+      </w:pPr>
+      <w:hyperlink r:id="rId4">
         <w:r>
           <w:rPr>
             <w:rStyle w:val="InternetLink"/>
             <w:b/>
             <w:sz w:val="28"/>
             <w:szCs w:val="28"/>
-            <w:lang w:val="en-US"/>
           </w:rPr>
           <w:t>https://github.com/tlnguyen-com/labyrinth2</w:t>
         </w:r>
       </w:hyperlink>
     </w:p>
-    <w:p>
-      <w:pPr>
-        <w:pStyle w:val="Normal"/>
-        <w:widowControl/>
-        <w:suppressAutoHyphens w:val="true"/>
-        <w:bidi w:val="0"/>
-        <w:spacing w:lineRule="auto" w:line="259" w:before="0" w:after="160"/>
-        <w:jc w:val="left"/>
-        <w:rPr/>
-      </w:pPr>
-      <w:r>
-        <w:rPr/>
-      </w:r>
-    </w:p>
+    <w:p/>
     <w:sectPr>
-      <w:type w:val="nextPage"/>
       <w:pgSz w:w="12240" w:h="15840"/>
-      <w:pgMar w:left="1440" w:right="1440" w:header="0" w:top="1440" w:footer="0" w:bottom="1440" w:gutter="0"/>
-      <w:pgNumType w:fmt="decimal"/>
-      <w:formProt w:val="false"/>
-      <w:textDirection w:val="lrTb"/>
-      <w:docGrid w:type="default" w:linePitch="360" w:charSpace="4294965247"/>
+      <w:pgMar w:top="1440" w:right="1440" w:bottom="1440" w:left="1440" w:header="0" w:footer="0" w:gutter="0"/>
+      <w:cols w:space="720"/>
+      <w:formProt w:val="0"/>
+      <w:docGrid w:linePitch="360" w:charSpace="-2049"/>
     </w:sectPr>
   </w:body>
 </w:document>
 </file>
 
 <file path=word/styles.xml><?xml version="1.0" encoding="utf-8"?>
-<w:styles xmlns:w="http://schemas.openxmlformats.org/wordprocessingml/2006/main">
+<w:styles xmlns:mc="http://schemas.openxmlformats.org/markup-compatibility/2006" xmlns:r="http://schemas.openxmlformats.org/officeDocument/2006/relationships" xmlns:w="http://schemas.openxmlformats.org/wordprocessingml/2006/main" xmlns:w14="http://schemas.microsoft.com/office/word/2010/wordml" xmlns:w15="http://schemas.microsoft.com/office/word/2012/wordml" mc:Ignorable="w14 w15">
   <w:docDefaults>
     <w:rPrDefault>
       <w:rPr>
-        <w:rFonts w:ascii="Calibri" w:hAnsi="Calibri" w:eastAsia="SimSun" w:cs="Calibri"/>
+        <w:rFonts w:ascii="Calibri" w:eastAsia="SimSun" w:hAnsi="Calibri" w:cs="Calibri"/>
         <w:sz w:val="22"/>
         <w:szCs w:val="22"/>
         <w:lang w:val="en-US" w:eastAsia="en-US" w:bidi="ar-SA"/>
@@ -951,410 +877,403 @@
     </w:rPrDefault>
     <w:pPrDefault>
       <w:pPr>
-        <w:spacing w:lineRule="auto" w:line="259"/>
+        <w:spacing w:line="259" w:lineRule="auto"/>
       </w:pPr>
     </w:pPrDefault>
   </w:docDefaults>
-  <w:latentStyles w:count="371" w:defQFormat="0" w:defUnhideWhenUsed="0" w:defSemiHidden="0" w:defUIPriority="99" w:defLockedState="0">
-    <w:lsdException w:qFormat="1" w:uiPriority="0" w:name="Normal"/>
-    <w:lsdException w:qFormat="1" w:uiPriority="9" w:name="heading 1"/>
-    <w:lsdException w:qFormat="1" w:unhideWhenUsed="1" w:semiHidden="1" w:uiPriority="9" w:name="heading 2"/>
-    <w:lsdException w:qFormat="1" w:unhideWhenUsed="1" w:semiHidden="1" w:uiPriority="9" w:name="heading 3"/>
-    <w:lsdException w:qFormat="1" w:unhideWhenUsed="1" w:semiHidden="1" w:uiPriority="9" w:name="heading 4"/>
-    <w:lsdException w:qFormat="1" w:unhideWhenUsed="1" w:semiHidden="1" w:uiPriority="9" w:name="heading 5"/>
-    <w:lsdException w:qFormat="1" w:unhideWhenUsed="1" w:semiHidden="1" w:uiPriority="9" w:name="heading 6"/>
-    <w:lsdException w:qFormat="1" w:unhideWhenUsed="1" w:semiHidden="1" w:uiPriority="9" w:name="heading 7"/>
-    <w:lsdException w:qFormat="1" w:unhideWhenUsed="1" w:semiHidden="1" w:uiPriority="9" w:name="heading 8"/>
-    <w:lsdException w:qFormat="1" w:unhideWhenUsed="1" w:semiHidden="1" w:uiPriority="9" w:name="heading 9"/>
-    <w:lsdException w:unhideWhenUsed="1" w:semiHidden="1" w:name="index 1"/>
-    <w:lsdException w:unhideWhenUsed="1" w:semiHidden="1" w:name="index 2"/>
-    <w:lsdException w:unhideWhenUsed="1" w:semiHidden="1" w:name="index 3"/>
-    <w:lsdException w:unhideWhenUsed="1" w:semiHidden="1" w:name="index 4"/>
-    <w:lsdException w:unhideWhenUsed="1" w:semiHidden="1" w:name="index 5"/>
-    <w:lsdException w:unhideWhenUsed="1" w:semiHidden="1" w:name="index 6"/>
-    <w:lsdException w:unhideWhenUsed="1" w:semiHidden="1" w:name="index 7"/>
-    <w:lsdException w:unhideWhenUsed="1" w:semiHidden="1" w:name="index 8"/>
-    <w:lsdException w:unhideWhenUsed="1" w:semiHidden="1" w:name="index 9"/>
-    <w:lsdException w:unhideWhenUsed="1" w:semiHidden="1" w:uiPriority="39" w:name="toc 1"/>
-    <w:lsdException w:unhideWhenUsed="1" w:semiHidden="1" w:uiPriority="39" w:name="toc 2"/>
-    <w:lsdException w:unhideWhenUsed="1" w:semiHidden="1" w:uiPriority="39" w:name="toc 3"/>
-    <w:lsdException w:unhideWhenUsed="1" w:semiHidden="1" w:uiPriority="39" w:name="toc 4"/>
-    <w:lsdException w:unhideWhenUsed="1" w:semiHidden="1" w:uiPriority="39" w:name="toc 5"/>
-    <w:lsdException w:unhideWhenUsed="1" w:semiHidden="1" w:uiPriority="39" w:name="toc 6"/>
-    <w:lsdException w:unhideWhenUsed="1" w:semiHidden="1" w:uiPriority="39" w:name="toc 7"/>
-    <w:lsdException w:unhideWhenUsed="1" w:semiHidden="1" w:uiPriority="39" w:name="toc 8"/>
-    <w:lsdException w:unhideWhenUsed="1" w:semiHidden="1" w:uiPriority="39" w:name="toc 9"/>
-    <w:lsdException w:unhideWhenUsed="1" w:semiHidden="1" w:name="Normal Indent"/>
-    <w:lsdException w:unhideWhenUsed="1" w:semiHidden="1" w:name="footnote text"/>
-    <w:lsdException w:unhideWhenUsed="1" w:semiHidden="1" w:name="annotation text"/>
-    <w:lsdException w:unhideWhenUsed="1" w:semiHidden="1" w:name="header"/>
-    <w:lsdException w:unhideWhenUsed="1" w:semiHidden="1" w:name="footer"/>
-    <w:lsdException w:unhideWhenUsed="1" w:semiHidden="1" w:name="index heading"/>
-    <w:lsdException w:qFormat="1" w:unhideWhenUsed="1" w:semiHidden="1" w:uiPriority="35" w:name="caption"/>
-    <w:lsdException w:unhideWhenUsed="1" w:semiHidden="1" w:name="table of figures"/>
-    <w:lsdException w:unhideWhenUsed="1" w:semiHidden="1" w:name="envelope address"/>
-    <w:lsdException w:unhideWhenUsed="1" w:semiHidden="1" w:name="envelope return"/>
-    <w:lsdException w:unhideWhenUsed="1" w:semiHidden="1" w:name="footnote reference"/>
-    <w:lsdException w:unhideWhenUsed="1" w:semiHidden="1" w:name="annotation reference"/>
-    <w:lsdException w:unhideWhenUsed="1" w:semiHidden="1" w:name="line number"/>
-    <w:lsdException w:unhideWhenUsed="1" w:semiHidden="1" w:name="page number"/>
-    <w:lsdException w:unhideWhenUsed="1" w:semiHidden="1" w:name="endnote reference"/>
-    <w:lsdException w:unhideWhenUsed="1" w:semiHidden="1" w:name="endnote text"/>
-    <w:lsdException w:unhideWhenUsed="1" w:semiHidden="1" w:name="table of authorities"/>
-    <w:lsdException w:unhideWhenUsed="1" w:semiHidden="1" w:name="macro"/>
-    <w:lsdException w:unhideWhenUsed="1" w:semiHidden="1" w:name="toa heading"/>
-    <w:lsdException w:unhideWhenUsed="1" w:semiHidden="1" w:name="List"/>
-    <w:lsdException w:unhideWhenUsed="1" w:semiHidden="1" w:name="List Bullet"/>
-    <w:lsdException w:unhideWhenUsed="1" w:semiHidden="1" w:name="List Number"/>
-    <w:lsdException w:unhideWhenUsed="1" w:semiHidden="1" w:name="List 2"/>
-    <w:lsdException w:unhideWhenUsed="1" w:semiHidden="1" w:name="List 3"/>
-    <w:lsdException w:unhideWhenUsed="1" w:semiHidden="1" w:name="List 4"/>
-    <w:lsdException w:unhideWhenUsed="1" w:semiHidden="1" w:name="List 5"/>
-    <w:lsdException w:unhideWhenUsed="1" w:semiHidden="1" w:name="List Bullet 2"/>
-    <w:lsdException w:unhideWhenUsed="1" w:semiHidden="1" w:name="List Bullet 3"/>
-    <w:lsdException w:unhideWhenUsed="1" w:semiHidden="1" w:name="List Bullet 4"/>
-    <w:lsdException w:unhideWhenUsed="1" w:semiHidden="1" w:name="List Bullet 5"/>
-    <w:lsdException w:unhideWhenUsed="1" w:semiHidden="1" w:name="List Number 2"/>
-    <w:lsdException w:unhideWhenUsed="1" w:semiHidden="1" w:name="List Number 3"/>
-    <w:lsdException w:unhideWhenUsed="1" w:semiHidden="1" w:name="List Number 4"/>
-    <w:lsdException w:unhideWhenUsed="1" w:semiHidden="1" w:name="List Number 5"/>
-    <w:lsdException w:qFormat="1" w:uiPriority="10" w:name="Title"/>
-    <w:lsdException w:unhideWhenUsed="1" w:semiHidden="1" w:name="Closing"/>
-    <w:lsdException w:unhideWhenUsed="1" w:semiHidden="1" w:name="Signature"/>
-    <w:lsdException w:unhideWhenUsed="1" w:semiHidden="1" w:uiPriority="1" w:name="Default Paragraph Font"/>
-    <w:lsdException w:unhideWhenUsed="1" w:semiHidden="1" w:name="Body Text"/>
-    <w:lsdException w:unhideWhenUsed="1" w:semiHidden="1" w:name="Body Text Indent"/>
-    <w:lsdException w:unhideWhenUsed="1" w:semiHidden="1" w:name="List Continue"/>
-    <w:lsdException w:unhideWhenUsed="1" w:semiHidden="1" w:name="List Continue 2"/>
-    <w:lsdException w:unhideWhenUsed="1" w:semiHidden="1" w:name="List Continue 3"/>
-    <w:lsdException w:unhideWhenUsed="1" w:semiHidden="1" w:name="List Continue 4"/>
-    <w:lsdException w:unhideWhenUsed="1" w:semiHidden="1" w:name="List Continue 5"/>
-    <w:lsdException w:unhideWhenUsed="1" w:semiHidden="1" w:name="Message Header"/>
-    <w:lsdException w:qFormat="1" w:uiPriority="11" w:name="Subtitle"/>
-    <w:lsdException w:unhideWhenUsed="1" w:semiHidden="1" w:name="Salutation"/>
-    <w:lsdException w:unhideWhenUsed="1" w:semiHidden="1" w:name="Date"/>
-    <w:lsdException w:unhideWhenUsed="1" w:semiHidden="1" w:name="Body Text First Indent"/>
-    <w:lsdException w:unhideWhenUsed="1" w:semiHidden="1" w:name="Body Text First Indent 2"/>
-    <w:lsdException w:unhideWhenUsed="1" w:semiHidden="1" w:name="Note Heading"/>
-    <w:lsdException w:unhideWhenUsed="1" w:semiHidden="1" w:name="Body Text 2"/>
-    <w:lsdException w:unhideWhenUsed="1" w:semiHidden="1" w:name="Body Text 3"/>
-    <w:lsdException w:unhideWhenUsed="1" w:semiHidden="1" w:name="Body Text Indent 2"/>
-    <w:lsdException w:unhideWhenUsed="1" w:semiHidden="1" w:name="Body Text Indent 3"/>
-    <w:lsdException w:unhideWhenUsed="1" w:semiHidden="1" w:name="Block Text"/>
-    <w:lsdException w:unhideWhenUsed="1" w:semiHidden="1" w:name="Hyperlink"/>
-    <w:lsdException w:unhideWhenUsed="1" w:semiHidden="1" w:name="FollowedHyperlink"/>
-    <w:lsdException w:qFormat="1" w:uiPriority="22" w:name="Strong"/>
-    <w:lsdException w:qFormat="1" w:uiPriority="20" w:name="Emphasis"/>
-    <w:lsdException w:unhideWhenUsed="1" w:semiHidden="1" w:name="Document Map"/>
-    <w:lsdException w:unhideWhenUsed="1" w:semiHidden="1" w:name="Plain Text"/>
-    <w:lsdException w:unhideWhenUsed="1" w:semiHidden="1" w:name="E-mail Signature"/>
-    <w:lsdException w:unhideWhenUsed="1" w:semiHidden="1" w:name="HTML Top of Form"/>
-    <w:lsdException w:unhideWhenUsed="1" w:semiHidden="1" w:name="HTML Bottom of Form"/>
-    <w:lsdException w:unhideWhenUsed="1" w:semiHidden="1" w:name="Normal (Web)"/>
-    <w:lsdException w:unhideWhenUsed="1" w:semiHidden="1" w:name="HTML Acronym"/>
-    <w:lsdException w:unhideWhenUsed="1" w:semiHidden="1" w:name="HTML Address"/>
-    <w:lsdException w:unhideWhenUsed="1" w:semiHidden="1" w:name="HTML Cite"/>
-    <w:lsdException w:unhideWhenUsed="1" w:semiHidden="1" w:name="HTML Code"/>
-    <w:lsdException w:unhideWhenUsed="1" w:semiHidden="1" w:name="HTML Definition"/>
-    <w:lsdException w:unhideWhenUsed="1" w:semiHidden="1" w:name="HTML Keyboard"/>
-    <w:lsdException w:unhideWhenUsed="1" w:semiHidden="1" w:name="HTML Preformatted"/>
-    <w:lsdException w:unhideWhenUsed="1" w:semiHidden="1" w:name="HTML Sample"/>
-    <w:lsdException w:unhideWhenUsed="1" w:semiHidden="1" w:name="HTML Typewriter"/>
-    <w:lsdException w:unhideWhenUsed="1" w:semiHidden="1" w:name="HTML Variable"/>
-    <w:lsdException w:unhideWhenUsed="1" w:semiHidden="1" w:name="Normal Table"/>
-    <w:lsdException w:unhideWhenUsed="1" w:semiHidden="1" w:name="annotation subject"/>
-    <w:lsdException w:unhideWhenUsed="1" w:semiHidden="1" w:name="No List"/>
-    <w:lsdException w:unhideWhenUsed="1" w:semiHidden="1" w:name="Outline List 1"/>
-    <w:lsdException w:unhideWhenUsed="1" w:semiHidden="1" w:name="Outline List 2"/>
-    <w:lsdException w:unhideWhenUsed="1" w:semiHidden="1" w:name="Outline List 3"/>
-    <w:lsdException w:unhideWhenUsed="1" w:semiHidden="1" w:name="Table Simple 1"/>
-    <w:lsdException w:unhideWhenUsed="1" w:semiHidden="1" w:name="Table Simple 2"/>
-    <w:lsdException w:unhideWhenUsed="1" w:semiHidden="1" w:name="Table Simple 3"/>
-    <w:lsdException w:unhideWhenUsed="1" w:semiHidden="1" w:name="Table Classic 1"/>
-    <w:lsdException w:unhideWhenUsed="1" w:semiHidden="1" w:name="Table Classic 2"/>
-    <w:lsdException w:unhideWhenUsed="1" w:semiHidden="1" w:name="Table Classic 3"/>
-    <w:lsdException w:unhideWhenUsed="1" w:semiHidden="1" w:name="Table Classic 4"/>
-    <w:lsdException w:unhideWhenUsed="1" w:semiHidden="1" w:name="Table Colorful 1"/>
-    <w:lsdException w:unhideWhenUsed="1" w:semiHidden="1" w:name="Table Colorful 2"/>
-    <w:lsdException w:unhideWhenUsed="1" w:semiHidden="1" w:name="Table Colorful 3"/>
-    <w:lsdException w:unhideWhenUsed="1" w:semiHidden="1" w:name="Table Columns 1"/>
-    <w:lsdException w:unhideWhenUsed="1" w:semiHidden="1" w:name="Table Columns 2"/>
-    <w:lsdException w:unhideWhenUsed="1" w:semiHidden="1" w:name="Table Columns 3"/>
-    <w:lsdException w:unhideWhenUsed="1" w:semiHidden="1" w:name="Table Columns 4"/>
-    <w:lsdException w:unhideWhenUsed="1" w:semiHidden="1" w:name="Table Columns 5"/>
-    <w:lsdException w:unhideWhenUsed="1" w:semiHidden="1" w:name="Table Grid 1"/>
-    <w:lsdException w:unhideWhenUsed="1" w:semiHidden="1" w:name="Table Grid 2"/>
-    <w:lsdException w:unhideWhenUsed="1" w:semiHidden="1" w:name="Table Grid 3"/>
-    <w:lsdException w:unhideWhenUsed="1" w:semiHidden="1" w:name="Table Grid 4"/>
-    <w:lsdException w:unhideWhenUsed="1" w:semiHidden="1" w:name="Table Grid 5"/>
-    <w:lsdException w:unhideWhenUsed="1" w:semiHidden="1" w:name="Table Grid 6"/>
-    <w:lsdException w:unhideWhenUsed="1" w:semiHidden="1" w:name="Table Grid 7"/>
-    <w:lsdException w:unhideWhenUsed="1" w:semiHidden="1" w:name="Table Grid 8"/>
-    <w:lsdException w:unhideWhenUsed="1" w:semiHidden="1" w:name="Table List 1"/>
-    <w:lsdException w:unhideWhenUsed="1" w:semiHidden="1" w:name="Table List 2"/>
-    <w:lsdException w:unhideWhenUsed="1" w:semiHidden="1" w:name="Table List 3"/>
-    <w:lsdException w:unhideWhenUsed="1" w:semiHidden="1" w:name="Table List 4"/>
-    <w:lsdException w:unhideWhenUsed="1" w:semiHidden="1" w:name="Table List 5"/>
-    <w:lsdException w:unhideWhenUsed="1" w:semiHidden="1" w:name="Table List 6"/>
-    <w:lsdException w:unhideWhenUsed="1" w:semiHidden="1" w:name="Table List 7"/>
-    <w:lsdException w:unhideWhenUsed="1" w:semiHidden="1" w:name="Table List 8"/>
-    <w:lsdException w:unhideWhenUsed="1" w:semiHidden="1" w:name="Table 3D effects 1"/>
-    <w:lsdException w:unhideWhenUsed="1" w:semiHidden="1" w:name="Table 3D effects 2"/>
-    <w:lsdException w:unhideWhenUsed="1" w:semiHidden="1" w:name="Table 3D effects 3"/>
-    <w:lsdException w:unhideWhenUsed="1" w:semiHidden="1" w:name="Table Contemporary"/>
-    <w:lsdException w:unhideWhenUsed="1" w:semiHidden="1" w:name="Table Elegant"/>
-    <w:lsdException w:unhideWhenUsed="1" w:semiHidden="1" w:name="Table Professional"/>
-    <w:lsdException w:unhideWhenUsed="1" w:semiHidden="1" w:name="Table Subtle 1"/>
-    <w:lsdException w:unhideWhenUsed="1" w:semiHidden="1" w:name="Table Subtle 2"/>
-    <w:lsdException w:unhideWhenUsed="1" w:semiHidden="1" w:name="Table Web 1"/>
-    <w:lsdException w:unhideWhenUsed="1" w:semiHidden="1" w:name="Table Web 2"/>
-    <w:lsdException w:unhideWhenUsed="1" w:semiHidden="1" w:name="Table Web 3"/>
-    <w:lsdException w:unhideWhenUsed="1" w:semiHidden="1" w:name="Balloon Text"/>
-    <w:lsdException w:uiPriority="39" w:name="Table Grid"/>
-    <w:lsdException w:unhideWhenUsed="1" w:semiHidden="1" w:name="Table Theme"/>
-    <w:lsdException w:semiHidden="1" w:name="Placeholder Text"/>
-    <w:lsdException w:qFormat="1" w:uiPriority="1" w:name="No Spacing"/>
-    <w:lsdException w:uiPriority="60" w:name="Light Shading"/>
-    <w:lsdException w:uiPriority="61" w:name="Light List"/>
-    <w:lsdException w:uiPriority="62" w:name="Light Grid"/>
-    <w:lsdException w:uiPriority="63" w:name="Medium Shading 1"/>
-    <w:lsdException w:uiPriority="64" w:name="Medium Shading 2"/>
-    <w:lsdException w:uiPriority="65" w:name="Medium List 1"/>
-    <w:lsdException w:uiPriority="66" w:name="Medium List 2"/>
-    <w:lsdException w:uiPriority="67" w:name="Medium Grid 1"/>
-    <w:lsdException w:uiPriority="68" w:name="Medium Grid 2"/>
-    <w:lsdException w:uiPriority="69" w:name="Medium Grid 3"/>
-    <w:lsdException w:uiPriority="70" w:name="Dark List"/>
-    <w:lsdException w:uiPriority="71" w:name="Colorful Shading"/>
-    <w:lsdException w:uiPriority="72" w:name="Colorful List"/>
-    <w:lsdException w:uiPriority="73" w:name="Colorful Grid"/>
-    <w:lsdException w:uiPriority="60" w:name="Light Shading Accent 1"/>
-    <w:lsdException w:uiPriority="61" w:name="Light List Accent 1"/>
-    <w:lsdException w:uiPriority="62" w:name="Light Grid Accent 1"/>
-    <w:lsdException w:uiPriority="63" w:name="Medium Shading 1 Accent 1"/>
-    <w:lsdException w:uiPriority="64" w:name="Medium Shading 2 Accent 1"/>
-    <w:lsdException w:uiPriority="65" w:name="Medium List 1 Accent 1"/>
-    <w:lsdException w:semiHidden="1" w:name="Revision"/>
-    <w:lsdException w:qFormat="1" w:uiPriority="34" w:name="List Paragraph"/>
-    <w:lsdException w:qFormat="1" w:uiPriority="29" w:name="Quote"/>
-    <w:lsdException w:qFormat="1" w:uiPriority="30" w:name="Intense Quote"/>
-    <w:lsdException w:uiPriority="66" w:name="Medium List 2 Accent 1"/>
-    <w:lsdException w:uiPriority="67" w:name="Medium Grid 1 Accent 1"/>
-    <w:lsdException w:uiPriority="68" w:name="Medium Grid 2 Accent 1"/>
-    <w:lsdException w:uiPriority="69" w:name="Medium Grid 3 Accent 1"/>
-    <w:lsdException w:uiPriority="70" w:name="Dark List Accent 1"/>
-    <w:lsdException w:uiPriority="71" w:name="Colorful Shading Accent 1"/>
-    <w:lsdException w:uiPriority="72" w:name="Colorful List Accent 1"/>
-    <w:lsdException w:uiPriority="73" w:name="Colorful Grid Accent 1"/>
-    <w:lsdException w:uiPriority="60" w:name="Light Shading Accent 2"/>
-    <w:lsdException w:uiPriority="61" w:name="Light List Accent 2"/>
-    <w:lsdException w:uiPriority="62" w:name="Light Grid Accent 2"/>
-    <w:lsdException w:uiPriority="63" w:name="Medium Shading 1 Accent 2"/>
-    <w:lsdException w:uiPriority="64" w:name="Medium Shading 2 Accent 2"/>
-    <w:lsdException w:uiPriority="65" w:name="Medium List 1 Accent 2"/>
-    <w:lsdException w:uiPriority="66" w:name="Medium List 2 Accent 2"/>
-    <w:lsdException w:uiPriority="67" w:name="Medium Grid 1 Accent 2"/>
-    <w:lsdException w:uiPriority="68" w:name="Medium Grid 2 Accent 2"/>
-    <w:lsdException w:uiPriority="69" w:name="Medium Grid 3 Accent 2"/>
-    <w:lsdException w:uiPriority="70" w:name="Dark List Accent 2"/>
-    <w:lsdException w:uiPriority="71" w:name="Colorful Shading Accent 2"/>
-    <w:lsdException w:uiPriority="72" w:name="Colorful List Accent 2"/>
-    <w:lsdException w:uiPriority="73" w:name="Colorful Grid Accent 2"/>
-    <w:lsdException w:uiPriority="60" w:name="Light Shading Accent 3"/>
-    <w:lsdException w:uiPriority="61" w:name="Light List Accent 3"/>
-    <w:lsdException w:uiPriority="62" w:name="Light Grid Accent 3"/>
-    <w:lsdException w:uiPriority="63" w:name="Medium Shading 1 Accent 3"/>
-    <w:lsdException w:uiPriority="64" w:name="Medium Shading 2 Accent 3"/>
-    <w:lsdException w:uiPriority="65" w:name="Medium List 1 Accent 3"/>
-    <w:lsdException w:uiPriority="66" w:name="Medium List 2 Accent 3"/>
-    <w:lsdException w:uiPriority="67" w:name="Medium Grid 1 Accent 3"/>
-    <w:lsdException w:uiPriority="68" w:name="Medium Grid 2 Accent 3"/>
-    <w:lsdException w:uiPriority="69" w:name="Medium Grid 3 Accent 3"/>
-    <w:lsdException w:uiPriority="70" w:name="Dark List Accent 3"/>
-    <w:lsdException w:uiPriority="71" w:name="Colorful Shading Accent 3"/>
-    <w:lsdException w:uiPriority="72" w:name="Colorful List Accent 3"/>
-    <w:lsdException w:uiPriority="73" w:name="Colorful Grid Accent 3"/>
-    <w:lsdException w:uiPriority="60" w:name="Light Shading Accent 4"/>
-    <w:lsdException w:uiPriority="61" w:name="Light List Accent 4"/>
-    <w:lsdException w:uiPriority="62" w:name="Light Grid Accent 4"/>
-    <w:lsdException w:uiPriority="63" w:name="Medium Shading 1 Accent 4"/>
-    <w:lsdException w:uiPriority="64" w:name="Medium Shading 2 Accent 4"/>
-    <w:lsdException w:uiPriority="65" w:name="Medium List 1 Accent 4"/>
-    <w:lsdException w:uiPriority="66" w:name="Medium List 2 Accent 4"/>
-    <w:lsdException w:uiPriority="67" w:name="Medium Grid 1 Accent 4"/>
-    <w:lsdException w:uiPriority="68" w:name="Medium Grid 2 Accent 4"/>
-    <w:lsdException w:uiPriority="69" w:name="Medium Grid 3 Accent 4"/>
-    <w:lsdException w:uiPriority="70" w:name="Dark List Accent 4"/>
-    <w:lsdException w:uiPriority="71" w:name="Colorful Shading Accent 4"/>
-    <w:lsdException w:uiPriority="72" w:name="Colorful List Accent 4"/>
-    <w:lsdException w:uiPriority="73" w:name="Colorful Grid Accent 4"/>
-    <w:lsdException w:uiPriority="60" w:name="Light Shading Accent 5"/>
-    <w:lsdException w:uiPriority="61" w:name="Light List Accent 5"/>
-    <w:lsdException w:uiPriority="62" w:name="Light Grid Accent 5"/>
-    <w:lsdException w:uiPriority="63" w:name="Medium Shading 1 Accent 5"/>
-    <w:lsdException w:uiPriority="64" w:name="Medium Shading 2 Accent 5"/>
-    <w:lsdException w:uiPriority="65" w:name="Medium List 1 Accent 5"/>
-    <w:lsdException w:uiPriority="66" w:name="Medium List 2 Accent 5"/>
-    <w:lsdException w:uiPriority="67" w:name="Medium Grid 1 Accent 5"/>
-    <w:lsdException w:uiPriority="68" w:name="Medium Grid 2 Accent 5"/>
-    <w:lsdException w:uiPriority="69" w:name="Medium Grid 3 Accent 5"/>
-    <w:lsdException w:uiPriority="70" w:name="Dark List Accent 5"/>
-    <w:lsdException w:uiPriority="71" w:name="Colorful Shading Accent 5"/>
-    <w:lsdException w:uiPriority="72" w:name="Colorful List Accent 5"/>
-    <w:lsdException w:uiPriority="73" w:name="Colorful Grid Accent 5"/>
-    <w:lsdException w:uiPriority="60" w:name="Light Shading Accent 6"/>
-    <w:lsdException w:uiPriority="61" w:name="Light List Accent 6"/>
-    <w:lsdException w:uiPriority="62" w:name="Light Grid Accent 6"/>
-    <w:lsdException w:uiPriority="63" w:name="Medium Shading 1 Accent 6"/>
-    <w:lsdException w:uiPriority="64" w:name="Medium Shading 2 Accent 6"/>
-    <w:lsdException w:uiPriority="65" w:name="Medium List 1 Accent 6"/>
-    <w:lsdException w:uiPriority="66" w:name="Medium List 2 Accent 6"/>
-    <w:lsdException w:uiPriority="67" w:name="Medium Grid 1 Accent 6"/>
-    <w:lsdException w:uiPriority="68" w:name="Medium Grid 2 Accent 6"/>
-    <w:lsdException w:uiPriority="69" w:name="Medium Grid 3 Accent 6"/>
-    <w:lsdException w:uiPriority="70" w:name="Dark List Accent 6"/>
-    <w:lsdException w:uiPriority="71" w:name="Colorful Shading Accent 6"/>
-    <w:lsdException w:uiPriority="72" w:name="Colorful List Accent 6"/>
-    <w:lsdException w:uiPriority="73" w:name="Colorful Grid Accent 6"/>
-    <w:lsdException w:qFormat="1" w:uiPriority="19" w:name="Subtle Emphasis"/>
-    <w:lsdException w:qFormat="1" w:uiPriority="21" w:name="Intense Emphasis"/>
-    <w:lsdException w:qFormat="1" w:uiPriority="31" w:name="Subtle Reference"/>
-    <w:lsdException w:qFormat="1" w:uiPriority="32" w:name="Intense Reference"/>
-    <w:lsdException w:qFormat="1" w:uiPriority="33" w:name="Book Title"/>
-    <w:lsdException w:unhideWhenUsed="1" w:semiHidden="1" w:uiPriority="37" w:name="Bibliography"/>
-    <w:lsdException w:qFormat="1" w:unhideWhenUsed="1" w:semiHidden="1" w:uiPriority="39" w:name="TOC Heading"/>
-    <w:lsdException w:uiPriority="41" w:name="Plain Table 1"/>
-    <w:lsdException w:uiPriority="42" w:name="Plain Table 2"/>
-    <w:lsdException w:uiPriority="43" w:name="Plain Table 3"/>
-    <w:lsdException w:uiPriority="44" w:name="Plain Table 4"/>
-    <w:lsdException w:uiPriority="45" w:name="Plain Table 5"/>
-    <w:lsdException w:uiPriority="40" w:name="Grid Table Light"/>
-    <w:lsdException w:uiPriority="46" w:name="Grid Table 1 Light"/>
-    <w:lsdException w:uiPriority="47" w:name="Grid Table 2"/>
-    <w:lsdException w:uiPriority="48" w:name="Grid Table 3"/>
-    <w:lsdException w:uiPriority="49" w:name="Grid Table 4"/>
-    <w:lsdException w:uiPriority="50" w:name="Grid Table 5 Dark"/>
-    <w:lsdException w:uiPriority="51" w:name="Grid Table 6 Colorful"/>
-    <w:lsdException w:uiPriority="52" w:name="Grid Table 7 Colorful"/>
-    <w:lsdException w:uiPriority="46" w:name="Grid Table 1 Light Accent 1"/>
-    <w:lsdException w:uiPriority="47" w:name="Grid Table 2 Accent 1"/>
-    <w:lsdException w:uiPriority="48" w:name="Grid Table 3 Accent 1"/>
-    <w:lsdException w:uiPriority="49" w:name="Grid Table 4 Accent 1"/>
-    <w:lsdException w:uiPriority="50" w:name="Grid Table 5 Dark Accent 1"/>
-    <w:lsdException w:uiPriority="51" w:name="Grid Table 6 Colorful Accent 1"/>
-    <w:lsdException w:uiPriority="52" w:name="Grid Table 7 Colorful Accent 1"/>
-    <w:lsdException w:uiPriority="46" w:name="Grid Table 1 Light Accent 2"/>
-    <w:lsdException w:uiPriority="47" w:name="Grid Table 2 Accent 2"/>
-    <w:lsdException w:uiPriority="48" w:name="Grid Table 3 Accent 2"/>
-    <w:lsdException w:uiPriority="49" w:name="Grid Table 4 Accent 2"/>
-    <w:lsdException w:uiPriority="50" w:name="Grid Table 5 Dark Accent 2"/>
-    <w:lsdException w:uiPriority="51" w:name="Grid Table 6 Colorful Accent 2"/>
-    <w:lsdException w:uiPriority="52" w:name="Grid Table 7 Colorful Accent 2"/>
-    <w:lsdException w:uiPriority="46" w:name="Grid Table 1 Light Accent 3"/>
-    <w:lsdException w:uiPriority="47" w:name="Grid Table 2 Accent 3"/>
-    <w:lsdException w:uiPriority="48" w:name="Grid Table 3 Accent 3"/>
-    <w:lsdException w:uiPriority="49" w:name="Grid Table 4 Accent 3"/>
-    <w:lsdException w:uiPriority="50" w:name="Grid Table 5 Dark Accent 3"/>
-    <w:lsdException w:uiPriority="51" w:name="Grid Table 6 Colorful Accent 3"/>
-    <w:lsdException w:uiPriority="52" w:name="Grid Table 7 Colorful Accent 3"/>
-    <w:lsdException w:uiPriority="46" w:name="Grid Table 1 Light Accent 4"/>
-    <w:lsdException w:uiPriority="47" w:name="Grid Table 2 Accent 4"/>
-    <w:lsdException w:uiPriority="48" w:name="Grid Table 3 Accent 4"/>
-    <w:lsdException w:uiPriority="49" w:name="Grid Table 4 Accent 4"/>
-    <w:lsdException w:uiPriority="50" w:name="Grid Table 5 Dark Accent 4"/>
-    <w:lsdException w:uiPriority="51" w:name="Grid Table 6 Colorful Accent 4"/>
-    <w:lsdException w:uiPriority="52" w:name="Grid Table 7 Colorful Accent 4"/>
-    <w:lsdException w:uiPriority="46" w:name="Grid Table 1 Light Accent 5"/>
-    <w:lsdException w:uiPriority="47" w:name="Grid Table 2 Accent 5"/>
-    <w:lsdException w:uiPriority="48" w:name="Grid Table 3 Accent 5"/>
-    <w:lsdException w:uiPriority="49" w:name="Grid Table 4 Accent 5"/>
-    <w:lsdException w:uiPriority="50" w:name="Grid Table 5 Dark Accent 5"/>
-    <w:lsdException w:uiPriority="51" w:name="Grid Table 6 Colorful Accent 5"/>
-    <w:lsdException w:uiPriority="52" w:name="Grid Table 7 Colorful Accent 5"/>
-    <w:lsdException w:uiPriority="46" w:name="Grid Table 1 Light Accent 6"/>
-    <w:lsdException w:uiPriority="47" w:name="Grid Table 2 Accent 6"/>
-    <w:lsdException w:uiPriority="48" w:name="Grid Table 3 Accent 6"/>
-    <w:lsdException w:uiPriority="49" w:name="Grid Table 4 Accent 6"/>
-    <w:lsdException w:uiPriority="50" w:name="Grid Table 5 Dark Accent 6"/>
-    <w:lsdException w:uiPriority="51" w:name="Grid Table 6 Colorful Accent 6"/>
-    <w:lsdException w:uiPriority="52" w:name="Grid Table 7 Colorful Accent 6"/>
-    <w:lsdException w:uiPriority="46" w:name="List Table 1 Light"/>
-    <w:lsdException w:uiPriority="47" w:name="List Table 2"/>
-    <w:lsdException w:uiPriority="48" w:name="List Table 3"/>
-    <w:lsdException w:uiPriority="49" w:name="List Table 4"/>
-    <w:lsdException w:uiPriority="50" w:name="List Table 5 Dark"/>
-    <w:lsdException w:uiPriority="51" w:name="List Table 6 Colorful"/>
-    <w:lsdException w:uiPriority="52" w:name="List Table 7 Colorful"/>
-    <w:lsdException w:uiPriority="46" w:name="List Table 1 Light Accent 1"/>
-    <w:lsdException w:uiPriority="47" w:name="List Table 2 Accent 1"/>
-    <w:lsdException w:uiPriority="48" w:name="List Table 3 Accent 1"/>
-    <w:lsdException w:uiPriority="49" w:name="List Table 4 Accent 1"/>
-    <w:lsdException w:uiPriority="50" w:name="List Table 5 Dark Accent 1"/>
-    <w:lsdException w:uiPriority="51" w:name="List Table 6 Colorful Accent 1"/>
-    <w:lsdException w:uiPriority="52" w:name="List Table 7 Colorful Accent 1"/>
-    <w:lsdException w:uiPriority="46" w:name="List Table 1 Light Accent 2"/>
-    <w:lsdException w:uiPriority="47" w:name="List Table 2 Accent 2"/>
-    <w:lsdException w:uiPriority="48" w:name="List Table 3 Accent 2"/>
-    <w:lsdException w:uiPriority="49" w:name="List Table 4 Accent 2"/>
-    <w:lsdException w:uiPriority="50" w:name="List Table 5 Dark Accent 2"/>
-    <w:lsdException w:uiPriority="51" w:name="List Table 6 Colorful Accent 2"/>
-    <w:lsdException w:uiPriority="52" w:name="List Table 7 Colorful Accent 2"/>
-    <w:lsdException w:uiPriority="46" w:name="List Table 1 Light Accent 3"/>
-    <w:lsdException w:uiPriority="47" w:name="List Table 2 Accent 3"/>
-    <w:lsdException w:uiPriority="48" w:name="List Table 3 Accent 3"/>
-    <w:lsdException w:uiPriority="49" w:name="List Table 4 Accent 3"/>
-    <w:lsdException w:uiPriority="50" w:name="List Table 5 Dark Accent 3"/>
-    <w:lsdException w:uiPriority="51" w:name="List Table 6 Colorful Accent 3"/>
-    <w:lsdException w:uiPriority="52" w:name="List Table 7 Colorful Accent 3"/>
-    <w:lsdException w:uiPriority="46" w:name="List Table 1 Light Accent 4"/>
-    <w:lsdException w:uiPriority="47" w:name="List Table 2 Accent 4"/>
-    <w:lsdException w:uiPriority="48" w:name="List Table 3 Accent 4"/>
-    <w:lsdException w:uiPriority="49" w:name="List Table 4 Accent 4"/>
-    <w:lsdException w:uiPriority="50" w:name="List Table 5 Dark Accent 4"/>
-    <w:lsdException w:uiPriority="51" w:name="List Table 6 Colorful Accent 4"/>
-    <w:lsdException w:uiPriority="52" w:name="List Table 7 Colorful Accent 4"/>
-    <w:lsdException w:uiPriority="46" w:name="List Table 1 Light Accent 5"/>
-    <w:lsdException w:uiPriority="47" w:name="List Table 2 Accent 5"/>
-    <w:lsdException w:uiPriority="48" w:name="List Table 3 Accent 5"/>
-    <w:lsdException w:uiPriority="49" w:name="List Table 4 Accent 5"/>
-    <w:lsdException w:uiPriority="50" w:name="List Table 5 Dark Accent 5"/>
-    <w:lsdException w:uiPriority="51" w:name="List Table 6 Colorful Accent 5"/>
-    <w:lsdException w:uiPriority="52" w:name="List Table 7 Colorful Accent 5"/>
-    <w:lsdException w:uiPriority="46" w:name="List Table 1 Light Accent 6"/>
-    <w:lsdException w:uiPriority="47" w:name="List Table 2 Accent 6"/>
-    <w:lsdException w:uiPriority="48" w:name="List Table 3 Accent 6"/>
-    <w:lsdException w:uiPriority="49" w:name="List Table 4 Accent 6"/>
-    <w:lsdException w:uiPriority="50" w:name="List Table 5 Dark Accent 6"/>
-    <w:lsdException w:uiPriority="51" w:name="List Table 6 Colorful Accent 6"/>
-    <w:lsdException w:uiPriority="52" w:name="List Table 7 Colorful Accent 6"/>
+  <w:latentStyles w:defLockedState="0" w:defUIPriority="99" w:defSemiHidden="0" w:defUnhideWhenUsed="0" w:defQFormat="0" w:count="371">
+    <w:lsdException w:name="Normal" w:uiPriority="0" w:qFormat="1"/>
+    <w:lsdException w:name="heading 1" w:uiPriority="9" w:qFormat="1"/>
+    <w:lsdException w:name="heading 2" w:semiHidden="1" w:uiPriority="9" w:unhideWhenUsed="1" w:qFormat="1"/>
+    <w:lsdException w:name="heading 3" w:semiHidden="1" w:uiPriority="9" w:unhideWhenUsed="1" w:qFormat="1"/>
+    <w:lsdException w:name="heading 4" w:semiHidden="1" w:uiPriority="9" w:unhideWhenUsed="1" w:qFormat="1"/>
+    <w:lsdException w:name="heading 5" w:semiHidden="1" w:uiPriority="9" w:unhideWhenUsed="1" w:qFormat="1"/>
+    <w:lsdException w:name="heading 6" w:semiHidden="1" w:uiPriority="9" w:unhideWhenUsed="1" w:qFormat="1"/>
+    <w:lsdException w:name="heading 7" w:semiHidden="1" w:uiPriority="9" w:unhideWhenUsed="1" w:qFormat="1"/>
+    <w:lsdException w:name="heading 8" w:semiHidden="1" w:uiPriority="9" w:unhideWhenUsed="1" w:qFormat="1"/>
+    <w:lsdException w:name="heading 9" w:semiHidden="1" w:uiPriority="9" w:unhideWhenUsed="1" w:qFormat="1"/>
+    <w:lsdException w:name="index 1" w:semiHidden="1" w:unhideWhenUsed="1"/>
+    <w:lsdException w:name="index 2" w:semiHidden="1" w:unhideWhenUsed="1"/>
+    <w:lsdException w:name="index 3" w:semiHidden="1" w:unhideWhenUsed="1"/>
+    <w:lsdException w:name="index 4" w:semiHidden="1" w:unhideWhenUsed="1"/>
+    <w:lsdException w:name="index 5" w:semiHidden="1" w:unhideWhenUsed="1"/>
+    <w:lsdException w:name="index 6" w:semiHidden="1" w:unhideWhenUsed="1"/>
+    <w:lsdException w:name="index 7" w:semiHidden="1" w:unhideWhenUsed="1"/>
+    <w:lsdException w:name="index 8" w:semiHidden="1" w:unhideWhenUsed="1"/>
+    <w:lsdException w:name="index 9" w:semiHidden="1" w:unhideWhenUsed="1"/>
+    <w:lsdException w:name="toc 1" w:semiHidden="1" w:uiPriority="39" w:unhideWhenUsed="1"/>
+    <w:lsdException w:name="toc 2" w:semiHidden="1" w:uiPriority="39" w:unhideWhenUsed="1"/>
+    <w:lsdException w:name="toc 3" w:semiHidden="1" w:uiPriority="39" w:unhideWhenUsed="1"/>
+    <w:lsdException w:name="toc 4" w:semiHidden="1" w:uiPriority="39" w:unhideWhenUsed="1"/>
+    <w:lsdException w:name="toc 5" w:semiHidden="1" w:uiPriority="39" w:unhideWhenUsed="1"/>
+    <w:lsdException w:name="toc 6" w:semiHidden="1" w:uiPriority="39" w:unhideWhenUsed="1"/>
+    <w:lsdException w:name="toc 7" w:semiHidden="1" w:uiPriority="39" w:unhideWhenUsed="1"/>
+    <w:lsdException w:name="toc 8" w:semiHidden="1" w:uiPriority="39" w:unhideWhenUsed="1"/>
+    <w:lsdException w:name="toc 9" w:semiHidden="1" w:uiPriority="39" w:unhideWhenUsed="1"/>
+    <w:lsdException w:name="Normal Indent" w:semiHidden="1" w:unhideWhenUsed="1"/>
+    <w:lsdException w:name="footnote text" w:semiHidden="1" w:unhideWhenUsed="1"/>
+    <w:lsdException w:name="annotation text" w:semiHidden="1" w:unhideWhenUsed="1"/>
+    <w:lsdException w:name="header" w:semiHidden="1" w:unhideWhenUsed="1"/>
+    <w:lsdException w:name="footer" w:semiHidden="1" w:unhideWhenUsed="1"/>
+    <w:lsdException w:name="index heading" w:semiHidden="1" w:unhideWhenUsed="1"/>
+    <w:lsdException w:name="caption" w:semiHidden="1" w:uiPriority="35" w:unhideWhenUsed="1" w:qFormat="1"/>
+    <w:lsdException w:name="table of figures" w:semiHidden="1" w:unhideWhenUsed="1"/>
+    <w:lsdException w:name="envelope address" w:semiHidden="1" w:unhideWhenUsed="1"/>
+    <w:lsdException w:name="envelope return" w:semiHidden="1" w:unhideWhenUsed="1"/>
+    <w:lsdException w:name="footnote reference" w:semiHidden="1" w:unhideWhenUsed="1"/>
+    <w:lsdException w:name="annotation reference" w:semiHidden="1" w:unhideWhenUsed="1"/>
+    <w:lsdException w:name="line number" w:semiHidden="1" w:unhideWhenUsed="1"/>
+    <w:lsdException w:name="page number" w:semiHidden="1" w:unhideWhenUsed="1"/>
+    <w:lsdException w:name="endnote reference" w:semiHidden="1" w:unhideWhenUsed="1"/>
+    <w:lsdException w:name="endnote text" w:semiHidden="1" w:unhideWhenUsed="1"/>
+    <w:lsdException w:name="table of authorities" w:semiHidden="1" w:unhideWhenUsed="1"/>
+    <w:lsdException w:name="macro" w:semiHidden="1" w:unhideWhenUsed="1"/>
+    <w:lsdException w:name="toa heading" w:semiHidden="1" w:unhideWhenUsed="1"/>
+    <w:lsdException w:name="List" w:semiHidden="1" w:unhideWhenUsed="1"/>
+    <w:lsdException w:name="List Bullet" w:semiHidden="1" w:unhideWhenUsed="1"/>
+    <w:lsdException w:name="List Number" w:semiHidden="1" w:unhideWhenUsed="1"/>
+    <w:lsdException w:name="List 2" w:semiHidden="1" w:unhideWhenUsed="1"/>
+    <w:lsdException w:name="List 3" w:semiHidden="1" w:unhideWhenUsed="1"/>
+    <w:lsdException w:name="List 4" w:semiHidden="1" w:unhideWhenUsed="1"/>
+    <w:lsdException w:name="List 5" w:semiHidden="1" w:unhideWhenUsed="1"/>
+    <w:lsdException w:name="List Bullet 2" w:semiHidden="1" w:unhideWhenUsed="1"/>
+    <w:lsdException w:name="List Bullet 3" w:semiHidden="1" w:unhideWhenUsed="1"/>
+    <w:lsdException w:name="List Bullet 4" w:semiHidden="1" w:unhideWhenUsed="1"/>
+    <w:lsdException w:name="List Bullet 5" w:semiHidden="1" w:unhideWhenUsed="1"/>
+    <w:lsdException w:name="List Number 2" w:semiHidden="1" w:unhideWhenUsed="1"/>
+    <w:lsdException w:name="List Number 3" w:semiHidden="1" w:unhideWhenUsed="1"/>
+    <w:lsdException w:name="List Number 4" w:semiHidden="1" w:unhideWhenUsed="1"/>
+    <w:lsdException w:name="List Number 5" w:semiHidden="1" w:unhideWhenUsed="1"/>
+    <w:lsdException w:name="Title" w:uiPriority="10" w:qFormat="1"/>
+    <w:lsdException w:name="Closing" w:semiHidden="1" w:unhideWhenUsed="1"/>
+    <w:lsdException w:name="Signature" w:semiHidden="1" w:unhideWhenUsed="1"/>
+    <w:lsdException w:name="Default Paragraph Font" w:semiHidden="1" w:uiPriority="1" w:unhideWhenUsed="1"/>
+    <w:lsdException w:name="Body Text" w:semiHidden="1" w:unhideWhenUsed="1"/>
+    <w:lsdException w:name="Body Text Indent" w:semiHidden="1" w:unhideWhenUsed="1"/>
+    <w:lsdException w:name="List Continue" w:semiHidden="1" w:unhideWhenUsed="1"/>
+    <w:lsdException w:name="List Continue 2" w:semiHidden="1" w:unhideWhenUsed="1"/>
+    <w:lsdException w:name="List Continue 3" w:semiHidden="1" w:unhideWhenUsed="1"/>
+    <w:lsdException w:name="List Continue 4" w:semiHidden="1" w:unhideWhenUsed="1"/>
+    <w:lsdException w:name="List Continue 5" w:semiHidden="1" w:unhideWhenUsed="1"/>
+    <w:lsdException w:name="Message Header" w:semiHidden="1" w:unhideWhenUsed="1"/>
+    <w:lsdException w:name="Subtitle" w:uiPriority="11" w:qFormat="1"/>
+    <w:lsdException w:name="Salutation" w:semiHidden="1" w:unhideWhenUsed="1"/>
+    <w:lsdException w:name="Date" w:semiHidden="1" w:unhideWhenUsed="1"/>
+    <w:lsdException w:name="Body Text First Indent" w:semiHidden="1" w:unhideWhenUsed="1"/>
+    <w:lsdException w:name="Body Text First Indent 2" w:semiHidden="1" w:unhideWhenUsed="1"/>
+    <w:lsdException w:name="Note Heading" w:semiHidden="1" w:unhideWhenUsed="1"/>
+    <w:lsdException w:name="Body Text 2" w:semiHidden="1" w:unhideWhenUsed="1"/>
+    <w:lsdException w:name="Body Text 3" w:semiHidden="1" w:unhideWhenUsed="1"/>
+    <w:lsdException w:name="Body Text Indent 2" w:semiHidden="1" w:unhideWhenUsed="1"/>
+    <w:lsdException w:name="Body Text Indent 3" w:semiHidden="1" w:unhideWhenUsed="1"/>
+    <w:lsdException w:name="Block Text" w:semiHidden="1" w:unhideWhenUsed="1"/>
+    <w:lsdException w:name="Hyperlink" w:semiHidden="1" w:unhideWhenUsed="1"/>
+    <w:lsdException w:name="FollowedHyperlink" w:semiHidden="1" w:unhideWhenUsed="1"/>
+    <w:lsdException w:name="Strong" w:uiPriority="22" w:qFormat="1"/>
+    <w:lsdException w:name="Emphasis" w:uiPriority="20" w:qFormat="1"/>
+    <w:lsdException w:name="Document Map" w:semiHidden="1" w:unhideWhenUsed="1"/>
+    <w:lsdException w:name="Plain Text" w:semiHidden="1" w:unhideWhenUsed="1"/>
+    <w:lsdException w:name="E-mail Signature" w:semiHidden="1" w:unhideWhenUsed="1"/>
+    <w:lsdException w:name="HTML Top of Form" w:semiHidden="1" w:unhideWhenUsed="1"/>
+    <w:lsdException w:name="HTML Bottom of Form" w:semiHidden="1" w:unhideWhenUsed="1"/>
+    <w:lsdException w:name="Normal (Web)" w:semiHidden="1" w:unhideWhenUsed="1"/>
+    <w:lsdException w:name="HTML Acronym" w:semiHidden="1" w:unhideWhenUsed="1"/>
+    <w:lsdException w:name="HTML Address" w:semiHidden="1" w:unhideWhenUsed="1"/>
+    <w:lsdException w:name="HTML Cite" w:semiHidden="1" w:unhideWhenUsed="1"/>
+    <w:lsdException w:name="HTML Code" w:semiHidden="1" w:unhideWhenUsed="1"/>
+    <w:lsdException w:name="HTML Definition" w:semiHidden="1" w:unhideWhenUsed="1"/>
+    <w:lsdException w:name="HTML Keyboard" w:semiHidden="1" w:unhideWhenUsed="1"/>
+    <w:lsdException w:name="HTML Preformatted" w:semiHidden="1" w:unhideWhenUsed="1"/>
+    <w:lsdException w:name="HTML Sample" w:semiHidden="1" w:unhideWhenUsed="1"/>
+    <w:lsdException w:name="HTML Typewriter" w:semiHidden="1" w:unhideWhenUsed="1"/>
+    <w:lsdException w:name="HTML Variable" w:semiHidden="1" w:unhideWhenUsed="1"/>
+    <w:lsdException w:name="Normal Table" w:semiHidden="1" w:unhideWhenUsed="1"/>
+    <w:lsdException w:name="annotation subject" w:semiHidden="1" w:unhideWhenUsed="1"/>
+    <w:lsdException w:name="No List" w:semiHidden="1" w:unhideWhenUsed="1"/>
+    <w:lsdException w:name="Outline List 1" w:semiHidden="1" w:unhideWhenUsed="1"/>
+    <w:lsdException w:name="Outline List 2" w:semiHidden="1" w:unhideWhenUsed="1"/>
+    <w:lsdException w:name="Outline List 3" w:semiHidden="1" w:unhideWhenUsed="1"/>
+    <w:lsdException w:name="Table Simple 1" w:semiHidden="1" w:unhideWhenUsed="1"/>
+    <w:lsdException w:name="Table Simple 2" w:semiHidden="1" w:unhideWhenUsed="1"/>
+    <w:lsdException w:name="Table Simple 3" w:semiHidden="1" w:unhideWhenUsed="1"/>
+    <w:lsdException w:name="Table Classic 1" w:semiHidden="1" w:unhideWhenUsed="1"/>
+    <w:lsdException w:name="Table Classic 2" w:semiHidden="1" w:unhideWhenUsed="1"/>
+    <w:lsdException w:name="Table Classic 3" w:semiHidden="1" w:unhideWhenUsed="1"/>
+    <w:lsdException w:name="Table Classic 4" w:semiHidden="1" w:unhideWhenUsed="1"/>
+    <w:lsdException w:name="Table Colorful 1" w:semiHidden="1" w:unhideWhenUsed="1"/>
+    <w:lsdException w:name="Table Colorful 2" w:semiHidden="1" w:unhideWhenUsed="1"/>
+    <w:lsdException w:name="Table Colorful 3" w:semiHidden="1" w:unhideWhenUsed="1"/>
+    <w:lsdException w:name="Table Columns 1" w:semiHidden="1" w:unhideWhenUsed="1"/>
+    <w:lsdException w:name="Table Columns 2" w:semiHidden="1" w:unhideWhenUsed="1"/>
+    <w:lsdException w:name="Table Columns 3" w:semiHidden="1" w:unhideWhenUsed="1"/>
+    <w:lsdException w:name="Table Columns 4" w:semiHidden="1" w:unhideWhenUsed="1"/>
+    <w:lsdException w:name="Table Columns 5" w:semiHidden="1" w:unhideWhenUsed="1"/>
+    <w:lsdException w:name="Table Grid 1" w:semiHidden="1" w:unhideWhenUsed="1"/>
+    <w:lsdException w:name="Table Grid 2" w:semiHidden="1" w:unhideWhenUsed="1"/>
+    <w:lsdException w:name="Table Grid 3" w:semiHidden="1" w:unhideWhenUsed="1"/>
+    <w:lsdException w:name="Table Grid 4" w:semiHidden="1" w:unhideWhenUsed="1"/>
+    <w:lsdException w:name="Table Grid 5" w:semiHidden="1" w:unhideWhenUsed="1"/>
+    <w:lsdException w:name="Table Grid 6" w:semiHidden="1" w:unhideWhenUsed="1"/>
+    <w:lsdException w:name="Table Grid 7" w:semiHidden="1" w:unhideWhenUsed="1"/>
+    <w:lsdException w:name="Table Grid 8" w:semiHidden="1" w:unhideWhenUsed="1"/>
+    <w:lsdException w:name="Table List 1" w:semiHidden="1" w:unhideWhenUsed="1"/>
+    <w:lsdException w:name="Table List 2" w:semiHidden="1" w:unhideWhenUsed="1"/>
+    <w:lsdException w:name="Table List 3" w:semiHidden="1" w:unhideWhenUsed="1"/>
+    <w:lsdException w:name="Table List 4" w:semiHidden="1" w:unhideWhenUsed="1"/>
+    <w:lsdException w:name="Table List 5" w:semiHidden="1" w:unhideWhenUsed="1"/>
+    <w:lsdException w:name="Table List 6" w:semiHidden="1" w:unhideWhenUsed="1"/>
+    <w:lsdException w:name="Table List 7" w:semiHidden="1" w:unhideWhenUsed="1"/>
+    <w:lsdException w:name="Table List 8" w:semiHidden="1" w:unhideWhenUsed="1"/>
+    <w:lsdException w:name="Table 3D effects 1" w:semiHidden="1" w:unhideWhenUsed="1"/>
+    <w:lsdException w:name="Table 3D effects 2" w:semiHidden="1" w:unhideWhenUsed="1"/>
+    <w:lsdException w:name="Table 3D effects 3" w:semiHidden="1" w:unhideWhenUsed="1"/>
+    <w:lsdException w:name="Table Contemporary" w:semiHidden="1" w:unhideWhenUsed="1"/>
+    <w:lsdException w:name="Table Elegant" w:semiHidden="1" w:unhideWhenUsed="1"/>
+    <w:lsdException w:name="Table Professional" w:semiHidden="1" w:unhideWhenUsed="1"/>
+    <w:lsdException w:name="Table Subtle 1" w:semiHidden="1" w:unhideWhenUsed="1"/>
+    <w:lsdException w:name="Table Subtle 2" w:semiHidden="1" w:unhideWhenUsed="1"/>
+    <w:lsdException w:name="Table Web 1" w:semiHidden="1" w:unhideWhenUsed="1"/>
+    <w:lsdException w:name="Table Web 2" w:semiHidden="1" w:unhideWhenUsed="1"/>
+    <w:lsdException w:name="Table Web 3" w:semiHidden="1" w:unhideWhenUsed="1"/>
+    <w:lsdException w:name="Balloon Text" w:semiHidden="1" w:unhideWhenUsed="1"/>
+    <w:lsdException w:name="Table Grid" w:uiPriority="39"/>
+    <w:lsdException w:name="Table Theme" w:semiHidden="1" w:unhideWhenUsed="1"/>
+    <w:lsdException w:name="Placeholder Text" w:semiHidden="1"/>
+    <w:lsdException w:name="No Spacing" w:uiPriority="1" w:qFormat="1"/>
+    <w:lsdException w:name="Light Shading" w:uiPriority="60"/>
+    <w:lsdException w:name="Light List" w:uiPriority="61"/>
+    <w:lsdException w:name="Light Grid" w:uiPriority="62"/>
+    <w:lsdException w:name="Medium Shading 1" w:uiPriority="63"/>
+    <w:lsdException w:name="Medium Shading 2" w:uiPriority="64"/>
+    <w:lsdException w:name="Medium List 1" w:uiPriority="65"/>
+    <w:lsdException w:name="Medium List 2" w:uiPriority="66"/>
+    <w:lsdException w:name="Medium Grid 1" w:uiPriority="67"/>
+    <w:lsdException w:name="Medium Grid 2" w:uiPriority="68"/>
+    <w:lsdException w:name="Medium Grid 3" w:uiPriority="69"/>
+    <w:lsdException w:name="Dark List" w:uiPriority="70"/>
+    <w:lsdException w:name="Colorful Shading" w:uiPriority="71"/>
+    <w:lsdException w:name="Colorful List" w:uiPriority="72"/>
+    <w:lsdException w:name="Colorful Grid" w:uiPriority="73"/>
+    <w:lsdException w:name="Light Shading Accent 1" w:uiPriority="60"/>
+    <w:lsdException w:name="Light List Accent 1" w:uiPriority="61"/>
+    <w:lsdException w:name="Light Grid Accent 1" w:uiPriority="62"/>
+    <w:lsdException w:name="Medium Shading 1 Accent 1" w:uiPriority="63"/>
+    <w:lsdException w:name="Medium Shading 2 Accent 1" w:uiPriority="64"/>
+    <w:lsdException w:name="Medium List 1 Accent 1" w:uiPriority="65"/>
+    <w:lsdException w:name="Revision" w:semiHidden="1"/>
+    <w:lsdException w:name="List Paragraph" w:uiPriority="34" w:qFormat="1"/>
+    <w:lsdException w:name="Quote" w:uiPriority="29" w:qFormat="1"/>
+    <w:lsdException w:name="Intense Quote" w:uiPriority="30" w:qFormat="1"/>
+    <w:lsdException w:name="Medium List 2 Accent 1" w:uiPriority="66"/>
+    <w:lsdException w:name="Medium Grid 1 Accent 1" w:uiPriority="67"/>
+    <w:lsdException w:name="Medium Grid 2 Accent 1" w:uiPriority="68"/>
+    <w:lsdException w:name="Medium Grid 3 Accent 1" w:uiPriority="69"/>
+    <w:lsdException w:name="Dark List Accent 1" w:uiPriority="70"/>
+    <w:lsdException w:name="Colorful Shading Accent 1" w:uiPriority="71"/>
+    <w:lsdException w:name="Colorful List Accent 1" w:uiPriority="72"/>
+    <w:lsdException w:name="Colorful Grid Accent 1" w:uiPriority="73"/>
+    <w:lsdException w:name="Light Shading Accent 2" w:uiPriority="60"/>
+    <w:lsdException w:name="Light List Accent 2" w:uiPriority="61"/>
+    <w:lsdException w:name="Light Grid Accent 2" w:uiPriority="62"/>
+    <w:lsdException w:name="Medium Shading 1 Accent 2" w:uiPriority="63"/>
+    <w:lsdException w:name="Medium Shading 2 Accent 2" w:uiPriority="64"/>
+    <w:lsdException w:name="Medium List 1 Accent 2" w:uiPriority="65"/>
+    <w:lsdException w:name="Medium List 2 Accent 2" w:uiPriority="66"/>
+    <w:lsdException w:name="Medium Grid 1 Accent 2" w:uiPriority="67"/>
+    <w:lsdException w:name="Medium Grid 2 Accent 2" w:uiPriority="68"/>
+    <w:lsdException w:name="Medium Grid 3 Accent 2" w:uiPriority="69"/>
+    <w:lsdException w:name="Dark List Accent 2" w:uiPriority="70"/>
+    <w:lsdException w:name="Colorful Shading Accent 2" w:uiPriority="71"/>
+    <w:lsdException w:name="Colorful List Accent 2" w:uiPriority="72"/>
+    <w:lsdException w:name="Colorful Grid Accent 2" w:uiPriority="73"/>
+    <w:lsdException w:name="Light Shading Accent 3" w:uiPriority="60"/>
+    <w:lsdException w:name="Light List Accent 3" w:uiPriority="61"/>
+    <w:lsdException w:name="Light Grid Accent 3" w:uiPriority="62"/>
+    <w:lsdException w:name="Medium Shading 1 Accent 3" w:uiPriority="63"/>
+    <w:lsdException w:name="Medium Shading 2 Accent 3" w:uiPriority="64"/>
+    <w:lsdException w:name="Medium List 1 Accent 3" w:uiPriority="65"/>
+    <w:lsdException w:name="Medium List 2 Accent 3" w:uiPriority="66"/>
+    <w:lsdException w:name="Medium Grid 1 Accent 3" w:uiPriority="67"/>
+    <w:lsdException w:name="Medium Grid 2 Accent 3" w:uiPriority="68"/>
+    <w:lsdException w:name="Medium Grid 3 Accent 3" w:uiPriority="69"/>
+    <w:lsdException w:name="Dark List Accent 3" w:uiPriority="70"/>
+    <w:lsdException w:name="Colorful Shading Accent 3" w:uiPriority="71"/>
+    <w:lsdException w:name="Colorful List Accent 3" w:uiPriority="72"/>
+    <w:lsdException w:name="Colorful Grid Accent 3" w:uiPriority="73"/>
+    <w:lsdException w:name="Light Shading Accent 4" w:uiPriority="60"/>
+    <w:lsdException w:name="Light List Accent 4" w:uiPriority="61"/>
+    <w:lsdException w:name="Light Grid Accent 4" w:uiPriority="62"/>
+    <w:lsdException w:name="Medium Shading 1 Accent 4" w:uiPriority="63"/>
+    <w:lsdException w:name="Medium Shading 2 Accent 4" w:uiPriority="64"/>
+    <w:lsdException w:name="Medium List 1 Accent 4" w:uiPriority="65"/>
+    <w:lsdException w:name="Medium List 2 Accent 4" w:uiPriority="66"/>
+    <w:lsdException w:name="Medium Grid 1 Accent 4" w:uiPriority="67"/>
+    <w:lsdException w:name="Medium Grid 2 Accent 4" w:uiPriority="68"/>
+    <w:lsdException w:name="Medium Grid 3 Accent 4" w:uiPriority="69"/>
+    <w:lsdException w:name="Dark List Accent 4" w:uiPriority="70"/>
+    <w:lsdException w:name="Colorful Shading Accent 4" w:uiPriority="71"/>
+    <w:lsdException w:name="Colorful List Accent 4" w:uiPriority="72"/>
+    <w:lsdException w:name="Colorful Grid Accent 4" w:uiPriority="73"/>
+    <w:lsdException w:name="Light Shading Accent 5" w:uiPriority="60"/>
+    <w:lsdException w:name="Light List Accent 5" w:uiPriority="61"/>
+    <w:lsdException w:name="Light Grid Accent 5" w:uiPriority="62"/>
+    <w:lsdException w:name="Medium Shading 1 Accent 5" w:uiPriority="63"/>
+    <w:lsdException w:name="Medium Shading 2 Accent 5" w:uiPriority="64"/>
+    <w:lsdException w:name="Medium List 1 Accent 5" w:uiPriority="65"/>
+    <w:lsdException w:name="Medium List 2 Accent 5" w:uiPriority="66"/>
+    <w:lsdException w:name="Medium Grid 1 Accent 5" w:uiPriority="67"/>
+    <w:lsdException w:name="Medium Grid 2 Accent 5" w:uiPriority="68"/>
+    <w:lsdException w:name="Medium Grid 3 Accent 5" w:uiPriority="69"/>
+    <w:lsdException w:name="Dark List Accent 5" w:uiPriority="70"/>
+    <w:lsdException w:name="Colorful Shading Accent 5" w:uiPriority="71"/>
+    <w:lsdException w:name="Colorful List Accent 5" w:uiPriority="72"/>
+    <w:lsdException w:name="Colorful Grid Accent 5" w:uiPriority="73"/>
+    <w:lsdException w:name="Light Shading Accent 6" w:uiPriority="60"/>
+    <w:lsdException w:name="Light List Accent 6" w:uiPriority="61"/>
+    <w:lsdException w:name="Light Grid Accent 6" w:uiPriority="62"/>
+    <w:lsdException w:name="Medium Shading 1 Accent 6" w:uiPriority="63"/>
+    <w:lsdException w:name="Medium Shading 2 Accent 6" w:uiPriority="64"/>
+    <w:lsdException w:name="Medium List 1 Accent 6" w:uiPriority="65"/>
+    <w:lsdException w:name="Medium List 2 Accent 6" w:uiPriority="66"/>
+    <w:lsdException w:name="Medium Grid 1 Accent 6" w:uiPriority="67"/>
+    <w:lsdException w:name="Medium Grid 2 Accent 6" w:uiPriority="68"/>
+    <w:lsdException w:name="Medium Grid 3 Accent 6" w:uiPriority="69"/>
+    <w:lsdException w:name="Dark List Accent 6" w:uiPriority="70"/>
+    <w:lsdException w:name="Colorful Shading Accent 6" w:uiPriority="71"/>
+    <w:lsdException w:name="Colorful List Accent 6" w:uiPriority="72"/>
+    <w:lsdException w:name="Colorful Grid Accent 6" w:uiPriority="73"/>
+    <w:lsdException w:name="Subtle Emphasis" w:uiPriority="19" w:qFormat="1"/>
+    <w:lsdException w:name="Intense Emphasis" w:uiPriority="21" w:qFormat="1"/>
+    <w:lsdException w:name="Subtle Reference" w:uiPriority="31" w:qFormat="1"/>
+    <w:lsdException w:name="Intense Reference" w:uiPriority="32" w:qFormat="1"/>
+    <w:lsdException w:name="Book Title" w:uiPriority="33" w:qFormat="1"/>
+    <w:lsdException w:name="Bibliography" w:semiHidden="1" w:uiPriority="37" w:unhideWhenUsed="1"/>
+    <w:lsdException w:name="TOC Heading" w:semiHidden="1" w:uiPriority="39" w:unhideWhenUsed="1" w:qFormat="1"/>
+    <w:lsdException w:name="Plain Table 1" w:uiPriority="41"/>
+    <w:lsdException w:name="Plain Table 2" w:uiPriority="42"/>
+    <w:lsdException w:name="Plain Table 3" w:uiPriority="43"/>
+    <w:lsdException w:name="Plain Table 4" w:uiPriority="44"/>
+    <w:lsdException w:name="Plain Table 5" w:uiPriority="45"/>
+    <w:lsdException w:name="Grid Table Light" w:uiPriority="40"/>
+    <w:lsdException w:name="Grid Table 1 Light" w:uiPriority="46"/>
+    <w:lsdException w:name="Grid Table 2" w:uiPriority="47"/>
+    <w:lsdException w:name="Grid Table 3" w:uiPriority="48"/>
+    <w:lsdException w:name="Grid Table 4" w:uiPriority="49"/>
+    <w:lsdException w:name="Grid Table 5 Dark" w:uiPriority="50"/>
+    <w:lsdException w:name="Grid Table 6 Colorful" w:uiPriority="51"/>
+    <w:lsdException w:name="Grid Table 7 Colorful" w:uiPriority="52"/>
+    <w:lsdException w:name="Grid Table 1 Light Accent 1" w:uiPriority="46"/>
+    <w:lsdException w:name="Grid Table 2 Accent 1" w:uiPriority="47"/>
+    <w:lsdException w:name="Grid Table 3 Accent 1" w:uiPriority="48"/>
+    <w:lsdException w:name="Grid Table 4 Accent 1" w:uiPriority="49"/>
+    <w:lsdException w:name="Grid Table 5 Dark Accent 1" w:uiPriority="50"/>
+    <w:lsdException w:name="Grid Table 6 Colorful Accent 1" w:uiPriority="51"/>
+    <w:lsdException w:name="Grid Table 7 Colorful Accent 1" w:uiPriority="52"/>
+    <w:lsdException w:name="Grid Table 1 Light Accent 2" w:uiPriority="46"/>
+    <w:lsdException w:name="Grid Table 2 Accent 2" w:uiPriority="47"/>
+    <w:lsdException w:name="Grid Table 3 Accent 2" w:uiPriority="48"/>
+    <w:lsdException w:name="Grid Table 4 Accent 2" w:uiPriority="49"/>
+    <w:lsdException w:name="Grid Table 5 Dark Accent 2" w:uiPriority="50"/>
+    <w:lsdException w:name="Grid Table 6 Colorful Accent 2" w:uiPriority="51"/>
+    <w:lsdException w:name="Grid Table 7 Colorful Accent 2" w:uiPriority="52"/>
+    <w:lsdException w:name="Grid Table 1 Light Accent 3" w:uiPriority="46"/>
+    <w:lsdException w:name="Grid Table 2 Accent 3" w:uiPriority="47"/>
+    <w:lsdException w:name="Grid Table 3 Accent 3" w:uiPriority="48"/>
+    <w:lsdException w:name="Grid Table 4 Accent 3" w:uiPriority="49"/>
+    <w:lsdException w:name="Grid Table 5 Dark Accent 3" w:uiPriority="50"/>
+    <w:lsdException w:name="Grid Table 6 Colorful Accent 3" w:uiPriority="51"/>
+    <w:lsdException w:name="Grid Table 7 Colorful Accent 3" w:uiPriority="52"/>
+    <w:lsdException w:name="Grid Table 1 Light Accent 4" w:uiPriority="46"/>
+    <w:lsdException w:name="Grid Table 2 Accent 4" w:uiPriority="47"/>
+    <w:lsdException w:name="Grid Table 3 Accent 4" w:uiPriority="48"/>
+    <w:lsdException w:name="Grid Table 4 Accent 4" w:uiPriority="49"/>
+    <w:lsdException w:name="Grid Table 5 Dark Accent 4" w:uiPriority="50"/>
+    <w:lsdException w:name="Grid Table 6 Colorful Accent 4" w:uiPriority="51"/>
+    <w:lsdException w:name="Grid Table 7 Colorful Accent 4" w:uiPriority="52"/>
+    <w:lsdException w:name="Grid Table 1 Light Accent 5" w:uiPriority="46"/>
+    <w:lsdException w:name="Grid Table 2 Accent 5" w:uiPriority="47"/>
+    <w:lsdException w:name="Grid Table 3 Accent 5" w:uiPriority="48"/>
+    <w:lsdException w:name="Grid Table 4 Accent 5" w:uiPriority="49"/>
+    <w:lsdException w:name="Grid Table 5 Dark Accent 5" w:uiPriority="50"/>
+    <w:lsdException w:name="Grid Table 6 Colorful Accent 5" w:uiPriority="51"/>
+    <w:lsdException w:name="Grid Table 7 Colorful Accent 5" w:uiPriority="52"/>
+    <w:lsdException w:name="Grid Table 1 Light Accent 6" w:uiPriority="46"/>
+    <w:lsdException w:name="Grid Table 2 Accent 6" w:uiPriority="47"/>
+    <w:lsdException w:name="Grid Table 3 Accent 6" w:uiPriority="48"/>
+    <w:lsdException w:name="Grid Table 4 Accent 6" w:uiPriority="49"/>
+    <w:lsdException w:name="Grid Table 5 Dark Accent 6" w:uiPriority="50"/>
+    <w:lsdException w:name="Grid Table 6 Colorful Accent 6" w:uiPriority="51"/>
+    <w:lsdException w:name="Grid Table 7 Colorful Accent 6" w:uiPriority="52"/>
+    <w:lsdException w:name="List Table 1 Light" w:uiPriority="46"/>
+    <w:lsdException w:name="List Table 2" w:uiPriority="47"/>
+    <w:lsdException w:name="List Table 3" w:uiPriority="48"/>
+    <w:lsdException w:name="List Table 4" w:uiPriority="49"/>
+    <w:lsdException w:name="List Table 5 Dark" w:uiPriority="50"/>
+    <w:lsdException w:name="List Table 6 Colorful" w:uiPriority="51"/>
+    <w:lsdException w:name="List Table 7 Colorful" w:uiPriority="52"/>
+    <w:lsdException w:name="List Table 1 Light Accent 1" w:uiPriority="46"/>
+    <w:lsdException w:name="List Table 2 Accent 1" w:uiPriority="47"/>
+    <w:lsdException w:name="List Table 3 Accent 1" w:uiPriority="48"/>
+    <w:lsdException w:name="List Table 4 Accent 1" w:uiPriority="49"/>
+    <w:lsdException w:name="List Table 5 Dark Accent 1" w:uiPriority="50"/>
+    <w:lsdException w:name="List Table 6 Colorful Accent 1" w:uiPriority="51"/>
+    <w:lsdException w:name="List Table 7 Colorful Accent 1" w:uiPriority="52"/>
+    <w:lsdException w:name="List Table 1 Light Accent 2" w:uiPriority="46"/>
+    <w:lsdException w:name="List Table 2 Accent 2" w:uiPriority="47"/>
+    <w:lsdException w:name="List Table 3 Accent 2" w:uiPriority="48"/>
+    <w:lsdException w:name="List Table 4 Accent 2" w:uiPriority="49"/>
+    <w:lsdException w:name="List Table 5 Dark Accent 2" w:uiPriority="50"/>
+    <w:lsdException w:name="List Table 6 Colorful Accent 2" w:uiPriority="51"/>
+    <w:lsdException w:name="List Table 7 Colorful Accent 2" w:uiPriority="52"/>
+    <w:lsdException w:name="List Table 1 Light Accent 3" w:uiPriority="46"/>
+    <w:lsdException w:name="List Table 2 Accent 3" w:uiPriority="47"/>
+    <w:lsdException w:name="List Table 3 Accent 3" w:uiPriority="48"/>
+    <w:lsdException w:name="List Table 4 Accent 3" w:uiPriority="49"/>
+    <w:lsdException w:name="List Table 5 Dark Accent 3" w:uiPriority="50"/>
+    <w:lsdException w:name="List Table 6 Colorful Accent 3" w:uiPriority="51"/>
+    <w:lsdException w:name="List Table 7 Colorful Accent 3" w:uiPriority="52"/>
+    <w:lsdException w:name="List Table 1 Light Accent 4" w:uiPriority="46"/>
+    <w:lsdException w:name="List Table 2 Accent 4" w:uiPriority="47"/>
+    <w:lsdException w:name="List Table 3 Accent 4" w:uiPriority="48"/>
+    <w:lsdException w:name="List Table 4 Accent 4" w:uiPriority="49"/>
+    <w:lsdException w:name="List Table 5 Dark Accent 4" w:uiPriority="50"/>
+    <w:lsdException w:name="List Table 6 Colorful Accent 4" w:uiPriority="51"/>
+    <w:lsdException w:name="List Table 7 Colorful Accent 4" w:uiPriority="52"/>
+    <w:lsdException w:name="List Table 1 Light Accent 5" w:uiPriority="46"/>
+    <w:lsdException w:name="List Table 2 Accent 5" w:uiPriority="47"/>
+    <w:lsdException w:name="List Table 3 Accent 5" w:uiPriority="48"/>
+    <w:lsdException w:name="List Table 4 Accent 5" w:uiPriority="49"/>
+    <w:lsdException w:name="List Table 5 Dark Accent 5" w:uiPriority="50"/>
+    <w:lsdException w:name="List Table 6 Colorful Accent 5" w:uiPriority="51"/>
+    <w:lsdException w:name="List Table 7 Colorful Accent 5" w:uiPriority="52"/>
+    <w:lsdException w:name="List Table 1 Light Accent 6" w:uiPriority="46"/>
+    <w:lsdException w:name="List Table 2 Accent 6" w:uiPriority="47"/>
+    <w:lsdException w:name="List Table 3 Accent 6" w:uiPriority="48"/>
+    <w:lsdException w:name="List Table 4 Accent 6" w:uiPriority="49"/>
+    <w:lsdException w:name="List Table 5 Dark Accent 6" w:uiPriority="50"/>
+    <w:lsdException w:name="List Table 6 Colorful Accent 6" w:uiPriority="51"/>
+    <w:lsdException w:name="List Table 7 Colorful Accent 6" w:uiPriority="52"/>
   </w:latentStyles>
-  <w:style w:type="paragraph" w:styleId="Normal" w:default="1">
+  <w:style w:type="paragraph" w:default="1" w:styleId="Normal">
     <w:name w:val="Normal"/>
     <w:qFormat/>
     <w:rsid w:val="00575172"/>
     <w:pPr>
-      <w:widowControl/>
-      <w:suppressAutoHyphens w:val="true"/>
-      <w:bidi w:val="0"/>
-      <w:spacing w:lineRule="auto" w:line="259" w:before="0" w:after="160"/>
-      <w:jc w:val="left"/>
+      <w:suppressAutoHyphens/>
+      <w:spacing w:after="160"/>
     </w:pPr>
     <w:rPr>
-      <w:rFonts w:ascii="Calibri" w:hAnsi="Calibri" w:eastAsia="SimSun" w:cs="Calibri"/>
       <w:color w:val="00000A"/>
-      <w:sz w:val="22"/>
-      <w:szCs w:val="22"/>
-      <w:lang w:val="en-US" w:eastAsia="en-US" w:bidi="ar-SA"/>
     </w:rPr>
   </w:style>
   <w:style w:type="paragraph" w:styleId="Heading1">
-    <w:name w:val="Heading 1"/>
+    <w:name w:val="heading 1"/>
+    <w:basedOn w:val="Normal"/>
+    <w:next w:val="Normal"/>
+    <w:link w:val="Heading1Char"/>
     <w:uiPriority w:val="9"/>
     <w:qFormat/>
-    <w:link w:val="Heading1Char"/>
     <w:rsid w:val="00575172"/>
-    <w:basedOn w:val="Normal"/>
-    <w:next w:val="Normal"/>
     <w:pPr>
       <w:keepNext/>
       <w:keepLines/>
@@ -1362,21 +1281,21 @@
       <w:outlineLvl w:val="0"/>
     </w:pPr>
     <w:rPr>
-      <w:rFonts w:ascii="Calibri Light" w:hAnsi="Calibri Light" w:cs=""/>
+      <w:rFonts w:ascii="Calibri Light" w:hAnsi="Calibri Light"/>
       <w:color w:val="2E74B5"/>
       <w:sz w:val="32"/>
       <w:szCs w:val="32"/>
     </w:rPr>
   </w:style>
   <w:style w:type="paragraph" w:styleId="Heading2">
-    <w:name w:val="Heading 2"/>
-    <w:uiPriority w:val="9"/>
-    <w:qFormat/>
-    <w:unhideWhenUsed/>
-    <w:link w:val="Heading2Char"/>
-    <w:rsid w:val="00575172"/>
+    <w:name w:val="heading 2"/>
     <w:basedOn w:val="Normal"/>
     <w:next w:val="Normal"/>
+    <w:link w:val="Heading2Char"/>
+    <w:uiPriority w:val="9"/>
+    <w:unhideWhenUsed/>
+    <w:qFormat/>
+    <w:rsid w:val="00575172"/>
     <w:pPr>
       <w:keepNext/>
       <w:keepLines/>
@@ -1384,21 +1303,21 @@
       <w:outlineLvl w:val="1"/>
     </w:pPr>
     <w:rPr>
-      <w:rFonts w:ascii="Calibri Light" w:hAnsi="Calibri Light" w:cs=""/>
+      <w:rFonts w:ascii="Calibri Light" w:hAnsi="Calibri Light"/>
       <w:color w:val="2E74B5"/>
       <w:sz w:val="26"/>
       <w:szCs w:val="26"/>
     </w:rPr>
   </w:style>
   <w:style w:type="paragraph" w:styleId="Heading3">
-    <w:name w:val="Heading 3"/>
-    <w:uiPriority w:val="9"/>
-    <w:qFormat/>
-    <w:unhideWhenUsed/>
-    <w:link w:val="Heading3Char"/>
-    <w:rsid w:val="00575172"/>
+    <w:name w:val="heading 3"/>
     <w:basedOn w:val="Normal"/>
     <w:next w:val="Normal"/>
+    <w:link w:val="Heading3Char"/>
+    <w:uiPriority w:val="9"/>
+    <w:unhideWhenUsed/>
+    <w:qFormat/>
+    <w:rsid w:val="00575172"/>
     <w:pPr>
       <w:keepNext/>
       <w:keepLines/>
@@ -1406,79 +1325,97 @@
       <w:outlineLvl w:val="2"/>
     </w:pPr>
     <w:rPr>
-      <w:rFonts w:ascii="Calibri Light" w:hAnsi="Calibri Light" w:cs=""/>
+      <w:rFonts w:ascii="Calibri Light" w:hAnsi="Calibri Light"/>
       <w:color w:val="1F4D78"/>
       <w:sz w:val="24"/>
       <w:szCs w:val="24"/>
     </w:rPr>
   </w:style>
-  <w:style w:type="character" w:styleId="DefaultParagraphFont" w:default="1">
+  <w:style w:type="character" w:default="1" w:styleId="DefaultParagraphFont">
     <w:name w:val="Default Paragraph Font"/>
     <w:uiPriority w:val="1"/>
     <w:semiHidden/>
     <w:unhideWhenUsed/>
-    <w:rPr/>
   </w:style>
-  <w:style w:type="character" w:styleId="Heading1Char" w:customStyle="1">
+  <w:style w:type="table" w:default="1" w:styleId="TableNormal">
+    <w:name w:val="Normal Table"/>
+    <w:uiPriority w:val="99"/>
+    <w:semiHidden/>
+    <w:unhideWhenUsed/>
+    <w:tblPr>
+      <w:tblInd w:w="0" w:type="dxa"/>
+      <w:tblCellMar>
+        <w:top w:w="0" w:type="dxa"/>
+        <w:left w:w="108" w:type="dxa"/>
+        <w:bottom w:w="0" w:type="dxa"/>
+        <w:right w:w="108" w:type="dxa"/>
+      </w:tblCellMar>
+    </w:tblPr>
+  </w:style>
+  <w:style w:type="numbering" w:default="1" w:styleId="NoList">
+    <w:name w:val="No List"/>
+    <w:uiPriority w:val="99"/>
+    <w:semiHidden/>
+    <w:unhideWhenUsed/>
+  </w:style>
+  <w:style w:type="character" w:customStyle="1" w:styleId="Heading1Char">
     <w:name w:val="Heading 1 Char"/>
+    <w:basedOn w:val="DefaultParagraphFont"/>
+    <w:link w:val="Heading1"/>
     <w:uiPriority w:val="9"/>
-    <w:link w:val="Heading1"/>
     <w:rsid w:val="00575172"/>
-    <w:basedOn w:val="DefaultParagraphFont"/>
     <w:rPr>
-      <w:rFonts w:ascii="Calibri Light" w:hAnsi="Calibri Light" w:cs=""/>
+      <w:rFonts w:ascii="Calibri Light" w:hAnsi="Calibri Light"/>
       <w:color w:val="2E74B5"/>
       <w:sz w:val="32"/>
       <w:szCs w:val="32"/>
     </w:rPr>
   </w:style>
-  <w:style w:type="character" w:styleId="Heading2Char" w:customStyle="1">
+  <w:style w:type="character" w:customStyle="1" w:styleId="Heading2Char">
     <w:name w:val="Heading 2 Char"/>
+    <w:basedOn w:val="DefaultParagraphFont"/>
+    <w:link w:val="Heading2"/>
     <w:uiPriority w:val="9"/>
-    <w:link w:val="Heading2"/>
     <w:rsid w:val="00575172"/>
-    <w:basedOn w:val="DefaultParagraphFont"/>
     <w:rPr>
-      <w:rFonts w:ascii="Calibri Light" w:hAnsi="Calibri Light" w:cs=""/>
+      <w:rFonts w:ascii="Calibri Light" w:hAnsi="Calibri Light"/>
       <w:color w:val="2E74B5"/>
       <w:sz w:val="26"/>
       <w:szCs w:val="26"/>
     </w:rPr>
   </w:style>
-  <w:style w:type="character" w:styleId="Heading3Char" w:customStyle="1">
+  <w:style w:type="character" w:customStyle="1" w:styleId="Heading3Char">
     <w:name w:val="Heading 3 Char"/>
+    <w:basedOn w:val="DefaultParagraphFont"/>
+    <w:link w:val="Heading3"/>
     <w:uiPriority w:val="9"/>
-    <w:link w:val="Heading3"/>
     <w:rsid w:val="00575172"/>
-    <w:basedOn w:val="DefaultParagraphFont"/>
     <w:rPr>
-      <w:rFonts w:ascii="Calibri Light" w:hAnsi="Calibri Light" w:cs=""/>
+      <w:rFonts w:ascii="Calibri Light" w:hAnsi="Calibri Light"/>
       <w:color w:val="1F4D78"/>
       <w:sz w:val="24"/>
       <w:szCs w:val="24"/>
     </w:rPr>
   </w:style>
-  <w:style w:type="character" w:styleId="InternetLink">
+  <w:style w:type="character" w:customStyle="1" w:styleId="InternetLink">
     <w:name w:val="Internet Link"/>
+    <w:basedOn w:val="DefaultParagraphFont"/>
     <w:uiPriority w:val="99"/>
     <w:unhideWhenUsed/>
     <w:rsid w:val="00575172"/>
-    <w:basedOn w:val="DefaultParagraphFont"/>
     <w:rPr>
       <w:color w:val="0563C1"/>
       <w:u w:val="single"/>
-      <w:lang w:val="zxx" w:eastAsia="zxx" w:bidi="zxx"/>
     </w:rPr>
   </w:style>
-  <w:style w:type="character" w:styleId="VisitedInternetLink">
+  <w:style w:type="character" w:customStyle="1" w:styleId="VisitedInternetLink">
     <w:name w:val="Visited Internet Link"/>
     <w:rPr>
       <w:color w:val="800000"/>
       <w:u w:val="single"/>
-      <w:lang w:val="zxx" w:eastAsia="zxx" w:bidi="zxx"/>
     </w:rPr>
   </w:style>
-  <w:style w:type="paragraph" w:styleId="Heading">
+  <w:style w:type="paragraph" w:customStyle="1" w:styleId="Heading">
     <w:name w:val="Heading"/>
     <w:basedOn w:val="Normal"/>
     <w:next w:val="TextBody"/>
@@ -1487,29 +1424,27 @@
       <w:spacing w:before="240" w:after="120"/>
     </w:pPr>
     <w:rPr>
-      <w:rFonts w:ascii="Liberation Sans" w:hAnsi="Liberation Sans" w:eastAsia="Microsoft YaHei" w:cs="Mangal"/>
+      <w:rFonts w:ascii="Liberation Sans" w:eastAsia="Microsoft YaHei" w:hAnsi="Liberation Sans" w:cs="Mangal"/>
       <w:sz w:val="28"/>
       <w:szCs w:val="28"/>
     </w:rPr>
   </w:style>
-  <w:style w:type="paragraph" w:styleId="TextBody">
+  <w:style w:type="paragraph" w:customStyle="1" w:styleId="TextBody">
     <w:name w:val="Text Body"/>
     <w:basedOn w:val="Normal"/>
     <w:pPr>
-      <w:spacing w:lineRule="auto" w:line="288" w:before="0" w:after="140"/>
+      <w:spacing w:after="140" w:line="288" w:lineRule="auto"/>
     </w:pPr>
-    <w:rPr/>
   </w:style>
   <w:style w:type="paragraph" w:styleId="List">
     <w:name w:val="List"/>
     <w:basedOn w:val="TextBody"/>
-    <w:pPr/>
     <w:rPr>
       <w:rFonts w:cs="Mangal"/>
     </w:rPr>
   </w:style>
   <w:style w:type="paragraph" w:styleId="Caption">
-    <w:name w:val="Caption"/>
+    <w:name w:val="caption"/>
     <w:basedOn w:val="Normal"/>
     <w:pPr>
       <w:suppressLineNumbers/>
@@ -1523,7 +1458,7 @@
       <w:szCs w:val="24"/>
     </w:rPr>
   </w:style>
-  <w:style w:type="paragraph" w:styleId="Index">
+  <w:style w:type="paragraph" w:customStyle="1" w:styleId="Index">
     <w:name w:val="Index"/>
     <w:basedOn w:val="Normal"/>
     <w:pPr>
@@ -1532,27 +1467,6 @@
     <w:rPr>
       <w:rFonts w:cs="Mangal"/>
     </w:rPr>
-  </w:style>
-  <w:style w:type="numbering" w:styleId="NoList" w:default="1">
-    <w:name w:val="No List"/>
-    <w:uiPriority w:val="99"/>
-    <w:semiHidden/>
-    <w:unhideWhenUsed/>
-  </w:style>
-  <w:style w:type="table" w:default="1" w:styleId="TableNormal">
-    <w:name w:val="Normal Table"/>
-    <w:uiPriority w:val="99"/>
-    <w:semiHidden/>
-    <w:unhideWhenUsed/>
-    <w:tblPr>
-      <w:tblInd w:type="dxa" w:w="0"/>
-      <w:tblCellMar>
-        <w:top w:w="0" w:type="dxa"/>
-        <w:left w:w="108" w:type="dxa"/>
-        <w:bottom w:w="0" w:type="dxa"/>
-        <w:right w:w="108" w:type="dxa"/>
-      </w:tblCellMar>
-    </w:tblPr>
   </w:style>
 </w:styles>
 </file>

</xml_diff>

<commit_message>
add more info to the presentation
</commit_message>
<xml_diff>
--- a/Team Labyrinth 2 - High Quality Code.docx
+++ b/Team Labyrinth 2 - High Quality Code.docx
@@ -1,11 +1,12 @@
 
 <file path=word/document.xml><?xml version="1.0" encoding="utf-8"?>
-<w:document xmlns:wpc="http://schemas.microsoft.com/office/word/2010/wordprocessingCanvas" xmlns:mc="http://schemas.openxmlformats.org/markup-compatibility/2006" xmlns:o="urn:schemas-microsoft-com:office:office" xmlns:r="http://schemas.openxmlformats.org/officeDocument/2006/relationships" xmlns:m="http://schemas.openxmlformats.org/officeDocument/2006/math" xmlns:v="urn:schemas-microsoft-com:vml" xmlns:wp14="http://schemas.microsoft.com/office/word/2010/wordprocessingDrawing" xmlns:wp="http://schemas.openxmlformats.org/drawingml/2006/wordprocessingDrawing" xmlns:w10="urn:schemas-microsoft-com:office:word" xmlns:w="http://schemas.openxmlformats.org/wordprocessingml/2006/main" xmlns:w14="http://schemas.microsoft.com/office/word/2010/wordml" xmlns:w15="http://schemas.microsoft.com/office/word/2012/wordml" xmlns:wpg="http://schemas.microsoft.com/office/word/2010/wordprocessingGroup" xmlns:wpi="http://schemas.microsoft.com/office/word/2010/wordprocessingInk" xmlns:wne="http://schemas.microsoft.com/office/word/2006/wordml" xmlns:wps="http://schemas.microsoft.com/office/word/2010/wordprocessingShape" mc:Ignorable="w14 w15 wp14">
+<w:document xmlns:o="urn:schemas-microsoft-com:office:office" xmlns:r="http://schemas.openxmlformats.org/officeDocument/2006/relationships" xmlns:v="urn:schemas-microsoft-com:vml" xmlns:w="http://schemas.openxmlformats.org/wordprocessingml/2006/main" xmlns:w10="urn:schemas-microsoft-com:office:word" xmlns:wp="http://schemas.openxmlformats.org/drawingml/2006/wordprocessingDrawing">
   <w:body>
     <w:p>
       <w:pPr>
         <w:pStyle w:val="Heading1"/>
-        <w:shd w:val="clear" w:color="auto" w:fill="FFFFFF"/>
+        <w:shd w:fill="FFFFFF" w:val="clear"/>
+        <w:spacing w:before="240" w:after="0"/>
         <w:jc w:val="center"/>
         <w:rPr>
           <w:b/>
@@ -31,7 +32,7 @@
     <w:p>
       <w:pPr>
         <w:pStyle w:val="Heading2"/>
-        <w:shd w:val="clear" w:color="auto" w:fill="FFFFFF"/>
+        <w:shd w:fill="FFFFFF" w:val="clear"/>
         <w:jc w:val="center"/>
         <w:rPr>
           <w:b/>
@@ -56,17 +57,24 @@
     </w:p>
     <w:p>
       <w:pPr>
-        <w:shd w:val="clear" w:color="auto" w:fill="FFFFFF"/>
+        <w:pStyle w:val="Normal"/>
+        <w:shd w:fill="FFFFFF" w:val="clear"/>
         <w:rPr>
           <w:b/>
           <w:bCs/>
         </w:rPr>
       </w:pPr>
+      <w:r>
+        <w:rPr>
+          <w:b/>
+          <w:bCs/>
+        </w:rPr>
+      </w:r>
     </w:p>
     <w:p>
       <w:pPr>
         <w:pStyle w:val="Heading3"/>
-        <w:shd w:val="clear" w:color="auto" w:fill="FFFFFF"/>
+        <w:shd w:fill="FFFFFF" w:val="clear"/>
         <w:jc w:val="center"/>
         <w:rPr>
           <w:b/>
@@ -91,9 +99,18 @@
         <w:t>Team Labyrinth 2</w:t>
       </w:r>
     </w:p>
-    <w:p/>
-    <w:p>
-      <w:pPr>
+    <w:p>
+      <w:pPr>
+        <w:pStyle w:val="Normal"/>
+        <w:rPr/>
+      </w:pPr>
+      <w:r>
+        <w:rPr/>
+      </w:r>
+    </w:p>
+    <w:p>
+      <w:pPr>
+        <w:pStyle w:val="Normal"/>
         <w:rPr>
           <w:b/>
           <w:sz w:val="32"/>
@@ -111,6 +128,7 @@
     </w:p>
     <w:p>
       <w:pPr>
+        <w:pStyle w:val="Normal"/>
         <w:rPr>
           <w:sz w:val="40"/>
           <w:szCs w:val="40"/>
@@ -134,6 +152,7 @@
     </w:p>
     <w:p>
       <w:pPr>
+        <w:pStyle w:val="Normal"/>
         <w:rPr>
           <w:sz w:val="40"/>
           <w:szCs w:val="40"/>
@@ -157,6 +176,7 @@
     </w:p>
     <w:p>
       <w:pPr>
+        <w:pStyle w:val="Normal"/>
         <w:rPr>
           <w:sz w:val="40"/>
           <w:szCs w:val="40"/>
@@ -195,6 +215,7 @@
     </w:p>
     <w:p>
       <w:pPr>
+        <w:pStyle w:val="Normal"/>
         <w:rPr>
           <w:sz w:val="40"/>
           <w:szCs w:val="40"/>
@@ -233,6 +254,7 @@
     </w:p>
     <w:p>
       <w:pPr>
+        <w:pStyle w:val="Normal"/>
         <w:rPr>
           <w:sz w:val="40"/>
           <w:szCs w:val="40"/>
@@ -263,6 +285,7 @@
     </w:p>
     <w:p>
       <w:pPr>
+        <w:pStyle w:val="Normal"/>
         <w:rPr>
           <w:sz w:val="40"/>
           <w:szCs w:val="40"/>
@@ -301,20 +324,34 @@
     </w:p>
     <w:p>
       <w:pPr>
+        <w:pStyle w:val="Normal"/>
         <w:rPr>
           <w:sz w:val="28"/>
           <w:szCs w:val="28"/>
         </w:rPr>
       </w:pPr>
-    </w:p>
-    <w:p>
-      <w:pPr>
-        <w:jc w:val="center"/>
+      <w:r>
         <w:rPr>
           <w:sz w:val="28"/>
           <w:szCs w:val="28"/>
         </w:rPr>
-      </w:pPr>
+      </w:r>
+    </w:p>
+    <w:p>
+      <w:pPr>
+        <w:pStyle w:val="Normal"/>
+        <w:jc w:val="center"/>
+        <w:rPr>
+          <w:sz w:val="28"/>
+          <w:szCs w:val="28"/>
+        </w:rPr>
+      </w:pPr>
+      <w:r>
+        <w:rPr>
+          <w:sz w:val="28"/>
+          <w:szCs w:val="28"/>
+        </w:rPr>
+      </w:r>
     </w:p>
     <w:p>
       <w:pPr>
@@ -341,9 +378,18 @@
         <w:t>Works By Assignment Description</w:t>
       </w:r>
     </w:p>
-    <w:p/>
-    <w:p>
-      <w:pPr>
+    <w:p>
+      <w:pPr>
+        <w:pStyle w:val="Normal"/>
+        <w:rPr/>
+      </w:pPr>
+      <w:r>
+        <w:rPr/>
+      </w:r>
+    </w:p>
+    <w:p>
+      <w:pPr>
+        <w:pStyle w:val="Normal"/>
         <w:rPr>
           <w:b/>
           <w:bCs/>
@@ -363,6 +409,7 @@
     </w:p>
     <w:p>
       <w:pPr>
+        <w:pStyle w:val="Normal"/>
         <w:rPr>
           <w:sz w:val="32"/>
           <w:szCs w:val="32"/>
@@ -378,6 +425,7 @@
     </w:p>
     <w:p>
       <w:pPr>
+        <w:pStyle w:val="Normal"/>
         <w:rPr>
           <w:sz w:val="32"/>
           <w:szCs w:val="32"/>
@@ -393,22 +441,23 @@
     </w:p>
     <w:p>
       <w:pPr>
-        <w:rPr>
-          <w:sz w:val="32"/>
-          <w:szCs w:val="32"/>
-        </w:rPr>
-      </w:pPr>
-      <w:r>
-        <w:rPr>
-          <w:sz w:val="32"/>
-          <w:szCs w:val="32"/>
-        </w:rPr>
-        <w:lastRenderedPageBreak/>
+        <w:pStyle w:val="Normal"/>
+        <w:rPr>
+          <w:sz w:val="32"/>
+          <w:szCs w:val="32"/>
+        </w:rPr>
+      </w:pPr>
+      <w:r>
+        <w:rPr>
+          <w:sz w:val="32"/>
+          <w:szCs w:val="32"/>
+        </w:rPr>
         <w:t>Separating classes which are in common files to their own separated files</w:t>
       </w:r>
     </w:p>
     <w:p>
       <w:pPr>
+        <w:pStyle w:val="Normal"/>
         <w:rPr>
           <w:b/>
           <w:bCs/>
@@ -428,81 +477,85 @@
     </w:p>
     <w:p>
       <w:pPr>
-        <w:rPr>
-          <w:sz w:val="32"/>
-          <w:szCs w:val="32"/>
-        </w:rPr>
-      </w:pPr>
-      <w:r>
-        <w:rPr>
-          <w:sz w:val="32"/>
-          <w:szCs w:val="32"/>
-        </w:rPr>
-        <w:t>Structural patterns : bridge</w:t>
-      </w:r>
-      <w:r>
-        <w:rPr>
-          <w:sz w:val="32"/>
-          <w:szCs w:val="32"/>
-        </w:rPr>
-        <w:t xml:space="preserve">, </w:t>
-      </w:r>
-      <w:r>
-        <w:rPr>
-          <w:sz w:val="32"/>
-          <w:szCs w:val="32"/>
-        </w:rPr>
-        <w:t>facade</w:t>
-      </w:r>
+        <w:pStyle w:val="Normal"/>
+        <w:rPr>
+          <w:sz w:val="32"/>
+          <w:szCs w:val="32"/>
+        </w:rPr>
+      </w:pPr>
       <w:bookmarkStart w:id="0" w:name="_GoBack"/>
       <w:bookmarkEnd w:id="0"/>
-    </w:p>
-    <w:p>
-      <w:pPr>
-        <w:rPr>
-          <w:sz w:val="32"/>
-          <w:szCs w:val="32"/>
-        </w:rPr>
-      </w:pPr>
-      <w:r>
-        <w:rPr>
-          <w:sz w:val="32"/>
-          <w:szCs w:val="32"/>
-        </w:rPr>
-        <w:t>Behavior pattern : stragtegy</w:t>
-      </w:r>
-    </w:p>
-    <w:p>
-      <w:pPr>
-        <w:rPr>
-          <w:sz w:val="32"/>
-          <w:szCs w:val="32"/>
-        </w:rPr>
-      </w:pPr>
-      <w:r>
-        <w:rPr>
-          <w:sz w:val="32"/>
-          <w:szCs w:val="32"/>
-        </w:rPr>
-        <w:t xml:space="preserve">Creational patterns : </w:t>
-      </w:r>
-      <w:r>
-        <w:rPr>
-          <w:sz w:val="32"/>
-          <w:szCs w:val="32"/>
-        </w:rPr>
-        <w:t>abstract</w:t>
-      </w:r>
-      <w:r>
-        <w:rPr>
-          <w:sz w:val="32"/>
-          <w:szCs w:val="32"/>
-        </w:rPr>
-        <w:t xml:space="preserve"> factory, singleton, prototype (ICloneable in ICell )</w:t>
-      </w:r>
-    </w:p>
-    <w:p>
-      <w:pPr>
+      <w:r>
+        <w:rPr>
+          <w:sz w:val="32"/>
+          <w:szCs w:val="32"/>
+        </w:rPr>
+        <w:t>Structural patterns : bridge, facade</w:t>
+      </w:r>
+    </w:p>
+    <w:p>
+      <w:pPr>
+        <w:pStyle w:val="Normal"/>
+        <w:rPr>
+          <w:rFonts w:ascii="Calibri" w:hAnsi="Calibri"/>
+          <w:b w:val="false"/>
+          <w:bCs w:val="false"/>
+          <w:sz w:val="32"/>
+          <w:szCs w:val="32"/>
+        </w:rPr>
+      </w:pPr>
+      <w:r>
+        <w:rPr>
+          <w:sz w:val="32"/>
+          <w:szCs w:val="32"/>
+        </w:rPr>
+        <w:t xml:space="preserve">Behavior pattern : stragtegy, </w:t>
+      </w:r>
+      <w:r>
+        <w:rPr>
+          <w:rFonts w:ascii="Calibri" w:hAnsi="Calibri"/>
+          <w:b w:val="false"/>
+          <w:bCs w:val="false"/>
+          <w:i w:val="false"/>
+          <w:caps w:val="false"/>
+          <w:smallCaps w:val="false"/>
+          <w:color w:val="141823"/>
+          <w:spacing w:val="0"/>
+          <w:sz w:val="32"/>
+          <w:szCs w:val="32"/>
+        </w:rPr>
+        <w:t>observer(ResultsTable), memento (FileSerializationManager)</w:t>
+      </w:r>
+      <w:r>
+        <w:rPr>
+          <w:rFonts w:ascii="Calibri" w:hAnsi="Calibri"/>
+          <w:b w:val="false"/>
+          <w:bCs w:val="false"/>
+          <w:sz w:val="32"/>
+          <w:szCs w:val="32"/>
+        </w:rPr>
+        <w:t xml:space="preserve"> </w:t>
+      </w:r>
+    </w:p>
+    <w:p>
+      <w:pPr>
+        <w:pStyle w:val="Normal"/>
+        <w:rPr>
+          <w:sz w:val="32"/>
+          <w:szCs w:val="32"/>
+        </w:rPr>
+      </w:pPr>
+      <w:r>
+        <w:rPr>
+          <w:sz w:val="32"/>
+          <w:szCs w:val="32"/>
+        </w:rPr>
+        <w:t>Creational patterns : abstract factory, singleton, prototype (ICloneable in ICell )</w:t>
+      </w:r>
+    </w:p>
+    <w:p>
+      <w:pPr>
+        <w:pStyle w:val="Normal"/>
         <w:rPr>
           <w:b/>
           <w:bCs/>
@@ -522,6 +575,7 @@
     </w:p>
     <w:p>
       <w:pPr>
+        <w:pStyle w:val="Normal"/>
         <w:rPr>
           <w:sz w:val="32"/>
           <w:szCs w:val="32"/>
@@ -541,25 +595,12 @@
           <w:sz w:val="32"/>
           <w:szCs w:val="32"/>
         </w:rPr>
-        <w:t xml:space="preserve">DRY : There </w:t>
-      </w:r>
-      <w:r>
-        <w:rPr>
-          <w:sz w:val="32"/>
-          <w:szCs w:val="32"/>
-        </w:rPr>
-        <w:t>is</w:t>
-      </w:r>
-      <w:r>
-        <w:rPr>
-          <w:sz w:val="32"/>
-          <w:szCs w:val="32"/>
-        </w:rPr>
-        <w:t xml:space="preserve"> no repeated Code in the project</w:t>
-      </w:r>
-    </w:p>
-    <w:p>
-      <w:pPr>
+        <w:t>DRY : There is no repeated Code in the project</w:t>
+      </w:r>
+    </w:p>
+    <w:p>
+      <w:pPr>
+        <w:pStyle w:val="Normal"/>
         <w:rPr>
           <w:sz w:val="32"/>
           <w:szCs w:val="32"/>
@@ -584,6 +625,7 @@
     </w:p>
     <w:p>
       <w:pPr>
+        <w:pStyle w:val="Normal"/>
         <w:rPr>
           <w:sz w:val="32"/>
           <w:szCs w:val="32"/>
@@ -609,6 +651,7 @@
     </w:p>
     <w:p>
       <w:pPr>
+        <w:pStyle w:val="Normal"/>
         <w:rPr>
           <w:sz w:val="32"/>
           <w:szCs w:val="32"/>
@@ -640,6 +683,7 @@
     </w:p>
     <w:p>
       <w:pPr>
+        <w:pStyle w:val="Normal"/>
         <w:rPr>
           <w:sz w:val="32"/>
           <w:szCs w:val="32"/>
@@ -671,6 +715,7 @@
     </w:p>
     <w:p>
       <w:pPr>
+        <w:pStyle w:val="Normal"/>
         <w:rPr>
           <w:sz w:val="32"/>
           <w:szCs w:val="32"/>
@@ -722,6 +767,7 @@
     </w:p>
     <w:p>
       <w:pPr>
+        <w:pStyle w:val="Normal"/>
         <w:rPr>
           <w:sz w:val="32"/>
           <w:szCs w:val="32"/>
@@ -747,6 +793,7 @@
     </w:p>
     <w:p>
       <w:pPr>
+        <w:pStyle w:val="Normal"/>
         <w:rPr>
           <w:b/>
           <w:bCs/>
@@ -766,20 +813,34 @@
     </w:p>
     <w:p>
       <w:pPr>
-        <w:rPr>
-          <w:sz w:val="40"/>
-          <w:szCs w:val="40"/>
-        </w:rPr>
-      </w:pPr>
-    </w:p>
-    <w:p>
-      <w:pPr>
+        <w:pStyle w:val="Normal"/>
+        <w:rPr>
+          <w:sz w:val="40"/>
+          <w:szCs w:val="40"/>
+        </w:rPr>
+      </w:pPr>
+      <w:r>
+        <w:rPr>
+          <w:sz w:val="40"/>
+          <w:szCs w:val="40"/>
+        </w:rPr>
+      </w:r>
+    </w:p>
+    <w:p>
+      <w:pPr>
+        <w:pStyle w:val="Normal"/>
         <w:jc w:val="center"/>
         <w:rPr>
           <w:sz w:val="28"/>
           <w:szCs w:val="28"/>
         </w:rPr>
       </w:pPr>
+      <w:r>
+        <w:rPr>
+          <w:sz w:val="28"/>
+          <w:szCs w:val="28"/>
+        </w:rPr>
+      </w:r>
     </w:p>
     <w:p>
       <w:pPr>
@@ -803,13 +864,21 @@
           <w:szCs w:val="44"/>
           <w:u w:val="single"/>
         </w:rPr>
-        <w:lastRenderedPageBreak/>
         <w:t>GIT Repository URL</w:t>
       </w:r>
     </w:p>
-    <w:p/>
-    <w:p>
-      <w:pPr>
+    <w:p>
+      <w:pPr>
+        <w:pStyle w:val="Normal"/>
+        <w:rPr/>
+      </w:pPr>
+      <w:r>
+        <w:rPr/>
+      </w:r>
+    </w:p>
+    <w:p>
+      <w:pPr>
+        <w:pStyle w:val="Normal"/>
         <w:jc w:val="center"/>
         <w:rPr>
           <w:rStyle w:val="InternetLink"/>
@@ -818,7 +887,7 @@
           <w:szCs w:val="28"/>
         </w:rPr>
       </w:pPr>
-      <w:hyperlink r:id="rId4">
+      <w:hyperlink r:id="rId2">
         <w:r>
           <w:rPr>
             <w:rStyle w:val="InternetLink"/>
@@ -830,24 +899,39 @@
         </w:r>
       </w:hyperlink>
     </w:p>
-    <w:p/>
+    <w:p>
+      <w:pPr>
+        <w:pStyle w:val="Normal"/>
+        <w:widowControl/>
+        <w:suppressAutoHyphens w:val="true"/>
+        <w:bidi w:val="0"/>
+        <w:spacing w:before="0" w:after="160"/>
+        <w:jc w:val="left"/>
+        <w:rPr/>
+      </w:pPr>
+      <w:r>
+        <w:rPr/>
+      </w:r>
+    </w:p>
     <w:sectPr>
+      <w:type w:val="nextPage"/>
       <w:pgSz w:w="12240" w:h="15840"/>
-      <w:pgMar w:top="1440" w:right="1440" w:bottom="1440" w:left="1440" w:header="0" w:footer="0" w:gutter="0"/>
-      <w:cols w:space="720"/>
-      <w:formProt w:val="0"/>
-      <w:docGrid w:linePitch="360" w:charSpace="-2049"/>
+      <w:pgMar w:left="1440" w:right="1440" w:header="0" w:top="1440" w:footer="0" w:bottom="1440" w:gutter="0"/>
+      <w:pgNumType w:fmt="decimal"/>
+      <w:formProt w:val="false"/>
+      <w:textDirection w:val="lrTb"/>
+      <w:docGrid w:type="default" w:linePitch="360" w:charSpace="4294965247"/>
     </w:sectPr>
   </w:body>
 </w:document>
 </file>
 
 <file path=word/styles.xml><?xml version="1.0" encoding="utf-8"?>
-<w:styles xmlns:mc="http://schemas.openxmlformats.org/markup-compatibility/2006" xmlns:r="http://schemas.openxmlformats.org/officeDocument/2006/relationships" xmlns:w="http://schemas.openxmlformats.org/wordprocessingml/2006/main" xmlns:w14="http://schemas.microsoft.com/office/word/2010/wordml" xmlns:w15="http://schemas.microsoft.com/office/word/2012/wordml" mc:Ignorable="w14 w15">
+<w:styles xmlns:w="http://schemas.openxmlformats.org/wordprocessingml/2006/main">
   <w:docDefaults>
     <w:rPrDefault>
       <w:rPr>
-        <w:rFonts w:ascii="Calibri" w:eastAsia="SimSun" w:hAnsi="Calibri" w:cs="Calibri"/>
+        <w:rFonts w:ascii="Calibri" w:hAnsi="Calibri" w:eastAsia="SimSun" w:cs="Calibri"/>
         <w:sz w:val="22"/>
         <w:szCs w:val="22"/>
         <w:lang w:val="en-US" w:eastAsia="en-US" w:bidi="ar-SA"/>
@@ -855,403 +939,410 @@
     </w:rPrDefault>
     <w:pPrDefault>
       <w:pPr>
-        <w:spacing w:line="259" w:lineRule="auto"/>
+        <w:spacing w:lineRule="auto" w:line="259"/>
       </w:pPr>
     </w:pPrDefault>
   </w:docDefaults>
-  <w:latentStyles w:defLockedState="0" w:defUIPriority="99" w:defSemiHidden="0" w:defUnhideWhenUsed="0" w:defQFormat="0" w:count="371">
-    <w:lsdException w:name="Normal" w:uiPriority="0" w:qFormat="1"/>
-    <w:lsdException w:name="heading 1" w:uiPriority="9" w:qFormat="1"/>
-    <w:lsdException w:name="heading 2" w:semiHidden="1" w:uiPriority="9" w:unhideWhenUsed="1" w:qFormat="1"/>
-    <w:lsdException w:name="heading 3" w:semiHidden="1" w:uiPriority="9" w:unhideWhenUsed="1" w:qFormat="1"/>
-    <w:lsdException w:name="heading 4" w:semiHidden="1" w:uiPriority="9" w:unhideWhenUsed="1" w:qFormat="1"/>
-    <w:lsdException w:name="heading 5" w:semiHidden="1" w:uiPriority="9" w:unhideWhenUsed="1" w:qFormat="1"/>
-    <w:lsdException w:name="heading 6" w:semiHidden="1" w:uiPriority="9" w:unhideWhenUsed="1" w:qFormat="1"/>
-    <w:lsdException w:name="heading 7" w:semiHidden="1" w:uiPriority="9" w:unhideWhenUsed="1" w:qFormat="1"/>
-    <w:lsdException w:name="heading 8" w:semiHidden="1" w:uiPriority="9" w:unhideWhenUsed="1" w:qFormat="1"/>
-    <w:lsdException w:name="heading 9" w:semiHidden="1" w:uiPriority="9" w:unhideWhenUsed="1" w:qFormat="1"/>
-    <w:lsdException w:name="index 1" w:semiHidden="1" w:unhideWhenUsed="1"/>
-    <w:lsdException w:name="index 2" w:semiHidden="1" w:unhideWhenUsed="1"/>
-    <w:lsdException w:name="index 3" w:semiHidden="1" w:unhideWhenUsed="1"/>
-    <w:lsdException w:name="index 4" w:semiHidden="1" w:unhideWhenUsed="1"/>
-    <w:lsdException w:name="index 5" w:semiHidden="1" w:unhideWhenUsed="1"/>
-    <w:lsdException w:name="index 6" w:semiHidden="1" w:unhideWhenUsed="1"/>
-    <w:lsdException w:name="index 7" w:semiHidden="1" w:unhideWhenUsed="1"/>
-    <w:lsdException w:name="index 8" w:semiHidden="1" w:unhideWhenUsed="1"/>
-    <w:lsdException w:name="index 9" w:semiHidden="1" w:unhideWhenUsed="1"/>
-    <w:lsdException w:name="toc 1" w:semiHidden="1" w:uiPriority="39" w:unhideWhenUsed="1"/>
-    <w:lsdException w:name="toc 2" w:semiHidden="1" w:uiPriority="39" w:unhideWhenUsed="1"/>
-    <w:lsdException w:name="toc 3" w:semiHidden="1" w:uiPriority="39" w:unhideWhenUsed="1"/>
-    <w:lsdException w:name="toc 4" w:semiHidden="1" w:uiPriority="39" w:unhideWhenUsed="1"/>
-    <w:lsdException w:name="toc 5" w:semiHidden="1" w:uiPriority="39" w:unhideWhenUsed="1"/>
-    <w:lsdException w:name="toc 6" w:semiHidden="1" w:uiPriority="39" w:unhideWhenUsed="1"/>
-    <w:lsdException w:name="toc 7" w:semiHidden="1" w:uiPriority="39" w:unhideWhenUsed="1"/>
-    <w:lsdException w:name="toc 8" w:semiHidden="1" w:uiPriority="39" w:unhideWhenUsed="1"/>
-    <w:lsdException w:name="toc 9" w:semiHidden="1" w:uiPriority="39" w:unhideWhenUsed="1"/>
-    <w:lsdException w:name="Normal Indent" w:semiHidden="1" w:unhideWhenUsed="1"/>
-    <w:lsdException w:name="footnote text" w:semiHidden="1" w:unhideWhenUsed="1"/>
-    <w:lsdException w:name="annotation text" w:semiHidden="1" w:unhideWhenUsed="1"/>
-    <w:lsdException w:name="header" w:semiHidden="1" w:unhideWhenUsed="1"/>
-    <w:lsdException w:name="footer" w:semiHidden="1" w:unhideWhenUsed="1"/>
-    <w:lsdException w:name="index heading" w:semiHidden="1" w:unhideWhenUsed="1"/>
-    <w:lsdException w:name="caption" w:semiHidden="1" w:uiPriority="35" w:unhideWhenUsed="1" w:qFormat="1"/>
-    <w:lsdException w:name="table of figures" w:semiHidden="1" w:unhideWhenUsed="1"/>
-    <w:lsdException w:name="envelope address" w:semiHidden="1" w:unhideWhenUsed="1"/>
-    <w:lsdException w:name="envelope return" w:semiHidden="1" w:unhideWhenUsed="1"/>
-    <w:lsdException w:name="footnote reference" w:semiHidden="1" w:unhideWhenUsed="1"/>
-    <w:lsdException w:name="annotation reference" w:semiHidden="1" w:unhideWhenUsed="1"/>
-    <w:lsdException w:name="line number" w:semiHidden="1" w:unhideWhenUsed="1"/>
-    <w:lsdException w:name="page number" w:semiHidden="1" w:unhideWhenUsed="1"/>
-    <w:lsdException w:name="endnote reference" w:semiHidden="1" w:unhideWhenUsed="1"/>
-    <w:lsdException w:name="endnote text" w:semiHidden="1" w:unhideWhenUsed="1"/>
-    <w:lsdException w:name="table of authorities" w:semiHidden="1" w:unhideWhenUsed="1"/>
-    <w:lsdException w:name="macro" w:semiHidden="1" w:unhideWhenUsed="1"/>
-    <w:lsdException w:name="toa heading" w:semiHidden="1" w:unhideWhenUsed="1"/>
-    <w:lsdException w:name="List" w:semiHidden="1" w:unhideWhenUsed="1"/>
-    <w:lsdException w:name="List Bullet" w:semiHidden="1" w:unhideWhenUsed="1"/>
-    <w:lsdException w:name="List Number" w:semiHidden="1" w:unhideWhenUsed="1"/>
-    <w:lsdException w:name="List 2" w:semiHidden="1" w:unhideWhenUsed="1"/>
-    <w:lsdException w:name="List 3" w:semiHidden="1" w:unhideWhenUsed="1"/>
-    <w:lsdException w:name="List 4" w:semiHidden="1" w:unhideWhenUsed="1"/>
-    <w:lsdException w:name="List 5" w:semiHidden="1" w:unhideWhenUsed="1"/>
-    <w:lsdException w:name="List Bullet 2" w:semiHidden="1" w:unhideWhenUsed="1"/>
-    <w:lsdException w:name="List Bullet 3" w:semiHidden="1" w:unhideWhenUsed="1"/>
-    <w:lsdException w:name="List Bullet 4" w:semiHidden="1" w:unhideWhenUsed="1"/>
-    <w:lsdException w:name="List Bullet 5" w:semiHidden="1" w:unhideWhenUsed="1"/>
-    <w:lsdException w:name="List Number 2" w:semiHidden="1" w:unhideWhenUsed="1"/>
-    <w:lsdException w:name="List Number 3" w:semiHidden="1" w:unhideWhenUsed="1"/>
-    <w:lsdException w:name="List Number 4" w:semiHidden="1" w:unhideWhenUsed="1"/>
-    <w:lsdException w:name="List Number 5" w:semiHidden="1" w:unhideWhenUsed="1"/>
-    <w:lsdException w:name="Title" w:uiPriority="10" w:qFormat="1"/>
-    <w:lsdException w:name="Closing" w:semiHidden="1" w:unhideWhenUsed="1"/>
-    <w:lsdException w:name="Signature" w:semiHidden="1" w:unhideWhenUsed="1"/>
-    <w:lsdException w:name="Default Paragraph Font" w:semiHidden="1" w:uiPriority="1" w:unhideWhenUsed="1"/>
-    <w:lsdException w:name="Body Text" w:semiHidden="1" w:unhideWhenUsed="1"/>
-    <w:lsdException w:name="Body Text Indent" w:semiHidden="1" w:unhideWhenUsed="1"/>
-    <w:lsdException w:name="List Continue" w:semiHidden="1" w:unhideWhenUsed="1"/>
-    <w:lsdException w:name="List Continue 2" w:semiHidden="1" w:unhideWhenUsed="1"/>
-    <w:lsdException w:name="List Continue 3" w:semiHidden="1" w:unhideWhenUsed="1"/>
-    <w:lsdException w:name="List Continue 4" w:semiHidden="1" w:unhideWhenUsed="1"/>
-    <w:lsdException w:name="List Continue 5" w:semiHidden="1" w:unhideWhenUsed="1"/>
-    <w:lsdException w:name="Message Header" w:semiHidden="1" w:unhideWhenUsed="1"/>
-    <w:lsdException w:name="Subtitle" w:uiPriority="11" w:qFormat="1"/>
-    <w:lsdException w:name="Salutation" w:semiHidden="1" w:unhideWhenUsed="1"/>
-    <w:lsdException w:name="Date" w:semiHidden="1" w:unhideWhenUsed="1"/>
-    <w:lsdException w:name="Body Text First Indent" w:semiHidden="1" w:unhideWhenUsed="1"/>
-    <w:lsdException w:name="Body Text First Indent 2" w:semiHidden="1" w:unhideWhenUsed="1"/>
-    <w:lsdException w:name="Note Heading" w:semiHidden="1" w:unhideWhenUsed="1"/>
-    <w:lsdException w:name="Body Text 2" w:semiHidden="1" w:unhideWhenUsed="1"/>
-    <w:lsdException w:name="Body Text 3" w:semiHidden="1" w:unhideWhenUsed="1"/>
-    <w:lsdException w:name="Body Text Indent 2" w:semiHidden="1" w:unhideWhenUsed="1"/>
-    <w:lsdException w:name="Body Text Indent 3" w:semiHidden="1" w:unhideWhenUsed="1"/>
-    <w:lsdException w:name="Block Text" w:semiHidden="1" w:unhideWhenUsed="1"/>
-    <w:lsdException w:name="Hyperlink" w:semiHidden="1" w:unhideWhenUsed="1"/>
-    <w:lsdException w:name="FollowedHyperlink" w:semiHidden="1" w:unhideWhenUsed="1"/>
-    <w:lsdException w:name="Strong" w:uiPriority="22" w:qFormat="1"/>
-    <w:lsdException w:name="Emphasis" w:uiPriority="20" w:qFormat="1"/>
-    <w:lsdException w:name="Document Map" w:semiHidden="1" w:unhideWhenUsed="1"/>
-    <w:lsdException w:name="Plain Text" w:semiHidden="1" w:unhideWhenUsed="1"/>
-    <w:lsdException w:name="E-mail Signature" w:semiHidden="1" w:unhideWhenUsed="1"/>
-    <w:lsdException w:name="HTML Top of Form" w:semiHidden="1" w:unhideWhenUsed="1"/>
-    <w:lsdException w:name="HTML Bottom of Form" w:semiHidden="1" w:unhideWhenUsed="1"/>
-    <w:lsdException w:name="Normal (Web)" w:semiHidden="1" w:unhideWhenUsed="1"/>
-    <w:lsdException w:name="HTML Acronym" w:semiHidden="1" w:unhideWhenUsed="1"/>
-    <w:lsdException w:name="HTML Address" w:semiHidden="1" w:unhideWhenUsed="1"/>
-    <w:lsdException w:name="HTML Cite" w:semiHidden="1" w:unhideWhenUsed="1"/>
-    <w:lsdException w:name="HTML Code" w:semiHidden="1" w:unhideWhenUsed="1"/>
-    <w:lsdException w:name="HTML Definition" w:semiHidden="1" w:unhideWhenUsed="1"/>
-    <w:lsdException w:name="HTML Keyboard" w:semiHidden="1" w:unhideWhenUsed="1"/>
-    <w:lsdException w:name="HTML Preformatted" w:semiHidden="1" w:unhideWhenUsed="1"/>
-    <w:lsdException w:name="HTML Sample" w:semiHidden="1" w:unhideWhenUsed="1"/>
-    <w:lsdException w:name="HTML Typewriter" w:semiHidden="1" w:unhideWhenUsed="1"/>
-    <w:lsdException w:name="HTML Variable" w:semiHidden="1" w:unhideWhenUsed="1"/>
-    <w:lsdException w:name="Normal Table" w:semiHidden="1" w:unhideWhenUsed="1"/>
-    <w:lsdException w:name="annotation subject" w:semiHidden="1" w:unhideWhenUsed="1"/>
-    <w:lsdException w:name="No List" w:semiHidden="1" w:unhideWhenUsed="1"/>
-    <w:lsdException w:name="Outline List 1" w:semiHidden="1" w:unhideWhenUsed="1"/>
-    <w:lsdException w:name="Outline List 2" w:semiHidden="1" w:unhideWhenUsed="1"/>
-    <w:lsdException w:name="Outline List 3" w:semiHidden="1" w:unhideWhenUsed="1"/>
-    <w:lsdException w:name="Table Simple 1" w:semiHidden="1" w:unhideWhenUsed="1"/>
-    <w:lsdException w:name="Table Simple 2" w:semiHidden="1" w:unhideWhenUsed="1"/>
-    <w:lsdException w:name="Table Simple 3" w:semiHidden="1" w:unhideWhenUsed="1"/>
-    <w:lsdException w:name="Table Classic 1" w:semiHidden="1" w:unhideWhenUsed="1"/>
-    <w:lsdException w:name="Table Classic 2" w:semiHidden="1" w:unhideWhenUsed="1"/>
-    <w:lsdException w:name="Table Classic 3" w:semiHidden="1" w:unhideWhenUsed="1"/>
-    <w:lsdException w:name="Table Classic 4" w:semiHidden="1" w:unhideWhenUsed="1"/>
-    <w:lsdException w:name="Table Colorful 1" w:semiHidden="1" w:unhideWhenUsed="1"/>
-    <w:lsdException w:name="Table Colorful 2" w:semiHidden="1" w:unhideWhenUsed="1"/>
-    <w:lsdException w:name="Table Colorful 3" w:semiHidden="1" w:unhideWhenUsed="1"/>
-    <w:lsdException w:name="Table Columns 1" w:semiHidden="1" w:unhideWhenUsed="1"/>
-    <w:lsdException w:name="Table Columns 2" w:semiHidden="1" w:unhideWhenUsed="1"/>
-    <w:lsdException w:name="Table Columns 3" w:semiHidden="1" w:unhideWhenUsed="1"/>
-    <w:lsdException w:name="Table Columns 4" w:semiHidden="1" w:unhideWhenUsed="1"/>
-    <w:lsdException w:name="Table Columns 5" w:semiHidden="1" w:unhideWhenUsed="1"/>
-    <w:lsdException w:name="Table Grid 1" w:semiHidden="1" w:unhideWhenUsed="1"/>
-    <w:lsdException w:name="Table Grid 2" w:semiHidden="1" w:unhideWhenUsed="1"/>
-    <w:lsdException w:name="Table Grid 3" w:semiHidden="1" w:unhideWhenUsed="1"/>
-    <w:lsdException w:name="Table Grid 4" w:semiHidden="1" w:unhideWhenUsed="1"/>
-    <w:lsdException w:name="Table Grid 5" w:semiHidden="1" w:unhideWhenUsed="1"/>
-    <w:lsdException w:name="Table Grid 6" w:semiHidden="1" w:unhideWhenUsed="1"/>
-    <w:lsdException w:name="Table Grid 7" w:semiHidden="1" w:unhideWhenUsed="1"/>
-    <w:lsdException w:name="Table Grid 8" w:semiHidden="1" w:unhideWhenUsed="1"/>
-    <w:lsdException w:name="Table List 1" w:semiHidden="1" w:unhideWhenUsed="1"/>
-    <w:lsdException w:name="Table List 2" w:semiHidden="1" w:unhideWhenUsed="1"/>
-    <w:lsdException w:name="Table List 3" w:semiHidden="1" w:unhideWhenUsed="1"/>
-    <w:lsdException w:name="Table List 4" w:semiHidden="1" w:unhideWhenUsed="1"/>
-    <w:lsdException w:name="Table List 5" w:semiHidden="1" w:unhideWhenUsed="1"/>
-    <w:lsdException w:name="Table List 6" w:semiHidden="1" w:unhideWhenUsed="1"/>
-    <w:lsdException w:name="Table List 7" w:semiHidden="1" w:unhideWhenUsed="1"/>
-    <w:lsdException w:name="Table List 8" w:semiHidden="1" w:unhideWhenUsed="1"/>
-    <w:lsdException w:name="Table 3D effects 1" w:semiHidden="1" w:unhideWhenUsed="1"/>
-    <w:lsdException w:name="Table 3D effects 2" w:semiHidden="1" w:unhideWhenUsed="1"/>
-    <w:lsdException w:name="Table 3D effects 3" w:semiHidden="1" w:unhideWhenUsed="1"/>
-    <w:lsdException w:name="Table Contemporary" w:semiHidden="1" w:unhideWhenUsed="1"/>
-    <w:lsdException w:name="Table Elegant" w:semiHidden="1" w:unhideWhenUsed="1"/>
-    <w:lsdException w:name="Table Professional" w:semiHidden="1" w:unhideWhenUsed="1"/>
-    <w:lsdException w:name="Table Subtle 1" w:semiHidden="1" w:unhideWhenUsed="1"/>
-    <w:lsdException w:name="Table Subtle 2" w:semiHidden="1" w:unhideWhenUsed="1"/>
-    <w:lsdException w:name="Table Web 1" w:semiHidden="1" w:unhideWhenUsed="1"/>
-    <w:lsdException w:name="Table Web 2" w:semiHidden="1" w:unhideWhenUsed="1"/>
-    <w:lsdException w:name="Table Web 3" w:semiHidden="1" w:unhideWhenUsed="1"/>
-    <w:lsdException w:name="Balloon Text" w:semiHidden="1" w:unhideWhenUsed="1"/>
-    <w:lsdException w:name="Table Grid" w:uiPriority="39"/>
-    <w:lsdException w:name="Table Theme" w:semiHidden="1" w:unhideWhenUsed="1"/>
-    <w:lsdException w:name="Placeholder Text" w:semiHidden="1"/>
-    <w:lsdException w:name="No Spacing" w:uiPriority="1" w:qFormat="1"/>
-    <w:lsdException w:name="Light Shading" w:uiPriority="60"/>
-    <w:lsdException w:name="Light List" w:uiPriority="61"/>
-    <w:lsdException w:name="Light Grid" w:uiPriority="62"/>
-    <w:lsdException w:name="Medium Shading 1" w:uiPriority="63"/>
-    <w:lsdException w:name="Medium Shading 2" w:uiPriority="64"/>
-    <w:lsdException w:name="Medium List 1" w:uiPriority="65"/>
-    <w:lsdException w:name="Medium List 2" w:uiPriority="66"/>
-    <w:lsdException w:name="Medium Grid 1" w:uiPriority="67"/>
-    <w:lsdException w:name="Medium Grid 2" w:uiPriority="68"/>
-    <w:lsdException w:name="Medium Grid 3" w:uiPriority="69"/>
-    <w:lsdException w:name="Dark List" w:uiPriority="70"/>
-    <w:lsdException w:name="Colorful Shading" w:uiPriority="71"/>
-    <w:lsdException w:name="Colorful List" w:uiPriority="72"/>
-    <w:lsdException w:name="Colorful Grid" w:uiPriority="73"/>
-    <w:lsdException w:name="Light Shading Accent 1" w:uiPriority="60"/>
-    <w:lsdException w:name="Light List Accent 1" w:uiPriority="61"/>
-    <w:lsdException w:name="Light Grid Accent 1" w:uiPriority="62"/>
-    <w:lsdException w:name="Medium Shading 1 Accent 1" w:uiPriority="63"/>
-    <w:lsdException w:name="Medium Shading 2 Accent 1" w:uiPriority="64"/>
-    <w:lsdException w:name="Medium List 1 Accent 1" w:uiPriority="65"/>
-    <w:lsdException w:name="Revision" w:semiHidden="1"/>
-    <w:lsdException w:name="List Paragraph" w:uiPriority="34" w:qFormat="1"/>
-    <w:lsdException w:name="Quote" w:uiPriority="29" w:qFormat="1"/>
-    <w:lsdException w:name="Intense Quote" w:uiPriority="30" w:qFormat="1"/>
-    <w:lsdException w:name="Medium List 2 Accent 1" w:uiPriority="66"/>
-    <w:lsdException w:name="Medium Grid 1 Accent 1" w:uiPriority="67"/>
-    <w:lsdException w:name="Medium Grid 2 Accent 1" w:uiPriority="68"/>
-    <w:lsdException w:name="Medium Grid 3 Accent 1" w:uiPriority="69"/>
-    <w:lsdException w:name="Dark List Accent 1" w:uiPriority="70"/>
-    <w:lsdException w:name="Colorful Shading Accent 1" w:uiPriority="71"/>
-    <w:lsdException w:name="Colorful List Accent 1" w:uiPriority="72"/>
-    <w:lsdException w:name="Colorful Grid Accent 1" w:uiPriority="73"/>
-    <w:lsdException w:name="Light Shading Accent 2" w:uiPriority="60"/>
-    <w:lsdException w:name="Light List Accent 2" w:uiPriority="61"/>
-    <w:lsdException w:name="Light Grid Accent 2" w:uiPriority="62"/>
-    <w:lsdException w:name="Medium Shading 1 Accent 2" w:uiPriority="63"/>
-    <w:lsdException w:name="Medium Shading 2 Accent 2" w:uiPriority="64"/>
-    <w:lsdException w:name="Medium List 1 Accent 2" w:uiPriority="65"/>
-    <w:lsdException w:name="Medium List 2 Accent 2" w:uiPriority="66"/>
-    <w:lsdException w:name="Medium Grid 1 Accent 2" w:uiPriority="67"/>
-    <w:lsdException w:name="Medium Grid 2 Accent 2" w:uiPriority="68"/>
-    <w:lsdException w:name="Medium Grid 3 Accent 2" w:uiPriority="69"/>
-    <w:lsdException w:name="Dark List Accent 2" w:uiPriority="70"/>
-    <w:lsdException w:name="Colorful Shading Accent 2" w:uiPriority="71"/>
-    <w:lsdException w:name="Colorful List Accent 2" w:uiPriority="72"/>
-    <w:lsdException w:name="Colorful Grid Accent 2" w:uiPriority="73"/>
-    <w:lsdException w:name="Light Shading Accent 3" w:uiPriority="60"/>
-    <w:lsdException w:name="Light List Accent 3" w:uiPriority="61"/>
-    <w:lsdException w:name="Light Grid Accent 3" w:uiPriority="62"/>
-    <w:lsdException w:name="Medium Shading 1 Accent 3" w:uiPriority="63"/>
-    <w:lsdException w:name="Medium Shading 2 Accent 3" w:uiPriority="64"/>
-    <w:lsdException w:name="Medium List 1 Accent 3" w:uiPriority="65"/>
-    <w:lsdException w:name="Medium List 2 Accent 3" w:uiPriority="66"/>
-    <w:lsdException w:name="Medium Grid 1 Accent 3" w:uiPriority="67"/>
-    <w:lsdException w:name="Medium Grid 2 Accent 3" w:uiPriority="68"/>
-    <w:lsdException w:name="Medium Grid 3 Accent 3" w:uiPriority="69"/>
-    <w:lsdException w:name="Dark List Accent 3" w:uiPriority="70"/>
-    <w:lsdException w:name="Colorful Shading Accent 3" w:uiPriority="71"/>
-    <w:lsdException w:name="Colorful List Accent 3" w:uiPriority="72"/>
-    <w:lsdException w:name="Colorful Grid Accent 3" w:uiPriority="73"/>
-    <w:lsdException w:name="Light Shading Accent 4" w:uiPriority="60"/>
-    <w:lsdException w:name="Light List Accent 4" w:uiPriority="61"/>
-    <w:lsdException w:name="Light Grid Accent 4" w:uiPriority="62"/>
-    <w:lsdException w:name="Medium Shading 1 Accent 4" w:uiPriority="63"/>
-    <w:lsdException w:name="Medium Shading 2 Accent 4" w:uiPriority="64"/>
-    <w:lsdException w:name="Medium List 1 Accent 4" w:uiPriority="65"/>
-    <w:lsdException w:name="Medium List 2 Accent 4" w:uiPriority="66"/>
-    <w:lsdException w:name="Medium Grid 1 Accent 4" w:uiPriority="67"/>
-    <w:lsdException w:name="Medium Grid 2 Accent 4" w:uiPriority="68"/>
-    <w:lsdException w:name="Medium Grid 3 Accent 4" w:uiPriority="69"/>
-    <w:lsdException w:name="Dark List Accent 4" w:uiPriority="70"/>
-    <w:lsdException w:name="Colorful Shading Accent 4" w:uiPriority="71"/>
-    <w:lsdException w:name="Colorful List Accent 4" w:uiPriority="72"/>
-    <w:lsdException w:name="Colorful Grid Accent 4" w:uiPriority="73"/>
-    <w:lsdException w:name="Light Shading Accent 5" w:uiPriority="60"/>
-    <w:lsdException w:name="Light List Accent 5" w:uiPriority="61"/>
-    <w:lsdException w:name="Light Grid Accent 5" w:uiPriority="62"/>
-    <w:lsdException w:name="Medium Shading 1 Accent 5" w:uiPriority="63"/>
-    <w:lsdException w:name="Medium Shading 2 Accent 5" w:uiPriority="64"/>
-    <w:lsdException w:name="Medium List 1 Accent 5" w:uiPriority="65"/>
-    <w:lsdException w:name="Medium List 2 Accent 5" w:uiPriority="66"/>
-    <w:lsdException w:name="Medium Grid 1 Accent 5" w:uiPriority="67"/>
-    <w:lsdException w:name="Medium Grid 2 Accent 5" w:uiPriority="68"/>
-    <w:lsdException w:name="Medium Grid 3 Accent 5" w:uiPriority="69"/>
-    <w:lsdException w:name="Dark List Accent 5" w:uiPriority="70"/>
-    <w:lsdException w:name="Colorful Shading Accent 5" w:uiPriority="71"/>
-    <w:lsdException w:name="Colorful List Accent 5" w:uiPriority="72"/>
-    <w:lsdException w:name="Colorful Grid Accent 5" w:uiPriority="73"/>
-    <w:lsdException w:name="Light Shading Accent 6" w:uiPriority="60"/>
-    <w:lsdException w:name="Light List Accent 6" w:uiPriority="61"/>
-    <w:lsdException w:name="Light Grid Accent 6" w:uiPriority="62"/>
-    <w:lsdException w:name="Medium Shading 1 Accent 6" w:uiPriority="63"/>
-    <w:lsdException w:name="Medium Shading 2 Accent 6" w:uiPriority="64"/>
-    <w:lsdException w:name="Medium List 1 Accent 6" w:uiPriority="65"/>
-    <w:lsdException w:name="Medium List 2 Accent 6" w:uiPriority="66"/>
-    <w:lsdException w:name="Medium Grid 1 Accent 6" w:uiPriority="67"/>
-    <w:lsdException w:name="Medium Grid 2 Accent 6" w:uiPriority="68"/>
-    <w:lsdException w:name="Medium Grid 3 Accent 6" w:uiPriority="69"/>
-    <w:lsdException w:name="Dark List Accent 6" w:uiPriority="70"/>
-    <w:lsdException w:name="Colorful Shading Accent 6" w:uiPriority="71"/>
-    <w:lsdException w:name="Colorful List Accent 6" w:uiPriority="72"/>
-    <w:lsdException w:name="Colorful Grid Accent 6" w:uiPriority="73"/>
-    <w:lsdException w:name="Subtle Emphasis" w:uiPriority="19" w:qFormat="1"/>
-    <w:lsdException w:name="Intense Emphasis" w:uiPriority="21" w:qFormat="1"/>
-    <w:lsdException w:name="Subtle Reference" w:uiPriority="31" w:qFormat="1"/>
-    <w:lsdException w:name="Intense Reference" w:uiPriority="32" w:qFormat="1"/>
-    <w:lsdException w:name="Book Title" w:uiPriority="33" w:qFormat="1"/>
-    <w:lsdException w:name="Bibliography" w:semiHidden="1" w:uiPriority="37" w:unhideWhenUsed="1"/>
-    <w:lsdException w:name="TOC Heading" w:semiHidden="1" w:uiPriority="39" w:unhideWhenUsed="1" w:qFormat="1"/>
-    <w:lsdException w:name="Plain Table 1" w:uiPriority="41"/>
-    <w:lsdException w:name="Plain Table 2" w:uiPriority="42"/>
-    <w:lsdException w:name="Plain Table 3" w:uiPriority="43"/>
-    <w:lsdException w:name="Plain Table 4" w:uiPriority="44"/>
-    <w:lsdException w:name="Plain Table 5" w:uiPriority="45"/>
-    <w:lsdException w:name="Grid Table Light" w:uiPriority="40"/>
-    <w:lsdException w:name="Grid Table 1 Light" w:uiPriority="46"/>
-    <w:lsdException w:name="Grid Table 2" w:uiPriority="47"/>
-    <w:lsdException w:name="Grid Table 3" w:uiPriority="48"/>
-    <w:lsdException w:name="Grid Table 4" w:uiPriority="49"/>
-    <w:lsdException w:name="Grid Table 5 Dark" w:uiPriority="50"/>
-    <w:lsdException w:name="Grid Table 6 Colorful" w:uiPriority="51"/>
-    <w:lsdException w:name="Grid Table 7 Colorful" w:uiPriority="52"/>
-    <w:lsdException w:name="Grid Table 1 Light Accent 1" w:uiPriority="46"/>
-    <w:lsdException w:name="Grid Table 2 Accent 1" w:uiPriority="47"/>
-    <w:lsdException w:name="Grid Table 3 Accent 1" w:uiPriority="48"/>
-    <w:lsdException w:name="Grid Table 4 Accent 1" w:uiPriority="49"/>
-    <w:lsdException w:name="Grid Table 5 Dark Accent 1" w:uiPriority="50"/>
-    <w:lsdException w:name="Grid Table 6 Colorful Accent 1" w:uiPriority="51"/>
-    <w:lsdException w:name="Grid Table 7 Colorful Accent 1" w:uiPriority="52"/>
-    <w:lsdException w:name="Grid Table 1 Light Accent 2" w:uiPriority="46"/>
-    <w:lsdException w:name="Grid Table 2 Accent 2" w:uiPriority="47"/>
-    <w:lsdException w:name="Grid Table 3 Accent 2" w:uiPriority="48"/>
-    <w:lsdException w:name="Grid Table 4 Accent 2" w:uiPriority="49"/>
-    <w:lsdException w:name="Grid Table 5 Dark Accent 2" w:uiPriority="50"/>
-    <w:lsdException w:name="Grid Table 6 Colorful Accent 2" w:uiPriority="51"/>
-    <w:lsdException w:name="Grid Table 7 Colorful Accent 2" w:uiPriority="52"/>
-    <w:lsdException w:name="Grid Table 1 Light Accent 3" w:uiPriority="46"/>
-    <w:lsdException w:name="Grid Table 2 Accent 3" w:uiPriority="47"/>
-    <w:lsdException w:name="Grid Table 3 Accent 3" w:uiPriority="48"/>
-    <w:lsdException w:name="Grid Table 4 Accent 3" w:uiPriority="49"/>
-    <w:lsdException w:name="Grid Table 5 Dark Accent 3" w:uiPriority="50"/>
-    <w:lsdException w:name="Grid Table 6 Colorful Accent 3" w:uiPriority="51"/>
-    <w:lsdException w:name="Grid Table 7 Colorful Accent 3" w:uiPriority="52"/>
-    <w:lsdException w:name="Grid Table 1 Light Accent 4" w:uiPriority="46"/>
-    <w:lsdException w:name="Grid Table 2 Accent 4" w:uiPriority="47"/>
-    <w:lsdException w:name="Grid Table 3 Accent 4" w:uiPriority="48"/>
-    <w:lsdException w:name="Grid Table 4 Accent 4" w:uiPriority="49"/>
-    <w:lsdException w:name="Grid Table 5 Dark Accent 4" w:uiPriority="50"/>
-    <w:lsdException w:name="Grid Table 6 Colorful Accent 4" w:uiPriority="51"/>
-    <w:lsdException w:name="Grid Table 7 Colorful Accent 4" w:uiPriority="52"/>
-    <w:lsdException w:name="Grid Table 1 Light Accent 5" w:uiPriority="46"/>
-    <w:lsdException w:name="Grid Table 2 Accent 5" w:uiPriority="47"/>
-    <w:lsdException w:name="Grid Table 3 Accent 5" w:uiPriority="48"/>
-    <w:lsdException w:name="Grid Table 4 Accent 5" w:uiPriority="49"/>
-    <w:lsdException w:name="Grid Table 5 Dark Accent 5" w:uiPriority="50"/>
-    <w:lsdException w:name="Grid Table 6 Colorful Accent 5" w:uiPriority="51"/>
-    <w:lsdException w:name="Grid Table 7 Colorful Accent 5" w:uiPriority="52"/>
-    <w:lsdException w:name="Grid Table 1 Light Accent 6" w:uiPriority="46"/>
-    <w:lsdException w:name="Grid Table 2 Accent 6" w:uiPriority="47"/>
-    <w:lsdException w:name="Grid Table 3 Accent 6" w:uiPriority="48"/>
-    <w:lsdException w:name="Grid Table 4 Accent 6" w:uiPriority="49"/>
-    <w:lsdException w:name="Grid Table 5 Dark Accent 6" w:uiPriority="50"/>
-    <w:lsdException w:name="Grid Table 6 Colorful Accent 6" w:uiPriority="51"/>
-    <w:lsdException w:name="Grid Table 7 Colorful Accent 6" w:uiPriority="52"/>
-    <w:lsdException w:name="List Table 1 Light" w:uiPriority="46"/>
-    <w:lsdException w:name="List Table 2" w:uiPriority="47"/>
-    <w:lsdException w:name="List Table 3" w:uiPriority="48"/>
-    <w:lsdException w:name="List Table 4" w:uiPriority="49"/>
-    <w:lsdException w:name="List Table 5 Dark" w:uiPriority="50"/>
-    <w:lsdException w:name="List Table 6 Colorful" w:uiPriority="51"/>
-    <w:lsdException w:name="List Table 7 Colorful" w:uiPriority="52"/>
-    <w:lsdException w:name="List Table 1 Light Accent 1" w:uiPriority="46"/>
-    <w:lsdException w:name="List Table 2 Accent 1" w:uiPriority="47"/>
-    <w:lsdException w:name="List Table 3 Accent 1" w:uiPriority="48"/>
-    <w:lsdException w:name="List Table 4 Accent 1" w:uiPriority="49"/>
-    <w:lsdException w:name="List Table 5 Dark Accent 1" w:uiPriority="50"/>
-    <w:lsdException w:name="List Table 6 Colorful Accent 1" w:uiPriority="51"/>
-    <w:lsdException w:name="List Table 7 Colorful Accent 1" w:uiPriority="52"/>
-    <w:lsdException w:name="List Table 1 Light Accent 2" w:uiPriority="46"/>
-    <w:lsdException w:name="List Table 2 Accent 2" w:uiPriority="47"/>
-    <w:lsdException w:name="List Table 3 Accent 2" w:uiPriority="48"/>
-    <w:lsdException w:name="List Table 4 Accent 2" w:uiPriority="49"/>
-    <w:lsdException w:name="List Table 5 Dark Accent 2" w:uiPriority="50"/>
-    <w:lsdException w:name="List Table 6 Colorful Accent 2" w:uiPriority="51"/>
-    <w:lsdException w:name="List Table 7 Colorful Accent 2" w:uiPriority="52"/>
-    <w:lsdException w:name="List Table 1 Light Accent 3" w:uiPriority="46"/>
-    <w:lsdException w:name="List Table 2 Accent 3" w:uiPriority="47"/>
-    <w:lsdException w:name="List Table 3 Accent 3" w:uiPriority="48"/>
-    <w:lsdException w:name="List Table 4 Accent 3" w:uiPriority="49"/>
-    <w:lsdException w:name="List Table 5 Dark Accent 3" w:uiPriority="50"/>
-    <w:lsdException w:name="List Table 6 Colorful Accent 3" w:uiPriority="51"/>
-    <w:lsdException w:name="List Table 7 Colorful Accent 3" w:uiPriority="52"/>
-    <w:lsdException w:name="List Table 1 Light Accent 4" w:uiPriority="46"/>
-    <w:lsdException w:name="List Table 2 Accent 4" w:uiPriority="47"/>
-    <w:lsdException w:name="List Table 3 Accent 4" w:uiPriority="48"/>
-    <w:lsdException w:name="List Table 4 Accent 4" w:uiPriority="49"/>
-    <w:lsdException w:name="List Table 5 Dark Accent 4" w:uiPriority="50"/>
-    <w:lsdException w:name="List Table 6 Colorful Accent 4" w:uiPriority="51"/>
-    <w:lsdException w:name="List Table 7 Colorful Accent 4" w:uiPriority="52"/>
-    <w:lsdException w:name="List Table 1 Light Accent 5" w:uiPriority="46"/>
-    <w:lsdException w:name="List Table 2 Accent 5" w:uiPriority="47"/>
-    <w:lsdException w:name="List Table 3 Accent 5" w:uiPriority="48"/>
-    <w:lsdException w:name="List Table 4 Accent 5" w:uiPriority="49"/>
-    <w:lsdException w:name="List Table 5 Dark Accent 5" w:uiPriority="50"/>
-    <w:lsdException w:name="List Table 6 Colorful Accent 5" w:uiPriority="51"/>
-    <w:lsdException w:name="List Table 7 Colorful Accent 5" w:uiPriority="52"/>
-    <w:lsdException w:name="List Table 1 Light Accent 6" w:uiPriority="46"/>
-    <w:lsdException w:name="List Table 2 Accent 6" w:uiPriority="47"/>
-    <w:lsdException w:name="List Table 3 Accent 6" w:uiPriority="48"/>
-    <w:lsdException w:name="List Table 4 Accent 6" w:uiPriority="49"/>
-    <w:lsdException w:name="List Table 5 Dark Accent 6" w:uiPriority="50"/>
-    <w:lsdException w:name="List Table 6 Colorful Accent 6" w:uiPriority="51"/>
-    <w:lsdException w:name="List Table 7 Colorful Accent 6" w:uiPriority="52"/>
+  <w:latentStyles w:count="371" w:defQFormat="0" w:defUnhideWhenUsed="0" w:defSemiHidden="0" w:defUIPriority="99" w:defLockedState="0">
+    <w:lsdException w:qFormat="1" w:uiPriority="0" w:name="Normal"/>
+    <w:lsdException w:qFormat="1" w:uiPriority="9" w:name="heading 1"/>
+    <w:lsdException w:qFormat="1" w:unhideWhenUsed="1" w:semiHidden="1" w:uiPriority="9" w:name="heading 2"/>
+    <w:lsdException w:qFormat="1" w:unhideWhenUsed="1" w:semiHidden="1" w:uiPriority="9" w:name="heading 3"/>
+    <w:lsdException w:qFormat="1" w:unhideWhenUsed="1" w:semiHidden="1" w:uiPriority="9" w:name="heading 4"/>
+    <w:lsdException w:qFormat="1" w:unhideWhenUsed="1" w:semiHidden="1" w:uiPriority="9" w:name="heading 5"/>
+    <w:lsdException w:qFormat="1" w:unhideWhenUsed="1" w:semiHidden="1" w:uiPriority="9" w:name="heading 6"/>
+    <w:lsdException w:qFormat="1" w:unhideWhenUsed="1" w:semiHidden="1" w:uiPriority="9" w:name="heading 7"/>
+    <w:lsdException w:qFormat="1" w:unhideWhenUsed="1" w:semiHidden="1" w:uiPriority="9" w:name="heading 8"/>
+    <w:lsdException w:qFormat="1" w:unhideWhenUsed="1" w:semiHidden="1" w:uiPriority="9" w:name="heading 9"/>
+    <w:lsdException w:unhideWhenUsed="1" w:semiHidden="1" w:name="index 1"/>
+    <w:lsdException w:unhideWhenUsed="1" w:semiHidden="1" w:name="index 2"/>
+    <w:lsdException w:unhideWhenUsed="1" w:semiHidden="1" w:name="index 3"/>
+    <w:lsdException w:unhideWhenUsed="1" w:semiHidden="1" w:name="index 4"/>
+    <w:lsdException w:unhideWhenUsed="1" w:semiHidden="1" w:name="index 5"/>
+    <w:lsdException w:unhideWhenUsed="1" w:semiHidden="1" w:name="index 6"/>
+    <w:lsdException w:unhideWhenUsed="1" w:semiHidden="1" w:name="index 7"/>
+    <w:lsdException w:unhideWhenUsed="1" w:semiHidden="1" w:name="index 8"/>
+    <w:lsdException w:unhideWhenUsed="1" w:semiHidden="1" w:name="index 9"/>
+    <w:lsdException w:unhideWhenUsed="1" w:semiHidden="1" w:uiPriority="39" w:name="toc 1"/>
+    <w:lsdException w:unhideWhenUsed="1" w:semiHidden="1" w:uiPriority="39" w:name="toc 2"/>
+    <w:lsdException w:unhideWhenUsed="1" w:semiHidden="1" w:uiPriority="39" w:name="toc 3"/>
+    <w:lsdException w:unhideWhenUsed="1" w:semiHidden="1" w:uiPriority="39" w:name="toc 4"/>
+    <w:lsdException w:unhideWhenUsed="1" w:semiHidden="1" w:uiPriority="39" w:name="toc 5"/>
+    <w:lsdException w:unhideWhenUsed="1" w:semiHidden="1" w:uiPriority="39" w:name="toc 6"/>
+    <w:lsdException w:unhideWhenUsed="1" w:semiHidden="1" w:uiPriority="39" w:name="toc 7"/>
+    <w:lsdException w:unhideWhenUsed="1" w:semiHidden="1" w:uiPriority="39" w:name="toc 8"/>
+    <w:lsdException w:unhideWhenUsed="1" w:semiHidden="1" w:uiPriority="39" w:name="toc 9"/>
+    <w:lsdException w:unhideWhenUsed="1" w:semiHidden="1" w:name="Normal Indent"/>
+    <w:lsdException w:unhideWhenUsed="1" w:semiHidden="1" w:name="footnote text"/>
+    <w:lsdException w:unhideWhenUsed="1" w:semiHidden="1" w:name="annotation text"/>
+    <w:lsdException w:unhideWhenUsed="1" w:semiHidden="1" w:name="header"/>
+    <w:lsdException w:unhideWhenUsed="1" w:semiHidden="1" w:name="footer"/>
+    <w:lsdException w:unhideWhenUsed="1" w:semiHidden="1" w:name="index heading"/>
+    <w:lsdException w:qFormat="1" w:unhideWhenUsed="1" w:semiHidden="1" w:uiPriority="35" w:name="caption"/>
+    <w:lsdException w:unhideWhenUsed="1" w:semiHidden="1" w:name="table of figures"/>
+    <w:lsdException w:unhideWhenUsed="1" w:semiHidden="1" w:name="envelope address"/>
+    <w:lsdException w:unhideWhenUsed="1" w:semiHidden="1" w:name="envelope return"/>
+    <w:lsdException w:unhideWhenUsed="1" w:semiHidden="1" w:name="footnote reference"/>
+    <w:lsdException w:unhideWhenUsed="1" w:semiHidden="1" w:name="annotation reference"/>
+    <w:lsdException w:unhideWhenUsed="1" w:semiHidden="1" w:name="line number"/>
+    <w:lsdException w:unhideWhenUsed="1" w:semiHidden="1" w:name="page number"/>
+    <w:lsdException w:unhideWhenUsed="1" w:semiHidden="1" w:name="endnote reference"/>
+    <w:lsdException w:unhideWhenUsed="1" w:semiHidden="1" w:name="endnote text"/>
+    <w:lsdException w:unhideWhenUsed="1" w:semiHidden="1" w:name="table of authorities"/>
+    <w:lsdException w:unhideWhenUsed="1" w:semiHidden="1" w:name="macro"/>
+    <w:lsdException w:unhideWhenUsed="1" w:semiHidden="1" w:name="toa heading"/>
+    <w:lsdException w:unhideWhenUsed="1" w:semiHidden="1" w:name="List"/>
+    <w:lsdException w:unhideWhenUsed="1" w:semiHidden="1" w:name="List Bullet"/>
+    <w:lsdException w:unhideWhenUsed="1" w:semiHidden="1" w:name="List Number"/>
+    <w:lsdException w:unhideWhenUsed="1" w:semiHidden="1" w:name="List 2"/>
+    <w:lsdException w:unhideWhenUsed="1" w:semiHidden="1" w:name="List 3"/>
+    <w:lsdException w:unhideWhenUsed="1" w:semiHidden="1" w:name="List 4"/>
+    <w:lsdException w:unhideWhenUsed="1" w:semiHidden="1" w:name="List 5"/>
+    <w:lsdException w:unhideWhenUsed="1" w:semiHidden="1" w:name="List Bullet 2"/>
+    <w:lsdException w:unhideWhenUsed="1" w:semiHidden="1" w:name="List Bullet 3"/>
+    <w:lsdException w:unhideWhenUsed="1" w:semiHidden="1" w:name="List Bullet 4"/>
+    <w:lsdException w:unhideWhenUsed="1" w:semiHidden="1" w:name="List Bullet 5"/>
+    <w:lsdException w:unhideWhenUsed="1" w:semiHidden="1" w:name="List Number 2"/>
+    <w:lsdException w:unhideWhenUsed="1" w:semiHidden="1" w:name="List Number 3"/>
+    <w:lsdException w:unhideWhenUsed="1" w:semiHidden="1" w:name="List Number 4"/>
+    <w:lsdException w:unhideWhenUsed="1" w:semiHidden="1" w:name="List Number 5"/>
+    <w:lsdException w:qFormat="1" w:uiPriority="10" w:name="Title"/>
+    <w:lsdException w:unhideWhenUsed="1" w:semiHidden="1" w:name="Closing"/>
+    <w:lsdException w:unhideWhenUsed="1" w:semiHidden="1" w:name="Signature"/>
+    <w:lsdException w:unhideWhenUsed="1" w:semiHidden="1" w:uiPriority="1" w:name="Default Paragraph Font"/>
+    <w:lsdException w:unhideWhenUsed="1" w:semiHidden="1" w:name="Body Text"/>
+    <w:lsdException w:unhideWhenUsed="1" w:semiHidden="1" w:name="Body Text Indent"/>
+    <w:lsdException w:unhideWhenUsed="1" w:semiHidden="1" w:name="List Continue"/>
+    <w:lsdException w:unhideWhenUsed="1" w:semiHidden="1" w:name="List Continue 2"/>
+    <w:lsdException w:unhideWhenUsed="1" w:semiHidden="1" w:name="List Continue 3"/>
+    <w:lsdException w:unhideWhenUsed="1" w:semiHidden="1" w:name="List Continue 4"/>
+    <w:lsdException w:unhideWhenUsed="1" w:semiHidden="1" w:name="List Continue 5"/>
+    <w:lsdException w:unhideWhenUsed="1" w:semiHidden="1" w:name="Message Header"/>
+    <w:lsdException w:qFormat="1" w:uiPriority="11" w:name="Subtitle"/>
+    <w:lsdException w:unhideWhenUsed="1" w:semiHidden="1" w:name="Salutation"/>
+    <w:lsdException w:unhideWhenUsed="1" w:semiHidden="1" w:name="Date"/>
+    <w:lsdException w:unhideWhenUsed="1" w:semiHidden="1" w:name="Body Text First Indent"/>
+    <w:lsdException w:unhideWhenUsed="1" w:semiHidden="1" w:name="Body Text First Indent 2"/>
+    <w:lsdException w:unhideWhenUsed="1" w:semiHidden="1" w:name="Note Heading"/>
+    <w:lsdException w:unhideWhenUsed="1" w:semiHidden="1" w:name="Body Text 2"/>
+    <w:lsdException w:unhideWhenUsed="1" w:semiHidden="1" w:name="Body Text 3"/>
+    <w:lsdException w:unhideWhenUsed="1" w:semiHidden="1" w:name="Body Text Indent 2"/>
+    <w:lsdException w:unhideWhenUsed="1" w:semiHidden="1" w:name="Body Text Indent 3"/>
+    <w:lsdException w:unhideWhenUsed="1" w:semiHidden="1" w:name="Block Text"/>
+    <w:lsdException w:unhideWhenUsed="1" w:semiHidden="1" w:name="Hyperlink"/>
+    <w:lsdException w:unhideWhenUsed="1" w:semiHidden="1" w:name="FollowedHyperlink"/>
+    <w:lsdException w:qFormat="1" w:uiPriority="22" w:name="Strong"/>
+    <w:lsdException w:qFormat="1" w:uiPriority="20" w:name="Emphasis"/>
+    <w:lsdException w:unhideWhenUsed="1" w:semiHidden="1" w:name="Document Map"/>
+    <w:lsdException w:unhideWhenUsed="1" w:semiHidden="1" w:name="Plain Text"/>
+    <w:lsdException w:unhideWhenUsed="1" w:semiHidden="1" w:name="E-mail Signature"/>
+    <w:lsdException w:unhideWhenUsed="1" w:semiHidden="1" w:name="HTML Top of Form"/>
+    <w:lsdException w:unhideWhenUsed="1" w:semiHidden="1" w:name="HTML Bottom of Form"/>
+    <w:lsdException w:unhideWhenUsed="1" w:semiHidden="1" w:name="Normal (Web)"/>
+    <w:lsdException w:unhideWhenUsed="1" w:semiHidden="1" w:name="HTML Acronym"/>
+    <w:lsdException w:unhideWhenUsed="1" w:semiHidden="1" w:name="HTML Address"/>
+    <w:lsdException w:unhideWhenUsed="1" w:semiHidden="1" w:name="HTML Cite"/>
+    <w:lsdException w:unhideWhenUsed="1" w:semiHidden="1" w:name="HTML Code"/>
+    <w:lsdException w:unhideWhenUsed="1" w:semiHidden="1" w:name="HTML Definition"/>
+    <w:lsdException w:unhideWhenUsed="1" w:semiHidden="1" w:name="HTML Keyboard"/>
+    <w:lsdException w:unhideWhenUsed="1" w:semiHidden="1" w:name="HTML Preformatted"/>
+    <w:lsdException w:unhideWhenUsed="1" w:semiHidden="1" w:name="HTML Sample"/>
+    <w:lsdException w:unhideWhenUsed="1" w:semiHidden="1" w:name="HTML Typewriter"/>
+    <w:lsdException w:unhideWhenUsed="1" w:semiHidden="1" w:name="HTML Variable"/>
+    <w:lsdException w:unhideWhenUsed="1" w:semiHidden="1" w:name="Normal Table"/>
+    <w:lsdException w:unhideWhenUsed="1" w:semiHidden="1" w:name="annotation subject"/>
+    <w:lsdException w:unhideWhenUsed="1" w:semiHidden="1" w:name="No List"/>
+    <w:lsdException w:unhideWhenUsed="1" w:semiHidden="1" w:name="Outline List 1"/>
+    <w:lsdException w:unhideWhenUsed="1" w:semiHidden="1" w:name="Outline List 2"/>
+    <w:lsdException w:unhideWhenUsed="1" w:semiHidden="1" w:name="Outline List 3"/>
+    <w:lsdException w:unhideWhenUsed="1" w:semiHidden="1" w:name="Table Simple 1"/>
+    <w:lsdException w:unhideWhenUsed="1" w:semiHidden="1" w:name="Table Simple 2"/>
+    <w:lsdException w:unhideWhenUsed="1" w:semiHidden="1" w:name="Table Simple 3"/>
+    <w:lsdException w:unhideWhenUsed="1" w:semiHidden="1" w:name="Table Classic 1"/>
+    <w:lsdException w:unhideWhenUsed="1" w:semiHidden="1" w:name="Table Classic 2"/>
+    <w:lsdException w:unhideWhenUsed="1" w:semiHidden="1" w:name="Table Classic 3"/>
+    <w:lsdException w:unhideWhenUsed="1" w:semiHidden="1" w:name="Table Classic 4"/>
+    <w:lsdException w:unhideWhenUsed="1" w:semiHidden="1" w:name="Table Colorful 1"/>
+    <w:lsdException w:unhideWhenUsed="1" w:semiHidden="1" w:name="Table Colorful 2"/>
+    <w:lsdException w:unhideWhenUsed="1" w:semiHidden="1" w:name="Table Colorful 3"/>
+    <w:lsdException w:unhideWhenUsed="1" w:semiHidden="1" w:name="Table Columns 1"/>
+    <w:lsdException w:unhideWhenUsed="1" w:semiHidden="1" w:name="Table Columns 2"/>
+    <w:lsdException w:unhideWhenUsed="1" w:semiHidden="1" w:name="Table Columns 3"/>
+    <w:lsdException w:unhideWhenUsed="1" w:semiHidden="1" w:name="Table Columns 4"/>
+    <w:lsdException w:unhideWhenUsed="1" w:semiHidden="1" w:name="Table Columns 5"/>
+    <w:lsdException w:unhideWhenUsed="1" w:semiHidden="1" w:name="Table Grid 1"/>
+    <w:lsdException w:unhideWhenUsed="1" w:semiHidden="1" w:name="Table Grid 2"/>
+    <w:lsdException w:unhideWhenUsed="1" w:semiHidden="1" w:name="Table Grid 3"/>
+    <w:lsdException w:unhideWhenUsed="1" w:semiHidden="1" w:name="Table Grid 4"/>
+    <w:lsdException w:unhideWhenUsed="1" w:semiHidden="1" w:name="Table Grid 5"/>
+    <w:lsdException w:unhideWhenUsed="1" w:semiHidden="1" w:name="Table Grid 6"/>
+    <w:lsdException w:unhideWhenUsed="1" w:semiHidden="1" w:name="Table Grid 7"/>
+    <w:lsdException w:unhideWhenUsed="1" w:semiHidden="1" w:name="Table Grid 8"/>
+    <w:lsdException w:unhideWhenUsed="1" w:semiHidden="1" w:name="Table List 1"/>
+    <w:lsdException w:unhideWhenUsed="1" w:semiHidden="1" w:name="Table List 2"/>
+    <w:lsdException w:unhideWhenUsed="1" w:semiHidden="1" w:name="Table List 3"/>
+    <w:lsdException w:unhideWhenUsed="1" w:semiHidden="1" w:name="Table List 4"/>
+    <w:lsdException w:unhideWhenUsed="1" w:semiHidden="1" w:name="Table List 5"/>
+    <w:lsdException w:unhideWhenUsed="1" w:semiHidden="1" w:name="Table List 6"/>
+    <w:lsdException w:unhideWhenUsed="1" w:semiHidden="1" w:name="Table List 7"/>
+    <w:lsdException w:unhideWhenUsed="1" w:semiHidden="1" w:name="Table List 8"/>
+    <w:lsdException w:unhideWhenUsed="1" w:semiHidden="1" w:name="Table 3D effects 1"/>
+    <w:lsdException w:unhideWhenUsed="1" w:semiHidden="1" w:name="Table 3D effects 2"/>
+    <w:lsdException w:unhideWhenUsed="1" w:semiHidden="1" w:name="Table 3D effects 3"/>
+    <w:lsdException w:unhideWhenUsed="1" w:semiHidden="1" w:name="Table Contemporary"/>
+    <w:lsdException w:unhideWhenUsed="1" w:semiHidden="1" w:name="Table Elegant"/>
+    <w:lsdException w:unhideWhenUsed="1" w:semiHidden="1" w:name="Table Professional"/>
+    <w:lsdException w:unhideWhenUsed="1" w:semiHidden="1" w:name="Table Subtle 1"/>
+    <w:lsdException w:unhideWhenUsed="1" w:semiHidden="1" w:name="Table Subtle 2"/>
+    <w:lsdException w:unhideWhenUsed="1" w:semiHidden="1" w:name="Table Web 1"/>
+    <w:lsdException w:unhideWhenUsed="1" w:semiHidden="1" w:name="Table Web 2"/>
+    <w:lsdException w:unhideWhenUsed="1" w:semiHidden="1" w:name="Table Web 3"/>
+    <w:lsdException w:unhideWhenUsed="1" w:semiHidden="1" w:name="Balloon Text"/>
+    <w:lsdException w:uiPriority="39" w:name="Table Grid"/>
+    <w:lsdException w:unhideWhenUsed="1" w:semiHidden="1" w:name="Table Theme"/>
+    <w:lsdException w:semiHidden="1" w:name="Placeholder Text"/>
+    <w:lsdException w:qFormat="1" w:uiPriority="1" w:name="No Spacing"/>
+    <w:lsdException w:uiPriority="60" w:name="Light Shading"/>
+    <w:lsdException w:uiPriority="61" w:name="Light List"/>
+    <w:lsdException w:uiPriority="62" w:name="Light Grid"/>
+    <w:lsdException w:uiPriority="63" w:name="Medium Shading 1"/>
+    <w:lsdException w:uiPriority="64" w:name="Medium Shading 2"/>
+    <w:lsdException w:uiPriority="65" w:name="Medium List 1"/>
+    <w:lsdException w:uiPriority="66" w:name="Medium List 2"/>
+    <w:lsdException w:uiPriority="67" w:name="Medium Grid 1"/>
+    <w:lsdException w:uiPriority="68" w:name="Medium Grid 2"/>
+    <w:lsdException w:uiPriority="69" w:name="Medium Grid 3"/>
+    <w:lsdException w:uiPriority="70" w:name="Dark List"/>
+    <w:lsdException w:uiPriority="71" w:name="Colorful Shading"/>
+    <w:lsdException w:uiPriority="72" w:name="Colorful List"/>
+    <w:lsdException w:uiPriority="73" w:name="Colorful Grid"/>
+    <w:lsdException w:uiPriority="60" w:name="Light Shading Accent 1"/>
+    <w:lsdException w:uiPriority="61" w:name="Light List Accent 1"/>
+    <w:lsdException w:uiPriority="62" w:name="Light Grid Accent 1"/>
+    <w:lsdException w:uiPriority="63" w:name="Medium Shading 1 Accent 1"/>
+    <w:lsdException w:uiPriority="64" w:name="Medium Shading 2 Accent 1"/>
+    <w:lsdException w:uiPriority="65" w:name="Medium List 1 Accent 1"/>
+    <w:lsdException w:semiHidden="1" w:name="Revision"/>
+    <w:lsdException w:qFormat="1" w:uiPriority="34" w:name="List Paragraph"/>
+    <w:lsdException w:qFormat="1" w:uiPriority="29" w:name="Quote"/>
+    <w:lsdException w:qFormat="1" w:uiPriority="30" w:name="Intense Quote"/>
+    <w:lsdException w:uiPriority="66" w:name="Medium List 2 Accent 1"/>
+    <w:lsdException w:uiPriority="67" w:name="Medium Grid 1 Accent 1"/>
+    <w:lsdException w:uiPriority="68" w:name="Medium Grid 2 Accent 1"/>
+    <w:lsdException w:uiPriority="69" w:name="Medium Grid 3 Accent 1"/>
+    <w:lsdException w:uiPriority="70" w:name="Dark List Accent 1"/>
+    <w:lsdException w:uiPriority="71" w:name="Colorful Shading Accent 1"/>
+    <w:lsdException w:uiPriority="72" w:name="Colorful List Accent 1"/>
+    <w:lsdException w:uiPriority="73" w:name="Colorful Grid Accent 1"/>
+    <w:lsdException w:uiPriority="60" w:name="Light Shading Accent 2"/>
+    <w:lsdException w:uiPriority="61" w:name="Light List Accent 2"/>
+    <w:lsdException w:uiPriority="62" w:name="Light Grid Accent 2"/>
+    <w:lsdException w:uiPriority="63" w:name="Medium Shading 1 Accent 2"/>
+    <w:lsdException w:uiPriority="64" w:name="Medium Shading 2 Accent 2"/>
+    <w:lsdException w:uiPriority="65" w:name="Medium List 1 Accent 2"/>
+    <w:lsdException w:uiPriority="66" w:name="Medium List 2 Accent 2"/>
+    <w:lsdException w:uiPriority="67" w:name="Medium Grid 1 Accent 2"/>
+    <w:lsdException w:uiPriority="68" w:name="Medium Grid 2 Accent 2"/>
+    <w:lsdException w:uiPriority="69" w:name="Medium Grid 3 Accent 2"/>
+    <w:lsdException w:uiPriority="70" w:name="Dark List Accent 2"/>
+    <w:lsdException w:uiPriority="71" w:name="Colorful Shading Accent 2"/>
+    <w:lsdException w:uiPriority="72" w:name="Colorful List Accent 2"/>
+    <w:lsdException w:uiPriority="73" w:name="Colorful Grid Accent 2"/>
+    <w:lsdException w:uiPriority="60" w:name="Light Shading Accent 3"/>
+    <w:lsdException w:uiPriority="61" w:name="Light List Accent 3"/>
+    <w:lsdException w:uiPriority="62" w:name="Light Grid Accent 3"/>
+    <w:lsdException w:uiPriority="63" w:name="Medium Shading 1 Accent 3"/>
+    <w:lsdException w:uiPriority="64" w:name="Medium Shading 2 Accent 3"/>
+    <w:lsdException w:uiPriority="65" w:name="Medium List 1 Accent 3"/>
+    <w:lsdException w:uiPriority="66" w:name="Medium List 2 Accent 3"/>
+    <w:lsdException w:uiPriority="67" w:name="Medium Grid 1 Accent 3"/>
+    <w:lsdException w:uiPriority="68" w:name="Medium Grid 2 Accent 3"/>
+    <w:lsdException w:uiPriority="69" w:name="Medium Grid 3 Accent 3"/>
+    <w:lsdException w:uiPriority="70" w:name="Dark List Accent 3"/>
+    <w:lsdException w:uiPriority="71" w:name="Colorful Shading Accent 3"/>
+    <w:lsdException w:uiPriority="72" w:name="Colorful List Accent 3"/>
+    <w:lsdException w:uiPriority="73" w:name="Colorful Grid Accent 3"/>
+    <w:lsdException w:uiPriority="60" w:name="Light Shading Accent 4"/>
+    <w:lsdException w:uiPriority="61" w:name="Light List Accent 4"/>
+    <w:lsdException w:uiPriority="62" w:name="Light Grid Accent 4"/>
+    <w:lsdException w:uiPriority="63" w:name="Medium Shading 1 Accent 4"/>
+    <w:lsdException w:uiPriority="64" w:name="Medium Shading 2 Accent 4"/>
+    <w:lsdException w:uiPriority="65" w:name="Medium List 1 Accent 4"/>
+    <w:lsdException w:uiPriority="66" w:name="Medium List 2 Accent 4"/>
+    <w:lsdException w:uiPriority="67" w:name="Medium Grid 1 Accent 4"/>
+    <w:lsdException w:uiPriority="68" w:name="Medium Grid 2 Accent 4"/>
+    <w:lsdException w:uiPriority="69" w:name="Medium Grid 3 Accent 4"/>
+    <w:lsdException w:uiPriority="70" w:name="Dark List Accent 4"/>
+    <w:lsdException w:uiPriority="71" w:name="Colorful Shading Accent 4"/>
+    <w:lsdException w:uiPriority="72" w:name="Colorful List Accent 4"/>
+    <w:lsdException w:uiPriority="73" w:name="Colorful Grid Accent 4"/>
+    <w:lsdException w:uiPriority="60" w:name="Light Shading Accent 5"/>
+    <w:lsdException w:uiPriority="61" w:name="Light List Accent 5"/>
+    <w:lsdException w:uiPriority="62" w:name="Light Grid Accent 5"/>
+    <w:lsdException w:uiPriority="63" w:name="Medium Shading 1 Accent 5"/>
+    <w:lsdException w:uiPriority="64" w:name="Medium Shading 2 Accent 5"/>
+    <w:lsdException w:uiPriority="65" w:name="Medium List 1 Accent 5"/>
+    <w:lsdException w:uiPriority="66" w:name="Medium List 2 Accent 5"/>
+    <w:lsdException w:uiPriority="67" w:name="Medium Grid 1 Accent 5"/>
+    <w:lsdException w:uiPriority="68" w:name="Medium Grid 2 Accent 5"/>
+    <w:lsdException w:uiPriority="69" w:name="Medium Grid 3 Accent 5"/>
+    <w:lsdException w:uiPriority="70" w:name="Dark List Accent 5"/>
+    <w:lsdException w:uiPriority="71" w:name="Colorful Shading Accent 5"/>
+    <w:lsdException w:uiPriority="72" w:name="Colorful List Accent 5"/>
+    <w:lsdException w:uiPriority="73" w:name="Colorful Grid Accent 5"/>
+    <w:lsdException w:uiPriority="60" w:name="Light Shading Accent 6"/>
+    <w:lsdException w:uiPriority="61" w:name="Light List Accent 6"/>
+    <w:lsdException w:uiPriority="62" w:name="Light Grid Accent 6"/>
+    <w:lsdException w:uiPriority="63" w:name="Medium Shading 1 Accent 6"/>
+    <w:lsdException w:uiPriority="64" w:name="Medium Shading 2 Accent 6"/>
+    <w:lsdException w:uiPriority="65" w:name="Medium List 1 Accent 6"/>
+    <w:lsdException w:uiPriority="66" w:name="Medium List 2 Accent 6"/>
+    <w:lsdException w:uiPriority="67" w:name="Medium Grid 1 Accent 6"/>
+    <w:lsdException w:uiPriority="68" w:name="Medium Grid 2 Accent 6"/>
+    <w:lsdException w:uiPriority="69" w:name="Medium Grid 3 Accent 6"/>
+    <w:lsdException w:uiPriority="70" w:name="Dark List Accent 6"/>
+    <w:lsdException w:uiPriority="71" w:name="Colorful Shading Accent 6"/>
+    <w:lsdException w:uiPriority="72" w:name="Colorful List Accent 6"/>
+    <w:lsdException w:uiPriority="73" w:name="Colorful Grid Accent 6"/>
+    <w:lsdException w:qFormat="1" w:uiPriority="19" w:name="Subtle Emphasis"/>
+    <w:lsdException w:qFormat="1" w:uiPriority="21" w:name="Intense Emphasis"/>
+    <w:lsdException w:qFormat="1" w:uiPriority="31" w:name="Subtle Reference"/>
+    <w:lsdException w:qFormat="1" w:uiPriority="32" w:name="Intense Reference"/>
+    <w:lsdException w:qFormat="1" w:uiPriority="33" w:name="Book Title"/>
+    <w:lsdException w:unhideWhenUsed="1" w:semiHidden="1" w:uiPriority="37" w:name="Bibliography"/>
+    <w:lsdException w:qFormat="1" w:unhideWhenUsed="1" w:semiHidden="1" w:uiPriority="39" w:name="TOC Heading"/>
+    <w:lsdException w:uiPriority="41" w:name="Plain Table 1"/>
+    <w:lsdException w:uiPriority="42" w:name="Plain Table 2"/>
+    <w:lsdException w:uiPriority="43" w:name="Plain Table 3"/>
+    <w:lsdException w:uiPriority="44" w:name="Plain Table 4"/>
+    <w:lsdException w:uiPriority="45" w:name="Plain Table 5"/>
+    <w:lsdException w:uiPriority="40" w:name="Grid Table Light"/>
+    <w:lsdException w:uiPriority="46" w:name="Grid Table 1 Light"/>
+    <w:lsdException w:uiPriority="47" w:name="Grid Table 2"/>
+    <w:lsdException w:uiPriority="48" w:name="Grid Table 3"/>
+    <w:lsdException w:uiPriority="49" w:name="Grid Table 4"/>
+    <w:lsdException w:uiPriority="50" w:name="Grid Table 5 Dark"/>
+    <w:lsdException w:uiPriority="51" w:name="Grid Table 6 Colorful"/>
+    <w:lsdException w:uiPriority="52" w:name="Grid Table 7 Colorful"/>
+    <w:lsdException w:uiPriority="46" w:name="Grid Table 1 Light Accent 1"/>
+    <w:lsdException w:uiPriority="47" w:name="Grid Table 2 Accent 1"/>
+    <w:lsdException w:uiPriority="48" w:name="Grid Table 3 Accent 1"/>
+    <w:lsdException w:uiPriority="49" w:name="Grid Table 4 Accent 1"/>
+    <w:lsdException w:uiPriority="50" w:name="Grid Table 5 Dark Accent 1"/>
+    <w:lsdException w:uiPriority="51" w:name="Grid Table 6 Colorful Accent 1"/>
+    <w:lsdException w:uiPriority="52" w:name="Grid Table 7 Colorful Accent 1"/>
+    <w:lsdException w:uiPriority="46" w:name="Grid Table 1 Light Accent 2"/>
+    <w:lsdException w:uiPriority="47" w:name="Grid Table 2 Accent 2"/>
+    <w:lsdException w:uiPriority="48" w:name="Grid Table 3 Accent 2"/>
+    <w:lsdException w:uiPriority="49" w:name="Grid Table 4 Accent 2"/>
+    <w:lsdException w:uiPriority="50" w:name="Grid Table 5 Dark Accent 2"/>
+    <w:lsdException w:uiPriority="51" w:name="Grid Table 6 Colorful Accent 2"/>
+    <w:lsdException w:uiPriority="52" w:name="Grid Table 7 Colorful Accent 2"/>
+    <w:lsdException w:uiPriority="46" w:name="Grid Table 1 Light Accent 3"/>
+    <w:lsdException w:uiPriority="47" w:name="Grid Table 2 Accent 3"/>
+    <w:lsdException w:uiPriority="48" w:name="Grid Table 3 Accent 3"/>
+    <w:lsdException w:uiPriority="49" w:name="Grid Table 4 Accent 3"/>
+    <w:lsdException w:uiPriority="50" w:name="Grid Table 5 Dark Accent 3"/>
+    <w:lsdException w:uiPriority="51" w:name="Grid Table 6 Colorful Accent 3"/>
+    <w:lsdException w:uiPriority="52" w:name="Grid Table 7 Colorful Accent 3"/>
+    <w:lsdException w:uiPriority="46" w:name="Grid Table 1 Light Accent 4"/>
+    <w:lsdException w:uiPriority="47" w:name="Grid Table 2 Accent 4"/>
+    <w:lsdException w:uiPriority="48" w:name="Grid Table 3 Accent 4"/>
+    <w:lsdException w:uiPriority="49" w:name="Grid Table 4 Accent 4"/>
+    <w:lsdException w:uiPriority="50" w:name="Grid Table 5 Dark Accent 4"/>
+    <w:lsdException w:uiPriority="51" w:name="Grid Table 6 Colorful Accent 4"/>
+    <w:lsdException w:uiPriority="52" w:name="Grid Table 7 Colorful Accent 4"/>
+    <w:lsdException w:uiPriority="46" w:name="Grid Table 1 Light Accent 5"/>
+    <w:lsdException w:uiPriority="47" w:name="Grid Table 2 Accent 5"/>
+    <w:lsdException w:uiPriority="48" w:name="Grid Table 3 Accent 5"/>
+    <w:lsdException w:uiPriority="49" w:name="Grid Table 4 Accent 5"/>
+    <w:lsdException w:uiPriority="50" w:name="Grid Table 5 Dark Accent 5"/>
+    <w:lsdException w:uiPriority="51" w:name="Grid Table 6 Colorful Accent 5"/>
+    <w:lsdException w:uiPriority="52" w:name="Grid Table 7 Colorful Accent 5"/>
+    <w:lsdException w:uiPriority="46" w:name="Grid Table 1 Light Accent 6"/>
+    <w:lsdException w:uiPriority="47" w:name="Grid Table 2 Accent 6"/>
+    <w:lsdException w:uiPriority="48" w:name="Grid Table 3 Accent 6"/>
+    <w:lsdException w:uiPriority="49" w:name="Grid Table 4 Accent 6"/>
+    <w:lsdException w:uiPriority="50" w:name="Grid Table 5 Dark Accent 6"/>
+    <w:lsdException w:uiPriority="51" w:name="Grid Table 6 Colorful Accent 6"/>
+    <w:lsdException w:uiPriority="52" w:name="Grid Table 7 Colorful Accent 6"/>
+    <w:lsdException w:uiPriority="46" w:name="List Table 1 Light"/>
+    <w:lsdException w:uiPriority="47" w:name="List Table 2"/>
+    <w:lsdException w:uiPriority="48" w:name="List Table 3"/>
+    <w:lsdException w:uiPriority="49" w:name="List Table 4"/>
+    <w:lsdException w:uiPriority="50" w:name="List Table 5 Dark"/>
+    <w:lsdException w:uiPriority="51" w:name="List Table 6 Colorful"/>
+    <w:lsdException w:uiPriority="52" w:name="List Table 7 Colorful"/>
+    <w:lsdException w:uiPriority="46" w:name="List Table 1 Light Accent 1"/>
+    <w:lsdException w:uiPriority="47" w:name="List Table 2 Accent 1"/>
+    <w:lsdException w:uiPriority="48" w:name="List Table 3 Accent 1"/>
+    <w:lsdException w:uiPriority="49" w:name="List Table 4 Accent 1"/>
+    <w:lsdException w:uiPriority="50" w:name="List Table 5 Dark Accent 1"/>
+    <w:lsdException w:uiPriority="51" w:name="List Table 6 Colorful Accent 1"/>
+    <w:lsdException w:uiPriority="52" w:name="List Table 7 Colorful Accent 1"/>
+    <w:lsdException w:uiPriority="46" w:name="List Table 1 Light Accent 2"/>
+    <w:lsdException w:uiPriority="47" w:name="List Table 2 Accent 2"/>
+    <w:lsdException w:uiPriority="48" w:name="List Table 3 Accent 2"/>
+    <w:lsdException w:uiPriority="49" w:name="List Table 4 Accent 2"/>
+    <w:lsdException w:uiPriority="50" w:name="List Table 5 Dark Accent 2"/>
+    <w:lsdException w:uiPriority="51" w:name="List Table 6 Colorful Accent 2"/>
+    <w:lsdException w:uiPriority="52" w:name="List Table 7 Colorful Accent 2"/>
+    <w:lsdException w:uiPriority="46" w:name="List Table 1 Light Accent 3"/>
+    <w:lsdException w:uiPriority="47" w:name="List Table 2 Accent 3"/>
+    <w:lsdException w:uiPriority="48" w:name="List Table 3 Accent 3"/>
+    <w:lsdException w:uiPriority="49" w:name="List Table 4 Accent 3"/>
+    <w:lsdException w:uiPriority="50" w:name="List Table 5 Dark Accent 3"/>
+    <w:lsdException w:uiPriority="51" w:name="List Table 6 Colorful Accent 3"/>
+    <w:lsdException w:uiPriority="52" w:name="List Table 7 Colorful Accent 3"/>
+    <w:lsdException w:uiPriority="46" w:name="List Table 1 Light Accent 4"/>
+    <w:lsdException w:uiPriority="47" w:name="List Table 2 Accent 4"/>
+    <w:lsdException w:uiPriority="48" w:name="List Table 3 Accent 4"/>
+    <w:lsdException w:uiPriority="49" w:name="List Table 4 Accent 4"/>
+    <w:lsdException w:uiPriority="50" w:name="List Table 5 Dark Accent 4"/>
+    <w:lsdException w:uiPriority="51" w:name="List Table 6 Colorful Accent 4"/>
+    <w:lsdException w:uiPriority="52" w:name="List Table 7 Colorful Accent 4"/>
+    <w:lsdException w:uiPriority="46" w:name="List Table 1 Light Accent 5"/>
+    <w:lsdException w:uiPriority="47" w:name="List Table 2 Accent 5"/>
+    <w:lsdException w:uiPriority="48" w:name="List Table 3 Accent 5"/>
+    <w:lsdException w:uiPriority="49" w:name="List Table 4 Accent 5"/>
+    <w:lsdException w:uiPriority="50" w:name="List Table 5 Dark Accent 5"/>
+    <w:lsdException w:uiPriority="51" w:name="List Table 6 Colorful Accent 5"/>
+    <w:lsdException w:uiPriority="52" w:name="List Table 7 Colorful Accent 5"/>
+    <w:lsdException w:uiPriority="46" w:name="List Table 1 Light Accent 6"/>
+    <w:lsdException w:uiPriority="47" w:name="List Table 2 Accent 6"/>
+    <w:lsdException w:uiPriority="48" w:name="List Table 3 Accent 6"/>
+    <w:lsdException w:uiPriority="49" w:name="List Table 4 Accent 6"/>
+    <w:lsdException w:uiPriority="50" w:name="List Table 5 Dark Accent 6"/>
+    <w:lsdException w:uiPriority="51" w:name="List Table 6 Colorful Accent 6"/>
+    <w:lsdException w:uiPriority="52" w:name="List Table 7 Colorful Accent 6"/>
   </w:latentStyles>
-  <w:style w:type="paragraph" w:default="1" w:styleId="Normal">
+  <w:style w:type="paragraph" w:styleId="Normal" w:default="1">
     <w:name w:val="Normal"/>
     <w:qFormat/>
     <w:rsid w:val="00575172"/>
     <w:pPr>
-      <w:suppressAutoHyphens/>
-      <w:spacing w:after="160"/>
+      <w:widowControl/>
+      <w:suppressAutoHyphens w:val="true"/>
+      <w:bidi w:val="0"/>
+      <w:spacing w:before="0" w:after="160" w:lineRule="auto" w:line="259"/>
+      <w:jc w:val="left"/>
     </w:pPr>
     <w:rPr>
+      <w:rFonts w:ascii="Calibri" w:hAnsi="Calibri" w:eastAsia="SimSun" w:cs="Calibri"/>
       <w:color w:val="00000A"/>
+      <w:sz w:val="22"/>
+      <w:szCs w:val="22"/>
+      <w:lang w:val="en-US" w:eastAsia="en-US" w:bidi="ar-SA"/>
     </w:rPr>
   </w:style>
   <w:style w:type="paragraph" w:styleId="Heading1">
-    <w:name w:val="heading 1"/>
+    <w:name w:val="Heading 1"/>
+    <w:uiPriority w:val="9"/>
+    <w:qFormat/>
+    <w:link w:val="Heading1Char"/>
+    <w:rsid w:val="00575172"/>
     <w:basedOn w:val="Normal"/>
     <w:next w:val="Normal"/>
-    <w:link w:val="Heading1Char"/>
-    <w:uiPriority w:val="9"/>
-    <w:qFormat/>
-    <w:rsid w:val="00575172"/>
     <w:pPr>
       <w:keepNext/>
       <w:keepLines/>
@@ -1266,14 +1357,14 @@
     </w:rPr>
   </w:style>
   <w:style w:type="paragraph" w:styleId="Heading2">
-    <w:name w:val="heading 2"/>
+    <w:name w:val="Heading 2"/>
+    <w:uiPriority w:val="9"/>
+    <w:qFormat/>
+    <w:unhideWhenUsed/>
+    <w:link w:val="Heading2Char"/>
+    <w:rsid w:val="00575172"/>
     <w:basedOn w:val="Normal"/>
     <w:next w:val="Normal"/>
-    <w:link w:val="Heading2Char"/>
-    <w:uiPriority w:val="9"/>
-    <w:unhideWhenUsed/>
-    <w:qFormat/>
-    <w:rsid w:val="00575172"/>
     <w:pPr>
       <w:keepNext/>
       <w:keepLines/>
@@ -1288,14 +1379,14 @@
     </w:rPr>
   </w:style>
   <w:style w:type="paragraph" w:styleId="Heading3">
-    <w:name w:val="heading 3"/>
+    <w:name w:val="Heading 3"/>
+    <w:uiPriority w:val="9"/>
+    <w:qFormat/>
+    <w:unhideWhenUsed/>
+    <w:link w:val="Heading3Char"/>
+    <w:rsid w:val="00575172"/>
     <w:basedOn w:val="Normal"/>
     <w:next w:val="Normal"/>
-    <w:link w:val="Heading3Char"/>
-    <w:uiPriority w:val="9"/>
-    <w:unhideWhenUsed/>
-    <w:qFormat/>
-    <w:rsid w:val="00575172"/>
     <w:pPr>
       <w:keepNext/>
       <w:keepLines/>
@@ -1309,39 +1400,19 @@
       <w:szCs w:val="24"/>
     </w:rPr>
   </w:style>
-  <w:style w:type="character" w:default="1" w:styleId="DefaultParagraphFont">
+  <w:style w:type="character" w:styleId="DefaultParagraphFont" w:default="1">
     <w:name w:val="Default Paragraph Font"/>
     <w:uiPriority w:val="1"/>
     <w:semiHidden/>
     <w:unhideWhenUsed/>
+    <w:rPr/>
   </w:style>
-  <w:style w:type="table" w:default="1" w:styleId="TableNormal">
-    <w:name w:val="Normal Table"/>
-    <w:uiPriority w:val="99"/>
-    <w:semiHidden/>
-    <w:unhideWhenUsed/>
-    <w:tblPr>
-      <w:tblInd w:w="0" w:type="dxa"/>
-      <w:tblCellMar>
-        <w:top w:w="0" w:type="dxa"/>
-        <w:left w:w="108" w:type="dxa"/>
-        <w:bottom w:w="0" w:type="dxa"/>
-        <w:right w:w="108" w:type="dxa"/>
-      </w:tblCellMar>
-    </w:tblPr>
-  </w:style>
-  <w:style w:type="numbering" w:default="1" w:styleId="NoList">
-    <w:name w:val="No List"/>
-    <w:uiPriority w:val="99"/>
-    <w:semiHidden/>
-    <w:unhideWhenUsed/>
-  </w:style>
-  <w:style w:type="character" w:customStyle="1" w:styleId="Heading1Char">
+  <w:style w:type="character" w:styleId="Heading1Char" w:customStyle="1">
     <w:name w:val="Heading 1 Char"/>
+    <w:uiPriority w:val="9"/>
+    <w:link w:val="Heading1"/>
+    <w:rsid w:val="00575172"/>
     <w:basedOn w:val="DefaultParagraphFont"/>
-    <w:link w:val="Heading1"/>
-    <w:uiPriority w:val="9"/>
-    <w:rsid w:val="00575172"/>
     <w:rPr>
       <w:rFonts w:ascii="Calibri Light" w:hAnsi="Calibri Light"/>
       <w:color w:val="2E74B5"/>
@@ -1349,12 +1420,12 @@
       <w:szCs w:val="32"/>
     </w:rPr>
   </w:style>
-  <w:style w:type="character" w:customStyle="1" w:styleId="Heading2Char">
+  <w:style w:type="character" w:styleId="Heading2Char" w:customStyle="1">
     <w:name w:val="Heading 2 Char"/>
+    <w:uiPriority w:val="9"/>
+    <w:link w:val="Heading2"/>
+    <w:rsid w:val="00575172"/>
     <w:basedOn w:val="DefaultParagraphFont"/>
-    <w:link w:val="Heading2"/>
-    <w:uiPriority w:val="9"/>
-    <w:rsid w:val="00575172"/>
     <w:rPr>
       <w:rFonts w:ascii="Calibri Light" w:hAnsi="Calibri Light"/>
       <w:color w:val="2E74B5"/>
@@ -1362,12 +1433,12 @@
       <w:szCs w:val="26"/>
     </w:rPr>
   </w:style>
-  <w:style w:type="character" w:customStyle="1" w:styleId="Heading3Char">
+  <w:style w:type="character" w:styleId="Heading3Char" w:customStyle="1">
     <w:name w:val="Heading 3 Char"/>
+    <w:uiPriority w:val="9"/>
+    <w:link w:val="Heading3"/>
+    <w:rsid w:val="00575172"/>
     <w:basedOn w:val="DefaultParagraphFont"/>
-    <w:link w:val="Heading3"/>
-    <w:uiPriority w:val="9"/>
-    <w:rsid w:val="00575172"/>
     <w:rPr>
       <w:rFonts w:ascii="Calibri Light" w:hAnsi="Calibri Light"/>
       <w:color w:val="1F4D78"/>
@@ -1375,25 +1446,27 @@
       <w:szCs w:val="24"/>
     </w:rPr>
   </w:style>
-  <w:style w:type="character" w:customStyle="1" w:styleId="InternetLink">
+  <w:style w:type="character" w:styleId="InternetLink" w:customStyle="1">
     <w:name w:val="Internet Link"/>
-    <w:basedOn w:val="DefaultParagraphFont"/>
     <w:uiPriority w:val="99"/>
     <w:unhideWhenUsed/>
     <w:rsid w:val="00575172"/>
+    <w:basedOn w:val="DefaultParagraphFont"/>
     <w:rPr>
       <w:color w:val="0563C1"/>
       <w:u w:val="single"/>
+      <w:lang w:val="zxx" w:eastAsia="zxx" w:bidi="zxx"/>
     </w:rPr>
   </w:style>
-  <w:style w:type="character" w:customStyle="1" w:styleId="VisitedInternetLink">
+  <w:style w:type="character" w:styleId="VisitedInternetLink" w:customStyle="1">
     <w:name w:val="Visited Internet Link"/>
     <w:rPr>
       <w:color w:val="800000"/>
       <w:u w:val="single"/>
+      <w:lang w:val="zxx" w:eastAsia="zxx" w:bidi="zxx"/>
     </w:rPr>
   </w:style>
-  <w:style w:type="paragraph" w:customStyle="1" w:styleId="Heading">
+  <w:style w:type="paragraph" w:styleId="Heading" w:customStyle="1">
     <w:name w:val="Heading"/>
     <w:basedOn w:val="Normal"/>
     <w:next w:val="TextBody"/>
@@ -1402,26 +1475,53 @@
       <w:spacing w:before="240" w:after="120"/>
     </w:pPr>
     <w:rPr>
-      <w:rFonts w:ascii="Liberation Sans" w:eastAsia="Microsoft YaHei" w:hAnsi="Liberation Sans" w:cs="Mangal"/>
+      <w:rFonts w:ascii="Liberation Sans" w:hAnsi="Liberation Sans" w:eastAsia="Microsoft YaHei" w:cs="Mangal"/>
       <w:sz w:val="28"/>
       <w:szCs w:val="28"/>
     </w:rPr>
   </w:style>
-  <w:style w:type="paragraph" w:customStyle="1" w:styleId="TextBody">
+  <w:style w:type="paragraph" w:styleId="TextBody" w:customStyle="1">
     <w:name w:val="Text Body"/>
     <w:basedOn w:val="Normal"/>
     <w:pPr>
-      <w:spacing w:after="140" w:line="288" w:lineRule="auto"/>
+      <w:spacing w:lineRule="auto" w:line="288" w:before="0" w:after="140"/>
     </w:pPr>
+    <w:rPr/>
   </w:style>
   <w:style w:type="paragraph" w:styleId="List">
     <w:name w:val="List"/>
     <w:basedOn w:val="TextBody"/>
+    <w:pPr/>
     <w:rPr>
       <w:rFonts w:cs="Mangal"/>
     </w:rPr>
   </w:style>
   <w:style w:type="paragraph" w:styleId="Caption">
+    <w:name w:val="Caption"/>
+    <w:basedOn w:val="Normal"/>
+    <w:pPr>
+      <w:suppressLineNumbers/>
+      <w:spacing w:before="120" w:after="120"/>
+    </w:pPr>
+    <w:rPr>
+      <w:rFonts w:cs="Mangal"/>
+      <w:i/>
+      <w:iCs/>
+      <w:sz w:val="24"/>
+      <w:szCs w:val="24"/>
+    </w:rPr>
+  </w:style>
+  <w:style w:type="paragraph" w:styleId="Index" w:customStyle="1">
+    <w:name w:val="Index"/>
+    <w:basedOn w:val="Normal"/>
+    <w:pPr>
+      <w:suppressLineNumbers/>
+    </w:pPr>
+    <w:rPr>
+      <w:rFonts w:cs="Mangal"/>
+    </w:rPr>
+  </w:style>
+  <w:style w:type="paragraph" w:styleId="Caption1">
     <w:name w:val="caption"/>
     <w:basedOn w:val="Normal"/>
     <w:pPr>
@@ -1436,15 +1536,26 @@
       <w:szCs w:val="24"/>
     </w:rPr>
   </w:style>
-  <w:style w:type="paragraph" w:customStyle="1" w:styleId="Index">
-    <w:name w:val="Index"/>
-    <w:basedOn w:val="Normal"/>
-    <w:pPr>
-      <w:suppressLineNumbers/>
-    </w:pPr>
-    <w:rPr>
-      <w:rFonts w:cs="Mangal"/>
-    </w:rPr>
+  <w:style w:type="numbering" w:styleId="NoList" w:default="1">
+    <w:name w:val="No List"/>
+    <w:uiPriority w:val="99"/>
+    <w:semiHidden/>
+    <w:unhideWhenUsed/>
+  </w:style>
+  <w:style w:type="table" w:default="1" w:styleId="TableNormal">
+    <w:name w:val="Normal Table"/>
+    <w:uiPriority w:val="99"/>
+    <w:semiHidden/>
+    <w:unhideWhenUsed/>
+    <w:tblPr>
+      <w:tblInd w:type="dxa" w:w="0"/>
+      <w:tblCellMar>
+        <w:top w:w="0" w:type="dxa"/>
+        <w:left w:w="108" w:type="dxa"/>
+        <w:bottom w:w="0" w:type="dxa"/>
+        <w:right w:w="108" w:type="dxa"/>
+      </w:tblCellMar>
+    </w:tblPr>
   </w:style>
 </w:styles>
 </file>

</xml_diff>